<commit_message>
Began section of final paper about ethical obligations
</commit_message>
<xml_diff>
--- a/FinalPaper/POLS6320_2020_Spring_Townes_FinalPaper_v00.docx
+++ b/FinalPaper/POLS6320_2020_Spring_Townes_FinalPaper_v00.docx
@@ -411,15 +411,7 @@
           <w:sz w:val="24"/>
           <w:szCs w:val="24"/>
         </w:rPr>
-        <w:t>As Hunt (2011) explains, there is no generally accepted definition of an organization and its meaning varies by approach to the topic.</w:t>
-      </w:r>
-      <w:r>
-        <w:rPr>
-          <w:rFonts w:ascii="Times New Roman" w:eastAsia="Calibri" w:hAnsi="Times New Roman" w:cs="Times New Roman"/>
-          <w:sz w:val="24"/>
-          <w:szCs w:val="24"/>
-        </w:rPr>
-        <w:t xml:space="preserve">  However, an organization can be broadly defined as a purposeful arrangement of social activity among two or more people for achieving at least one specified objective.  Hunt further explains that organizations can be categorized as formal and informal and further subcategorized as utilitarian and normative.</w:t>
+        <w:t>As Hunt (2011) explains, there is no generally accepted definition of an organization and its meaning varies by approach to the topic.  However, an organization can be broadly defined as a purposeful arrangement of social activity among two or more people for achieving at least one specified objective.  Hunt further explains that organizations can be categorized as formal and informal and further subcategorized as utilitarian and normative.</w:t>
       </w:r>
     </w:p>
     <w:p>
@@ -463,23 +455,7 @@
           <w:sz w:val="24"/>
           <w:szCs w:val="24"/>
         </w:rPr>
-        <w:t xml:space="preserve">This raises the question of how </w:t>
-      </w:r>
-      <w:r>
-        <w:rPr>
-          <w:rFonts w:ascii="Times New Roman" w:eastAsia="Calibri" w:hAnsi="Times New Roman" w:cs="Times New Roman"/>
-          <w:sz w:val="24"/>
-          <w:szCs w:val="24"/>
-        </w:rPr>
-        <w:t>organizations</w:t>
-      </w:r>
-      <w:r>
-        <w:rPr>
-          <w:rFonts w:ascii="Times New Roman" w:eastAsia="Calibri" w:hAnsi="Times New Roman" w:cs="Times New Roman"/>
-          <w:sz w:val="24"/>
-          <w:szCs w:val="24"/>
-        </w:rPr>
-        <w:t xml:space="preserve"> manage to accomplish </w:t>
+        <w:t xml:space="preserve">This raises the question of how organizations manage to accomplish </w:t>
       </w:r>
       <w:r>
         <w:rPr>
@@ -789,7 +765,47 @@
           <w:sz w:val="24"/>
           <w:szCs w:val="24"/>
         </w:rPr>
-        <w:t xml:space="preserve">These ideas factors into one’s ethical obligations as a member of various organizations operating within society, which is the second major learning </w:t>
+        <w:t>These ideas factors into considerations about</w:t>
+      </w:r>
+      <w:r>
+        <w:rPr>
+          <w:rFonts w:ascii="Times New Roman" w:eastAsia="Calibri" w:hAnsi="Times New Roman" w:cs="Times New Roman"/>
+          <w:sz w:val="24"/>
+          <w:szCs w:val="24"/>
+        </w:rPr>
+        <w:t xml:space="preserve"> ethical obligations </w:t>
+      </w:r>
+      <w:r>
+        <w:rPr>
+          <w:rFonts w:ascii="Times New Roman" w:eastAsia="Calibri" w:hAnsi="Times New Roman" w:cs="Times New Roman"/>
+          <w:sz w:val="24"/>
+          <w:szCs w:val="24"/>
+        </w:rPr>
+        <w:t xml:space="preserve">we have </w:t>
+      </w:r>
+      <w:r>
+        <w:rPr>
+          <w:rFonts w:ascii="Times New Roman" w:eastAsia="Calibri" w:hAnsi="Times New Roman" w:cs="Times New Roman"/>
+          <w:sz w:val="24"/>
+          <w:szCs w:val="24"/>
+        </w:rPr>
+        <w:t>as member</w:t>
+      </w:r>
+      <w:r>
+        <w:rPr>
+          <w:rFonts w:ascii="Times New Roman" w:eastAsia="Calibri" w:hAnsi="Times New Roman" w:cs="Times New Roman"/>
+          <w:sz w:val="24"/>
+          <w:szCs w:val="24"/>
+        </w:rPr>
+        <w:t>s</w:t>
+      </w:r>
+      <w:r>
+        <w:rPr>
+          <w:rFonts w:ascii="Times New Roman" w:eastAsia="Calibri" w:hAnsi="Times New Roman" w:cs="Times New Roman"/>
+          <w:sz w:val="24"/>
+          <w:szCs w:val="24"/>
+        </w:rPr>
+        <w:t xml:space="preserve"> of various organizations operating within society, which is the second major learning </w:t>
       </w:r>
       <w:r>
         <w:rPr>
@@ -838,6 +854,709 @@
           <w:szCs w:val="24"/>
         </w:rPr>
         <w:t>.</w:t>
+      </w:r>
+      <w:r>
+        <w:rPr>
+          <w:rFonts w:ascii="Times New Roman" w:eastAsia="Calibri" w:hAnsi="Times New Roman" w:cs="Times New Roman"/>
+          <w:sz w:val="24"/>
+          <w:szCs w:val="24"/>
+        </w:rPr>
+        <w:t xml:space="preserve">  Organizational action manifests itself through the decisions and actions of the organization’s members.  Whether the actions of an individual are ethical are often a point of debate.  It only stands to reason that whether organizational actions are ethical will also be in question.</w:t>
+      </w:r>
+    </w:p>
+    <w:p>
+      <w:pPr>
+        <w:spacing w:line="480" w:lineRule="auto"/>
+        <w:ind w:firstLine="720"/>
+        <w:rPr>
+          <w:rFonts w:ascii="Times New Roman" w:eastAsia="Calibri" w:hAnsi="Times New Roman" w:cs="Times New Roman"/>
+          <w:sz w:val="24"/>
+          <w:szCs w:val="24"/>
+        </w:rPr>
+      </w:pPr>
+      <w:r>
+        <w:rPr>
+          <w:rFonts w:ascii="Times New Roman" w:eastAsia="Calibri" w:hAnsi="Times New Roman" w:cs="Times New Roman"/>
+          <w:sz w:val="24"/>
+          <w:szCs w:val="24"/>
+        </w:rPr>
+        <w:t xml:space="preserve">Just as an organization and its sub-units can have conflicting or competing objectives, so too can they have conflicting or competing ethical obligations.  </w:t>
+      </w:r>
+      <w:r>
+        <w:rPr>
+          <w:rFonts w:ascii="Times New Roman" w:eastAsia="Calibri" w:hAnsi="Times New Roman" w:cs="Times New Roman"/>
+          <w:sz w:val="24"/>
+          <w:szCs w:val="24"/>
+        </w:rPr>
+        <w:t>Additionally, what is considered ethical based on one approach may not be so apparent when considered from another.</w:t>
+      </w:r>
+      <w:r>
+        <w:rPr>
+          <w:rFonts w:ascii="Times New Roman" w:eastAsia="Calibri" w:hAnsi="Times New Roman" w:cs="Times New Roman"/>
+          <w:sz w:val="24"/>
+          <w:szCs w:val="24"/>
+        </w:rPr>
+        <w:t xml:space="preserve"> </w:t>
+      </w:r>
+      <w:r>
+        <w:rPr>
+          <w:rFonts w:ascii="Times New Roman" w:eastAsia="Calibri" w:hAnsi="Times New Roman" w:cs="Times New Roman"/>
+          <w:sz w:val="24"/>
+          <w:szCs w:val="24"/>
+        </w:rPr>
+        <w:t xml:space="preserve"> Moreover, the time to evaluate such issues is not when one is </w:t>
+      </w:r>
+      <w:proofErr w:type="gramStart"/>
+      <w:r>
+        <w:rPr>
+          <w:rFonts w:ascii="Times New Roman" w:eastAsia="Calibri" w:hAnsi="Times New Roman" w:cs="Times New Roman"/>
+          <w:sz w:val="24"/>
+          <w:szCs w:val="24"/>
+        </w:rPr>
+        <w:t>in the midst of</w:t>
+      </w:r>
+      <w:proofErr w:type="gramEnd"/>
+      <w:r>
+        <w:rPr>
+          <w:rFonts w:ascii="Times New Roman" w:eastAsia="Calibri" w:hAnsi="Times New Roman" w:cs="Times New Roman"/>
+          <w:sz w:val="24"/>
+          <w:szCs w:val="24"/>
+        </w:rPr>
+        <w:t xml:space="preserve"> a dilemma.  Spending some time considering one’s various ethical obligations and developing a framework to assess </w:t>
+      </w:r>
+      <w:r>
+        <w:rPr>
+          <w:rFonts w:ascii="Times New Roman" w:eastAsia="Calibri" w:hAnsi="Times New Roman" w:cs="Times New Roman"/>
+          <w:sz w:val="24"/>
+          <w:szCs w:val="24"/>
+        </w:rPr>
+        <w:t xml:space="preserve">an ethical dilemma and take appropriate action </w:t>
+      </w:r>
+      <w:r>
+        <w:rPr>
+          <w:rFonts w:ascii="Times New Roman" w:eastAsia="Calibri" w:hAnsi="Times New Roman" w:cs="Times New Roman"/>
+          <w:sz w:val="24"/>
+          <w:szCs w:val="24"/>
+        </w:rPr>
+        <w:t xml:space="preserve">before such </w:t>
+      </w:r>
+      <w:r>
+        <w:rPr>
+          <w:rFonts w:ascii="Times New Roman" w:eastAsia="Calibri" w:hAnsi="Times New Roman" w:cs="Times New Roman"/>
+          <w:sz w:val="24"/>
+          <w:szCs w:val="24"/>
+        </w:rPr>
+        <w:t xml:space="preserve">a situation arises </w:t>
+      </w:r>
+      <w:r>
+        <w:rPr>
+          <w:rFonts w:ascii="Times New Roman" w:eastAsia="Calibri" w:hAnsi="Times New Roman" w:cs="Times New Roman"/>
+          <w:sz w:val="24"/>
+          <w:szCs w:val="24"/>
+        </w:rPr>
+        <w:t>will likely relieve one of considerable consternation when the ethical crisis inevitably surfaces.</w:t>
+      </w:r>
+    </w:p>
+    <w:p>
+      <w:pPr>
+        <w:spacing w:line="480" w:lineRule="auto"/>
+        <w:ind w:firstLine="720"/>
+        <w:rPr>
+          <w:rFonts w:ascii="Times New Roman" w:eastAsia="Calibri" w:hAnsi="Times New Roman" w:cs="Times New Roman"/>
+          <w:sz w:val="24"/>
+          <w:szCs w:val="24"/>
+        </w:rPr>
+      </w:pPr>
+      <w:r>
+        <w:rPr>
+          <w:rFonts w:ascii="Times New Roman" w:eastAsia="Calibri" w:hAnsi="Times New Roman" w:cs="Times New Roman"/>
+          <w:sz w:val="24"/>
+          <w:szCs w:val="24"/>
+        </w:rPr>
+        <w:t>Given that as humans and members of a society, we have competing and sometimes conflicting ethical obligations I’ve concluded that its necessary to have some framework for prioritizing ethical obligations, assessing ethically ambiguous situations, and deciding on what action to take.  Something akin to Isaac Asimov’s three laws of robotics would be quite useful.  While something like Asimov’s laws may not be feasible for human organizational life, his approach might still be instructive.</w:t>
+      </w:r>
+    </w:p>
+    <w:p>
+      <w:pPr>
+        <w:spacing w:line="480" w:lineRule="auto"/>
+        <w:ind w:firstLine="720"/>
+        <w:rPr>
+          <w:rFonts w:ascii="Times New Roman" w:eastAsia="Calibri" w:hAnsi="Times New Roman" w:cs="Times New Roman"/>
+          <w:sz w:val="24"/>
+          <w:szCs w:val="24"/>
+        </w:rPr>
+      </w:pPr>
+      <w:r>
+        <w:rPr>
+          <w:rFonts w:ascii="Times New Roman" w:eastAsia="Calibri" w:hAnsi="Times New Roman" w:cs="Times New Roman"/>
+          <w:sz w:val="24"/>
+          <w:szCs w:val="24"/>
+        </w:rPr>
+        <w:lastRenderedPageBreak/>
+        <w:t>Although the prospect of establishing principles to underpin the behavior of autonomous robots was first conceived by science fiction authors, it has come to be a serious topic in the field of artificial intelligence and robotics.  Isaac Asimov’s set of laws is perhaps the best known.  As i</w:t>
+      </w:r>
+      <w:r>
+        <w:rPr>
+          <w:rFonts w:ascii="Times New Roman" w:eastAsia="Calibri" w:hAnsi="Times New Roman" w:cs="Times New Roman"/>
+          <w:sz w:val="24"/>
+          <w:szCs w:val="24"/>
+        </w:rPr>
+        <w:t xml:space="preserve">ntroduced in a </w:t>
+      </w:r>
+      <w:r>
+        <w:rPr>
+          <w:rFonts w:ascii="Times New Roman" w:eastAsia="Calibri" w:hAnsi="Times New Roman" w:cs="Times New Roman"/>
+          <w:sz w:val="24"/>
+          <w:szCs w:val="24"/>
+        </w:rPr>
+        <w:t xml:space="preserve">1942 </w:t>
+      </w:r>
+      <w:r>
+        <w:rPr>
+          <w:rFonts w:ascii="Times New Roman" w:eastAsia="Calibri" w:hAnsi="Times New Roman" w:cs="Times New Roman"/>
+          <w:sz w:val="24"/>
+          <w:szCs w:val="24"/>
+        </w:rPr>
+        <w:t xml:space="preserve">science fiction </w:t>
+      </w:r>
+      <w:r>
+        <w:rPr>
+          <w:rFonts w:ascii="Times New Roman" w:eastAsia="Calibri" w:hAnsi="Times New Roman" w:cs="Times New Roman"/>
+          <w:sz w:val="24"/>
+          <w:szCs w:val="24"/>
+        </w:rPr>
+        <w:t>short story</w:t>
+      </w:r>
+      <w:r>
+        <w:rPr>
+          <w:rFonts w:ascii="Times New Roman" w:eastAsia="Calibri" w:hAnsi="Times New Roman" w:cs="Times New Roman"/>
+          <w:sz w:val="24"/>
+          <w:szCs w:val="24"/>
+        </w:rPr>
+        <w:t>,</w:t>
+      </w:r>
+      <w:r>
+        <w:rPr>
+          <w:rFonts w:ascii="Times New Roman" w:eastAsia="Calibri" w:hAnsi="Times New Roman" w:cs="Times New Roman"/>
+          <w:sz w:val="24"/>
+          <w:szCs w:val="24"/>
+        </w:rPr>
+        <w:t xml:space="preserve"> Asimov’s laws of robotics </w:t>
+      </w:r>
+      <w:r>
+        <w:rPr>
+          <w:rFonts w:ascii="Times New Roman" w:eastAsia="Calibri" w:hAnsi="Times New Roman" w:cs="Times New Roman"/>
+          <w:sz w:val="24"/>
+          <w:szCs w:val="24"/>
+        </w:rPr>
+        <w:t>articulate</w:t>
+      </w:r>
+      <w:r>
+        <w:rPr>
+          <w:rFonts w:ascii="Times New Roman" w:eastAsia="Calibri" w:hAnsi="Times New Roman" w:cs="Times New Roman"/>
+          <w:sz w:val="24"/>
+          <w:szCs w:val="24"/>
+        </w:rPr>
+        <w:t xml:space="preserve"> principles </w:t>
+      </w:r>
+      <w:r>
+        <w:rPr>
+          <w:rFonts w:ascii="Times New Roman" w:eastAsia="Calibri" w:hAnsi="Times New Roman" w:cs="Times New Roman"/>
+          <w:sz w:val="24"/>
+          <w:szCs w:val="24"/>
+        </w:rPr>
+        <w:t>meant to</w:t>
+      </w:r>
+      <w:r>
+        <w:rPr>
+          <w:rFonts w:ascii="Times New Roman" w:eastAsia="Calibri" w:hAnsi="Times New Roman" w:cs="Times New Roman"/>
+          <w:sz w:val="24"/>
+          <w:szCs w:val="24"/>
+        </w:rPr>
+        <w:t xml:space="preserve"> govern the behavior of autonomous robots </w:t>
+      </w:r>
+      <w:r>
+        <w:rPr>
+          <w:rFonts w:ascii="Times New Roman" w:eastAsia="Calibri" w:hAnsi="Times New Roman" w:cs="Times New Roman"/>
+          <w:sz w:val="24"/>
+          <w:szCs w:val="24"/>
+        </w:rPr>
+        <w:t>that have</w:t>
+      </w:r>
+      <w:r>
+        <w:rPr>
+          <w:rFonts w:ascii="Times New Roman" w:eastAsia="Calibri" w:hAnsi="Times New Roman" w:cs="Times New Roman"/>
+          <w:sz w:val="24"/>
+          <w:szCs w:val="24"/>
+        </w:rPr>
+        <w:t xml:space="preserve"> some degree of agency</w:t>
+      </w:r>
+      <w:r>
+        <w:rPr>
+          <w:rFonts w:ascii="Times New Roman" w:eastAsia="Calibri" w:hAnsi="Times New Roman" w:cs="Times New Roman"/>
+          <w:sz w:val="24"/>
+          <w:szCs w:val="24"/>
+        </w:rPr>
+        <w:t xml:space="preserve"> </w:t>
+      </w:r>
+      <w:r>
+        <w:rPr>
+          <w:rFonts w:ascii="Times New Roman" w:eastAsia="Calibri" w:hAnsi="Times New Roman" w:cs="Times New Roman"/>
+          <w:sz w:val="24"/>
+          <w:szCs w:val="24"/>
+        </w:rPr>
+        <w:t>(Asimov, 1942)</w:t>
+      </w:r>
+      <w:r>
+        <w:rPr>
+          <w:rFonts w:ascii="Times New Roman" w:eastAsia="Calibri" w:hAnsi="Times New Roman" w:cs="Times New Roman"/>
+          <w:sz w:val="24"/>
+          <w:szCs w:val="24"/>
+        </w:rPr>
+        <w:t>.</w:t>
+      </w:r>
+      <w:r>
+        <w:rPr>
+          <w:rFonts w:ascii="Times New Roman" w:eastAsia="Calibri" w:hAnsi="Times New Roman" w:cs="Times New Roman"/>
+          <w:sz w:val="24"/>
+          <w:szCs w:val="24"/>
+        </w:rPr>
+        <w:t xml:space="preserve">  First, a</w:t>
+      </w:r>
+      <w:r>
+        <w:rPr>
+          <w:rFonts w:ascii="Times New Roman" w:eastAsia="Calibri" w:hAnsi="Times New Roman" w:cs="Times New Roman"/>
+          <w:sz w:val="24"/>
+          <w:szCs w:val="24"/>
+        </w:rPr>
+        <w:t xml:space="preserve"> robot may not </w:t>
+      </w:r>
+      <w:r>
+        <w:rPr>
+          <w:rFonts w:ascii="Times New Roman" w:eastAsia="Calibri" w:hAnsi="Times New Roman" w:cs="Times New Roman"/>
+          <w:sz w:val="24"/>
+          <w:szCs w:val="24"/>
+        </w:rPr>
+        <w:t>harm</w:t>
+      </w:r>
+      <w:r>
+        <w:rPr>
+          <w:rFonts w:ascii="Times New Roman" w:eastAsia="Calibri" w:hAnsi="Times New Roman" w:cs="Times New Roman"/>
+          <w:sz w:val="24"/>
+          <w:szCs w:val="24"/>
+        </w:rPr>
+        <w:t xml:space="preserve"> a human being or</w:t>
+      </w:r>
+      <w:r>
+        <w:rPr>
+          <w:rFonts w:ascii="Times New Roman" w:eastAsia="Calibri" w:hAnsi="Times New Roman" w:cs="Times New Roman"/>
+          <w:sz w:val="24"/>
+          <w:szCs w:val="24"/>
+        </w:rPr>
+        <w:t xml:space="preserve"> allow a human being to</w:t>
+      </w:r>
+      <w:r>
+        <w:rPr>
+          <w:rFonts w:ascii="Times New Roman" w:eastAsia="Calibri" w:hAnsi="Times New Roman" w:cs="Times New Roman"/>
+          <w:sz w:val="24"/>
+          <w:szCs w:val="24"/>
+        </w:rPr>
+        <w:t xml:space="preserve"> harm</w:t>
+      </w:r>
+      <w:r>
+        <w:rPr>
+          <w:rFonts w:ascii="Times New Roman" w:eastAsia="Calibri" w:hAnsi="Times New Roman" w:cs="Times New Roman"/>
+          <w:sz w:val="24"/>
+          <w:szCs w:val="24"/>
+        </w:rPr>
+        <w:t>ed through inaction</w:t>
+      </w:r>
+      <w:r>
+        <w:rPr>
+          <w:rFonts w:ascii="Times New Roman" w:eastAsia="Calibri" w:hAnsi="Times New Roman" w:cs="Times New Roman"/>
+          <w:sz w:val="24"/>
+          <w:szCs w:val="24"/>
+        </w:rPr>
+        <w:t>.</w:t>
+      </w:r>
+      <w:r>
+        <w:rPr>
+          <w:rFonts w:ascii="Times New Roman" w:eastAsia="Calibri" w:hAnsi="Times New Roman" w:cs="Times New Roman"/>
+          <w:sz w:val="24"/>
+          <w:szCs w:val="24"/>
+        </w:rPr>
+        <w:t xml:space="preserve">  Second, a</w:t>
+      </w:r>
+      <w:r>
+        <w:rPr>
+          <w:rFonts w:ascii="Times New Roman" w:eastAsia="Calibri" w:hAnsi="Times New Roman" w:cs="Times New Roman"/>
+          <w:sz w:val="24"/>
+          <w:szCs w:val="24"/>
+        </w:rPr>
+        <w:t xml:space="preserve"> robot must obey </w:t>
+      </w:r>
+      <w:r>
+        <w:rPr>
+          <w:rFonts w:ascii="Times New Roman" w:eastAsia="Calibri" w:hAnsi="Times New Roman" w:cs="Times New Roman"/>
+          <w:sz w:val="24"/>
+          <w:szCs w:val="24"/>
+        </w:rPr>
+        <w:t>directives it receives from</w:t>
+      </w:r>
+      <w:r>
+        <w:rPr>
+          <w:rFonts w:ascii="Times New Roman" w:eastAsia="Calibri" w:hAnsi="Times New Roman" w:cs="Times New Roman"/>
+          <w:sz w:val="24"/>
+          <w:szCs w:val="24"/>
+        </w:rPr>
+        <w:t xml:space="preserve"> human</w:t>
+      </w:r>
+      <w:r>
+        <w:rPr>
+          <w:rFonts w:ascii="Times New Roman" w:eastAsia="Calibri" w:hAnsi="Times New Roman" w:cs="Times New Roman"/>
+          <w:sz w:val="24"/>
+          <w:szCs w:val="24"/>
+        </w:rPr>
+        <w:t>s</w:t>
+      </w:r>
+      <w:r>
+        <w:rPr>
+          <w:rFonts w:ascii="Times New Roman" w:eastAsia="Calibri" w:hAnsi="Times New Roman" w:cs="Times New Roman"/>
+          <w:sz w:val="24"/>
+          <w:szCs w:val="24"/>
+        </w:rPr>
+        <w:t xml:space="preserve"> except where such orders w</w:t>
+      </w:r>
+      <w:r>
+        <w:rPr>
+          <w:rFonts w:ascii="Times New Roman" w:eastAsia="Calibri" w:hAnsi="Times New Roman" w:cs="Times New Roman"/>
+          <w:sz w:val="24"/>
+          <w:szCs w:val="24"/>
+        </w:rPr>
+        <w:t>ould conflict with the preceding principle</w:t>
+      </w:r>
+      <w:r>
+        <w:rPr>
+          <w:rFonts w:ascii="Times New Roman" w:eastAsia="Calibri" w:hAnsi="Times New Roman" w:cs="Times New Roman"/>
+          <w:sz w:val="24"/>
+          <w:szCs w:val="24"/>
+        </w:rPr>
+        <w:t>.</w:t>
+      </w:r>
+      <w:r>
+        <w:rPr>
+          <w:rFonts w:ascii="Times New Roman" w:eastAsia="Calibri" w:hAnsi="Times New Roman" w:cs="Times New Roman"/>
+          <w:sz w:val="24"/>
+          <w:szCs w:val="24"/>
+        </w:rPr>
+        <w:t xml:space="preserve">  Third, a</w:t>
+      </w:r>
+      <w:r>
+        <w:rPr>
+          <w:rFonts w:ascii="Times New Roman" w:eastAsia="Calibri" w:hAnsi="Times New Roman" w:cs="Times New Roman"/>
+          <w:sz w:val="24"/>
+          <w:szCs w:val="24"/>
+        </w:rPr>
+        <w:t xml:space="preserve"> robot mu</w:t>
+      </w:r>
+      <w:r>
+        <w:rPr>
+          <w:rFonts w:ascii="Times New Roman" w:eastAsia="Calibri" w:hAnsi="Times New Roman" w:cs="Times New Roman"/>
+          <w:sz w:val="24"/>
+          <w:szCs w:val="24"/>
+        </w:rPr>
+        <w:t>st act to protect its own existence provided such action</w:t>
+      </w:r>
+      <w:r>
+        <w:rPr>
+          <w:rFonts w:ascii="Times New Roman" w:eastAsia="Calibri" w:hAnsi="Times New Roman" w:cs="Times New Roman"/>
+          <w:sz w:val="24"/>
+          <w:szCs w:val="24"/>
+        </w:rPr>
+        <w:t xml:space="preserve"> does not confli</w:t>
+      </w:r>
+      <w:r>
+        <w:rPr>
+          <w:rFonts w:ascii="Times New Roman" w:eastAsia="Calibri" w:hAnsi="Times New Roman" w:cs="Times New Roman"/>
+          <w:sz w:val="24"/>
+          <w:szCs w:val="24"/>
+        </w:rPr>
+        <w:t>ct with the preceding two principles</w:t>
+      </w:r>
+      <w:r>
+        <w:rPr>
+          <w:rFonts w:ascii="Times New Roman" w:eastAsia="Calibri" w:hAnsi="Times New Roman" w:cs="Times New Roman"/>
+          <w:sz w:val="24"/>
+          <w:szCs w:val="24"/>
+        </w:rPr>
+        <w:t xml:space="preserve">.  </w:t>
+      </w:r>
+      <w:r>
+        <w:rPr>
+          <w:rFonts w:ascii="Times New Roman" w:eastAsia="Calibri" w:hAnsi="Times New Roman" w:cs="Times New Roman"/>
+          <w:sz w:val="24"/>
+          <w:szCs w:val="24"/>
+        </w:rPr>
+        <w:t xml:space="preserve">Asimov </w:t>
+      </w:r>
+      <w:r>
+        <w:rPr>
+          <w:rFonts w:ascii="Times New Roman" w:eastAsia="Calibri" w:hAnsi="Times New Roman" w:cs="Times New Roman"/>
+          <w:sz w:val="24"/>
+          <w:szCs w:val="24"/>
+        </w:rPr>
+        <w:t xml:space="preserve">(1986) </w:t>
+      </w:r>
+      <w:r>
+        <w:rPr>
+          <w:rFonts w:ascii="Times New Roman" w:eastAsia="Calibri" w:hAnsi="Times New Roman" w:cs="Times New Roman"/>
+          <w:sz w:val="24"/>
+          <w:szCs w:val="24"/>
+        </w:rPr>
+        <w:t xml:space="preserve">later introduced a zeroth law </w:t>
+      </w:r>
+      <w:r>
+        <w:rPr>
+          <w:rFonts w:ascii="Times New Roman" w:eastAsia="Calibri" w:hAnsi="Times New Roman" w:cs="Times New Roman"/>
+          <w:sz w:val="24"/>
+          <w:szCs w:val="24"/>
+        </w:rPr>
+        <w:t>which states that a</w:t>
+      </w:r>
+      <w:r>
+        <w:rPr>
+          <w:rFonts w:ascii="Times New Roman" w:eastAsia="Calibri" w:hAnsi="Times New Roman" w:cs="Times New Roman"/>
+          <w:sz w:val="24"/>
+          <w:szCs w:val="24"/>
+        </w:rPr>
+        <w:t xml:space="preserve"> robot may not </w:t>
+      </w:r>
+      <w:r>
+        <w:rPr>
+          <w:rFonts w:ascii="Times New Roman" w:eastAsia="Calibri" w:hAnsi="Times New Roman" w:cs="Times New Roman"/>
+          <w:sz w:val="24"/>
+          <w:szCs w:val="24"/>
+        </w:rPr>
+        <w:t>harm humanity or</w:t>
+      </w:r>
+      <w:r>
+        <w:rPr>
+          <w:rFonts w:ascii="Times New Roman" w:eastAsia="Calibri" w:hAnsi="Times New Roman" w:cs="Times New Roman"/>
+          <w:sz w:val="24"/>
+          <w:szCs w:val="24"/>
+        </w:rPr>
+        <w:t xml:space="preserve"> allow human</w:t>
+      </w:r>
+      <w:r>
+        <w:rPr>
+          <w:rFonts w:ascii="Times New Roman" w:eastAsia="Calibri" w:hAnsi="Times New Roman" w:cs="Times New Roman"/>
+          <w:sz w:val="24"/>
+          <w:szCs w:val="24"/>
+        </w:rPr>
+        <w:t>ity to be</w:t>
+      </w:r>
+      <w:r>
+        <w:rPr>
+          <w:rFonts w:ascii="Times New Roman" w:eastAsia="Calibri" w:hAnsi="Times New Roman" w:cs="Times New Roman"/>
+          <w:sz w:val="24"/>
+          <w:szCs w:val="24"/>
+        </w:rPr>
+        <w:t xml:space="preserve"> harm</w:t>
+      </w:r>
+      <w:r>
+        <w:rPr>
+          <w:rFonts w:ascii="Times New Roman" w:eastAsia="Calibri" w:hAnsi="Times New Roman" w:cs="Times New Roman"/>
+          <w:sz w:val="24"/>
+          <w:szCs w:val="24"/>
+        </w:rPr>
+        <w:t>ed through inaction</w:t>
+      </w:r>
+      <w:r>
+        <w:rPr>
+          <w:rFonts w:ascii="Times New Roman" w:eastAsia="Calibri" w:hAnsi="Times New Roman" w:cs="Times New Roman"/>
+          <w:sz w:val="24"/>
+          <w:szCs w:val="24"/>
+        </w:rPr>
+        <w:t>.</w:t>
+      </w:r>
+      <w:r>
+        <w:rPr>
+          <w:rFonts w:ascii="Times New Roman" w:eastAsia="Calibri" w:hAnsi="Times New Roman" w:cs="Times New Roman"/>
+          <w:sz w:val="24"/>
+          <w:szCs w:val="24"/>
+        </w:rPr>
+        <w:t xml:space="preserve">  The other three laws were subordinated to the zeroth law.</w:t>
+      </w:r>
+      <w:r>
+        <w:rPr>
+          <w:rFonts w:ascii="Times New Roman" w:eastAsia="Calibri" w:hAnsi="Times New Roman" w:cs="Times New Roman"/>
+          <w:sz w:val="24"/>
+          <w:szCs w:val="24"/>
+        </w:rPr>
+        <w:t xml:space="preserve">  These laws essentially provide a framework for evaluating the ethical considerations.</w:t>
+      </w:r>
+    </w:p>
+    <w:p>
+      <w:pPr>
+        <w:spacing w:line="480" w:lineRule="auto"/>
+        <w:ind w:firstLine="720"/>
+        <w:rPr>
+          <w:rFonts w:ascii="Times New Roman" w:eastAsia="Calibri" w:hAnsi="Times New Roman" w:cs="Times New Roman"/>
+          <w:sz w:val="24"/>
+          <w:szCs w:val="24"/>
+        </w:rPr>
+      </w:pPr>
+      <w:r>
+        <w:rPr>
+          <w:rFonts w:ascii="Times New Roman" w:eastAsia="Calibri" w:hAnsi="Times New Roman" w:cs="Times New Roman"/>
+          <w:sz w:val="24"/>
+          <w:szCs w:val="24"/>
+        </w:rPr>
+        <w:t>I would argue that as humans, our primary ethical obligation is</w:t>
+      </w:r>
+      <w:r>
+        <w:rPr>
+          <w:rFonts w:ascii="Times New Roman" w:eastAsia="Calibri" w:hAnsi="Times New Roman" w:cs="Times New Roman"/>
+          <w:sz w:val="24"/>
+          <w:szCs w:val="24"/>
+        </w:rPr>
+        <w:t xml:space="preserve"> also to humanity.</w:t>
+      </w:r>
+      <w:r>
+        <w:rPr>
+          <w:rFonts w:ascii="Times New Roman" w:eastAsia="Calibri" w:hAnsi="Times New Roman" w:cs="Times New Roman"/>
+          <w:sz w:val="24"/>
+          <w:szCs w:val="24"/>
+        </w:rPr>
+        <w:t xml:space="preserve"> </w:t>
+      </w:r>
+      <w:r>
+        <w:rPr>
+          <w:rFonts w:ascii="Times New Roman" w:eastAsia="Calibri" w:hAnsi="Times New Roman" w:cs="Times New Roman"/>
+          <w:sz w:val="24"/>
+          <w:szCs w:val="24"/>
+        </w:rPr>
+        <w:t xml:space="preserve">The next most important ethical obligation is </w:t>
+      </w:r>
+      <w:r>
+        <w:rPr>
+          <w:rFonts w:ascii="Times New Roman" w:eastAsia="Calibri" w:hAnsi="Times New Roman" w:cs="Times New Roman"/>
+          <w:sz w:val="24"/>
+          <w:szCs w:val="24"/>
+        </w:rPr>
+        <w:t>the survival and well-being of</w:t>
+      </w:r>
+      <w:r>
+        <w:rPr>
+          <w:rFonts w:ascii="Times New Roman" w:eastAsia="Calibri" w:hAnsi="Times New Roman" w:cs="Times New Roman"/>
+          <w:sz w:val="24"/>
+          <w:szCs w:val="24"/>
+        </w:rPr>
+        <w:t xml:space="preserve"> those for </w:t>
+      </w:r>
+      <w:r>
+        <w:rPr>
+          <w:rFonts w:ascii="Times New Roman" w:eastAsia="Calibri" w:hAnsi="Times New Roman" w:cs="Times New Roman"/>
+          <w:sz w:val="24"/>
+          <w:szCs w:val="24"/>
+        </w:rPr>
+        <w:t xml:space="preserve">whom we have accepted a moral obligation to </w:t>
+      </w:r>
+      <w:r>
+        <w:rPr>
+          <w:rFonts w:ascii="Times New Roman" w:eastAsia="Calibri" w:hAnsi="Times New Roman" w:cs="Times New Roman"/>
+          <w:sz w:val="24"/>
+          <w:szCs w:val="24"/>
+        </w:rPr>
+        <w:t xml:space="preserve">provide.  That is, our </w:t>
+      </w:r>
+      <w:r>
+        <w:rPr>
+          <w:rFonts w:ascii="Times New Roman" w:eastAsia="Calibri" w:hAnsi="Times New Roman" w:cs="Times New Roman"/>
+          <w:sz w:val="24"/>
+          <w:szCs w:val="24"/>
+        </w:rPr>
+        <w:t>secondary</w:t>
+      </w:r>
+      <w:r>
+        <w:rPr>
+          <w:rFonts w:ascii="Times New Roman" w:eastAsia="Calibri" w:hAnsi="Times New Roman" w:cs="Times New Roman"/>
+          <w:sz w:val="24"/>
+          <w:szCs w:val="24"/>
+        </w:rPr>
+        <w:t xml:space="preserve"> ethical obligation is to</w:t>
+      </w:r>
+      <w:r>
+        <w:rPr>
+          <w:rFonts w:ascii="Times New Roman" w:eastAsia="Calibri" w:hAnsi="Times New Roman" w:cs="Times New Roman"/>
+          <w:sz w:val="24"/>
+          <w:szCs w:val="24"/>
+        </w:rPr>
+        <w:t xml:space="preserve"> the members of</w:t>
+      </w:r>
+      <w:r>
+        <w:rPr>
+          <w:rFonts w:ascii="Times New Roman" w:eastAsia="Calibri" w:hAnsi="Times New Roman" w:cs="Times New Roman"/>
+          <w:sz w:val="24"/>
+          <w:szCs w:val="24"/>
+        </w:rPr>
+        <w:t xml:space="preserve"> our nuclear family which is the basic social unit of society.</w:t>
+      </w:r>
+      <w:r>
+        <w:rPr>
+          <w:rFonts w:ascii="Times New Roman" w:eastAsia="Calibri" w:hAnsi="Times New Roman" w:cs="Times New Roman"/>
+          <w:sz w:val="24"/>
+          <w:szCs w:val="24"/>
+        </w:rPr>
+        <w:t xml:space="preserve">  All other ethical </w:t>
+      </w:r>
+      <w:r>
+        <w:rPr>
+          <w:rFonts w:ascii="Times New Roman" w:eastAsia="Calibri" w:hAnsi="Times New Roman" w:cs="Times New Roman"/>
+          <w:sz w:val="24"/>
+          <w:szCs w:val="24"/>
+        </w:rPr>
+        <w:t xml:space="preserve">obligations </w:t>
+      </w:r>
+      <w:r>
+        <w:rPr>
+          <w:rFonts w:ascii="Times New Roman" w:eastAsia="Calibri" w:hAnsi="Times New Roman" w:cs="Times New Roman"/>
+          <w:sz w:val="24"/>
+          <w:szCs w:val="24"/>
+        </w:rPr>
+        <w:t>are subordinate to these</w:t>
+      </w:r>
+      <w:r>
+        <w:rPr>
+          <w:rFonts w:ascii="Times New Roman" w:eastAsia="Calibri" w:hAnsi="Times New Roman" w:cs="Times New Roman"/>
+          <w:sz w:val="24"/>
+          <w:szCs w:val="24"/>
+        </w:rPr>
+        <w:t xml:space="preserve"> obligation</w:t>
+      </w:r>
+      <w:r>
+        <w:rPr>
+          <w:rFonts w:ascii="Times New Roman" w:eastAsia="Calibri" w:hAnsi="Times New Roman" w:cs="Times New Roman"/>
+          <w:sz w:val="24"/>
+          <w:szCs w:val="24"/>
+        </w:rPr>
+        <w:t>s.  These obligations</w:t>
+      </w:r>
+      <w:r>
+        <w:rPr>
+          <w:rFonts w:ascii="Times New Roman" w:eastAsia="Calibri" w:hAnsi="Times New Roman" w:cs="Times New Roman"/>
+          <w:sz w:val="24"/>
+          <w:szCs w:val="24"/>
+        </w:rPr>
+        <w:t xml:space="preserve"> should guide all decisions regarding </w:t>
+      </w:r>
+      <w:r>
+        <w:rPr>
+          <w:rFonts w:ascii="Times New Roman" w:eastAsia="Calibri" w:hAnsi="Times New Roman" w:cs="Times New Roman"/>
+          <w:sz w:val="24"/>
+          <w:szCs w:val="24"/>
+        </w:rPr>
+        <w:t>ethical dilemmas, including those arising within the context of our membership within various organizations.</w:t>
       </w:r>
       <w:bookmarkStart w:id="0" w:name="_GoBack"/>
       <w:bookmarkEnd w:id="0"/>
@@ -858,6 +1577,69 @@
           <w:sz w:val="24"/>
           <w:szCs w:val="24"/>
         </w:rPr>
+        <w:t>Many people may believe that the best thing to do when one is unhappy as a member of an organization or disagrees with organizational actions (or</w:t>
+      </w:r>
+      <w:r>
+        <w:rPr>
+          <w:rFonts w:ascii="Times New Roman" w:eastAsia="Calibri" w:hAnsi="Times New Roman" w:cs="Times New Roman"/>
+          <w:sz w:val="24"/>
+          <w:szCs w:val="24"/>
+        </w:rPr>
+        <w:t xml:space="preserve"> deliberate</w:t>
+      </w:r>
+      <w:r>
+        <w:rPr>
+          <w:rFonts w:ascii="Times New Roman" w:eastAsia="Calibri" w:hAnsi="Times New Roman" w:cs="Times New Roman"/>
+          <w:sz w:val="24"/>
+          <w:szCs w:val="24"/>
+        </w:rPr>
+        <w:t xml:space="preserve"> inactions) is to simply leave the organization.  </w:t>
+      </w:r>
+      <w:r>
+        <w:rPr>
+          <w:rFonts w:ascii="Times New Roman" w:eastAsia="Calibri" w:hAnsi="Times New Roman" w:cs="Times New Roman"/>
+          <w:sz w:val="24"/>
+          <w:szCs w:val="24"/>
+        </w:rPr>
+        <w:t xml:space="preserve">I have shared this opinion to varying degrees for most of my professional </w:t>
+      </w:r>
+      <w:r>
+        <w:rPr>
+          <w:rFonts w:ascii="Times New Roman" w:eastAsia="Calibri" w:hAnsi="Times New Roman" w:cs="Times New Roman"/>
+          <w:sz w:val="24"/>
+          <w:szCs w:val="24"/>
+        </w:rPr>
+        <w:lastRenderedPageBreak/>
+        <w:t>career.  After considering the issue, I’ve come to question whether this approach in some ways violates certain ethical obligations.</w:t>
+      </w:r>
+    </w:p>
+    <w:p>
+      <w:pPr>
+        <w:spacing w:line="480" w:lineRule="auto"/>
+        <w:ind w:firstLine="720"/>
+        <w:rPr>
+          <w:rFonts w:ascii="Times New Roman" w:eastAsia="Calibri" w:hAnsi="Times New Roman" w:cs="Times New Roman"/>
+          <w:sz w:val="24"/>
+          <w:szCs w:val="24"/>
+        </w:rPr>
+      </w:pPr>
+    </w:p>
+    <w:p>
+      <w:pPr>
+        <w:spacing w:line="480" w:lineRule="auto"/>
+        <w:ind w:firstLine="720"/>
+        <w:rPr>
+          <w:rFonts w:ascii="Times New Roman" w:eastAsia="Calibri" w:hAnsi="Times New Roman" w:cs="Times New Roman"/>
+          <w:sz w:val="24"/>
+          <w:szCs w:val="24"/>
+        </w:rPr>
+      </w:pPr>
+      <w:r>
+        <w:rPr>
+          <w:rFonts w:ascii="Times New Roman" w:eastAsia="Calibri" w:hAnsi="Times New Roman" w:cs="Times New Roman"/>
+          <w:sz w:val="24"/>
+          <w:szCs w:val="24"/>
+        </w:rPr>
         <w:t>I have gained several insights about myself that will help</w:t>
       </w:r>
       <w:r>
@@ -968,6 +1750,86 @@
         </w:rPr>
         <w:lastRenderedPageBreak/>
         <w:t>References</w:t>
+      </w:r>
+    </w:p>
+    <w:p>
+      <w:pPr>
+        <w:spacing w:line="480" w:lineRule="auto"/>
+        <w:ind w:left="720" w:hanging="720"/>
+        <w:rPr>
+          <w:rFonts w:ascii="Times New Roman" w:eastAsia="Calibri" w:hAnsi="Times New Roman" w:cs="Times New Roman"/>
+          <w:sz w:val="24"/>
+          <w:szCs w:val="24"/>
+        </w:rPr>
+      </w:pPr>
+      <w:r>
+        <w:rPr>
+          <w:rFonts w:ascii="Times New Roman" w:eastAsia="Calibri" w:hAnsi="Times New Roman" w:cs="Times New Roman"/>
+          <w:sz w:val="24"/>
+          <w:szCs w:val="24"/>
+        </w:rPr>
+        <w:t xml:space="preserve">Asimov, I. (1942). Runaround. </w:t>
+      </w:r>
+      <w:r>
+        <w:rPr>
+          <w:rFonts w:ascii="Times New Roman" w:eastAsia="Calibri" w:hAnsi="Times New Roman" w:cs="Times New Roman"/>
+          <w:i/>
+          <w:sz w:val="24"/>
+          <w:szCs w:val="24"/>
+        </w:rPr>
+        <w:t>Astounding Science Fiction, 13(3)</w:t>
+      </w:r>
+      <w:r>
+        <w:rPr>
+          <w:rFonts w:ascii="Times New Roman" w:eastAsia="Calibri" w:hAnsi="Times New Roman" w:cs="Times New Roman"/>
+          <w:sz w:val="24"/>
+          <w:szCs w:val="24"/>
+        </w:rPr>
+        <w:t xml:space="preserve">, </w:t>
+      </w:r>
+    </w:p>
+    <w:p>
+      <w:pPr>
+        <w:spacing w:line="480" w:lineRule="auto"/>
+        <w:ind w:left="720" w:hanging="720"/>
+        <w:rPr>
+          <w:rFonts w:ascii="Times New Roman" w:eastAsia="Calibri" w:hAnsi="Times New Roman" w:cs="Times New Roman"/>
+          <w:sz w:val="24"/>
+          <w:szCs w:val="24"/>
+        </w:rPr>
+      </w:pPr>
+      <w:r>
+        <w:rPr>
+          <w:rFonts w:ascii="Times New Roman" w:eastAsia="Calibri" w:hAnsi="Times New Roman" w:cs="Times New Roman"/>
+          <w:sz w:val="24"/>
+          <w:szCs w:val="24"/>
+        </w:rPr>
+        <w:t xml:space="preserve">Asimov, I. (1986). </w:t>
+      </w:r>
+      <w:r>
+        <w:rPr>
+          <w:rFonts w:ascii="Times New Roman" w:eastAsia="Calibri" w:hAnsi="Times New Roman" w:cs="Times New Roman"/>
+          <w:i/>
+          <w:sz w:val="24"/>
+          <w:szCs w:val="24"/>
+        </w:rPr>
+        <w:t>Foundation and Earth</w:t>
+      </w:r>
+      <w:r>
+        <w:rPr>
+          <w:rFonts w:ascii="Times New Roman" w:eastAsia="Calibri" w:hAnsi="Times New Roman" w:cs="Times New Roman"/>
+          <w:sz w:val="24"/>
+          <w:szCs w:val="24"/>
+        </w:rPr>
+        <w:t xml:space="preserve">. </w:t>
+      </w:r>
+      <w:r>
+        <w:rPr>
+          <w:rFonts w:ascii="Times New Roman" w:eastAsia="Calibri" w:hAnsi="Times New Roman" w:cs="Times New Roman"/>
+          <w:sz w:val="24"/>
+          <w:szCs w:val="24"/>
+        </w:rPr>
+        <w:t>New York, NY: Doubleday.</w:t>
       </w:r>
     </w:p>
     <w:p>
@@ -1414,7 +2276,7 @@
         <w:noProof/>
         <w:sz w:val="24"/>
       </w:rPr>
-      <w:t>5</w:t>
+      <w:t>7</w:t>
     </w:r>
     <w:r>
       <w:rPr>

</xml_diff>

<commit_message>
Downloaded materials for class on March 30, 2020
</commit_message>
<xml_diff>
--- a/FinalPaper/POLS6320_2020_Spring_Townes_FinalPaper_v00.docx
+++ b/FinalPaper/POLS6320_2020_Spring_Townes_FinalPaper_v00.docx
@@ -869,7 +869,31 @@
           <w:sz w:val="24"/>
           <w:szCs w:val="24"/>
         </w:rPr>
-        <w:t xml:space="preserve"> even when one disagrees with </w:t>
+        <w:t xml:space="preserve"> even when one disagrees with those actions</w:t>
+      </w:r>
+      <w:r>
+        <w:rPr>
+          <w:rFonts w:ascii="Times New Roman" w:eastAsia="Calibri" w:hAnsi="Times New Roman" w:cs="Times New Roman"/>
+          <w:sz w:val="24"/>
+          <w:szCs w:val="24"/>
+        </w:rPr>
+        <w:t>, we are essentially subordinating.</w:t>
+      </w:r>
+      <w:r>
+        <w:rPr>
+          <w:rFonts w:ascii="Times New Roman" w:eastAsia="Calibri" w:hAnsi="Times New Roman" w:cs="Times New Roman"/>
+          <w:sz w:val="24"/>
+          <w:szCs w:val="24"/>
+        </w:rPr>
+        <w:t xml:space="preserve">  This alludes to </w:t>
+      </w:r>
+      <w:r>
+        <w:rPr>
+          <w:rFonts w:ascii="Times New Roman" w:eastAsia="Calibri" w:hAnsi="Times New Roman" w:cs="Times New Roman"/>
+          <w:sz w:val="24"/>
+          <w:szCs w:val="24"/>
+        </w:rPr>
+        <w:t xml:space="preserve">certain implications and </w:t>
       </w:r>
       <w:r>
         <w:rPr>
@@ -878,23 +902,15 @@
           <w:szCs w:val="24"/>
         </w:rPr>
         <w:lastRenderedPageBreak/>
-        <w:t>those actions</w:t>
-      </w:r>
-      <w:r>
-        <w:rPr>
-          <w:rFonts w:ascii="Times New Roman" w:eastAsia="Calibri" w:hAnsi="Times New Roman" w:cs="Times New Roman"/>
-          <w:sz w:val="24"/>
-          <w:szCs w:val="24"/>
-        </w:rPr>
-        <w:t>, we are essentially subordinating.</w:t>
-      </w:r>
-      <w:r>
-        <w:rPr>
-          <w:rFonts w:ascii="Times New Roman" w:eastAsia="Calibri" w:hAnsi="Times New Roman" w:cs="Times New Roman"/>
-          <w:sz w:val="24"/>
-          <w:szCs w:val="24"/>
-        </w:rPr>
-        <w:t xml:space="preserve">  This alludes to </w:t>
+        <w:t>criticisms</w:t>
+      </w:r>
+      <w:r>
+        <w:rPr>
+          <w:rFonts w:ascii="Times New Roman" w:eastAsia="Calibri" w:hAnsi="Times New Roman" w:cs="Times New Roman"/>
+          <w:sz w:val="24"/>
+          <w:szCs w:val="24"/>
+        </w:rPr>
+        <w:t xml:space="preserve"> of </w:t>
       </w:r>
       <w:r>
         <w:rPr>
@@ -910,7 +926,67 @@
           <w:sz w:val="24"/>
           <w:szCs w:val="24"/>
         </w:rPr>
-        <w:t>approach of Frederick W. Taylor and the Scientific Management movement.</w:t>
+        <w:t>approach of Frederick W. Taylor and the</w:t>
+      </w:r>
+      <w:r>
+        <w:rPr>
+          <w:rFonts w:ascii="Times New Roman" w:eastAsia="Calibri" w:hAnsi="Times New Roman" w:cs="Times New Roman"/>
+          <w:sz w:val="24"/>
+          <w:szCs w:val="24"/>
+        </w:rPr>
+        <w:t xml:space="preserve"> Scientific Management movement </w:t>
+      </w:r>
+      <w:r>
+        <w:rPr>
+          <w:rFonts w:ascii="Times New Roman" w:eastAsia="Calibri" w:hAnsi="Times New Roman" w:cs="Times New Roman"/>
+          <w:sz w:val="24"/>
+          <w:szCs w:val="24"/>
+        </w:rPr>
+        <w:t xml:space="preserve">(Fry &amp; </w:t>
+      </w:r>
+      <w:proofErr w:type="spellStart"/>
+      <w:r>
+        <w:rPr>
+          <w:rFonts w:ascii="Times New Roman" w:eastAsia="Calibri" w:hAnsi="Times New Roman" w:cs="Times New Roman"/>
+          <w:sz w:val="24"/>
+          <w:szCs w:val="24"/>
+        </w:rPr>
+        <w:t>Raadshelders</w:t>
+      </w:r>
+      <w:proofErr w:type="spellEnd"/>
+      <w:r>
+        <w:rPr>
+          <w:rFonts w:ascii="Times New Roman" w:eastAsia="Calibri" w:hAnsi="Times New Roman" w:cs="Times New Roman"/>
+          <w:sz w:val="24"/>
+          <w:szCs w:val="24"/>
+        </w:rPr>
+        <w:t xml:space="preserve">, pp. 95-96) </w:t>
+      </w:r>
+      <w:r>
+        <w:rPr>
+          <w:rFonts w:ascii="Times New Roman" w:eastAsia="Calibri" w:hAnsi="Times New Roman" w:cs="Times New Roman"/>
+          <w:sz w:val="24"/>
+          <w:szCs w:val="24"/>
+        </w:rPr>
+        <w:t xml:space="preserve">as well as Chester Barnard’s notions about authority (Fry &amp; </w:t>
+      </w:r>
+      <w:proofErr w:type="spellStart"/>
+      <w:r>
+        <w:rPr>
+          <w:rFonts w:ascii="Times New Roman" w:eastAsia="Calibri" w:hAnsi="Times New Roman" w:cs="Times New Roman"/>
+          <w:sz w:val="24"/>
+          <w:szCs w:val="24"/>
+        </w:rPr>
+        <w:t>Raadshelders</w:t>
+      </w:r>
+      <w:proofErr w:type="spellEnd"/>
+      <w:r>
+        <w:rPr>
+          <w:rFonts w:ascii="Times New Roman" w:eastAsia="Calibri" w:hAnsi="Times New Roman" w:cs="Times New Roman"/>
+          <w:sz w:val="24"/>
+          <w:szCs w:val="24"/>
+        </w:rPr>
+        <w:t>, pp. 251-253).</w:t>
       </w:r>
     </w:p>
     <w:p>
@@ -1265,7 +1341,16 @@
           <w:sz w:val="24"/>
           <w:szCs w:val="24"/>
         </w:rPr>
-        <w:t xml:space="preserve"> a dilemma.  Spending some time considering one’s various ethical obligations and developing a framework to assess </w:t>
+        <w:t xml:space="preserve"> a dilemma.  Spending some time considering one’s various ethical obligations </w:t>
+      </w:r>
+      <w:r>
+        <w:rPr>
+          <w:rFonts w:ascii="Times New Roman" w:eastAsia="Calibri" w:hAnsi="Times New Roman" w:cs="Times New Roman"/>
+          <w:sz w:val="24"/>
+          <w:szCs w:val="24"/>
+        </w:rPr>
+        <w:lastRenderedPageBreak/>
+        <w:t xml:space="preserve">and developing a framework to assess </w:t>
       </w:r>
       <w:r>
         <w:rPr>
@@ -1281,16 +1366,7 @@
           <w:sz w:val="24"/>
           <w:szCs w:val="24"/>
         </w:rPr>
-        <w:t xml:space="preserve">before </w:t>
-      </w:r>
-      <w:r>
-        <w:rPr>
-          <w:rFonts w:ascii="Times New Roman" w:eastAsia="Calibri" w:hAnsi="Times New Roman" w:cs="Times New Roman"/>
-          <w:sz w:val="24"/>
-          <w:szCs w:val="24"/>
-        </w:rPr>
-        <w:lastRenderedPageBreak/>
-        <w:t xml:space="preserve">such </w:t>
+        <w:t xml:space="preserve">before such </w:t>
       </w:r>
       <w:r>
         <w:rPr>
@@ -1899,6 +1975,7 @@
           <w:sz w:val="24"/>
           <w:szCs w:val="24"/>
         </w:rPr>
+        <w:lastRenderedPageBreak/>
         <w:t>I would argue that as humans, our primary ethical obligation is</w:t>
       </w:r>
       <w:r>
@@ -1955,7 +2032,6 @@
           <w:sz w:val="24"/>
           <w:szCs w:val="24"/>
         </w:rPr>
-        <w:lastRenderedPageBreak/>
         <w:t>accepted a moral obligation</w:t>
       </w:r>
       <w:r>
@@ -2421,6 +2497,7 @@
           <w:sz w:val="24"/>
           <w:szCs w:val="24"/>
         </w:rPr>
+        <w:lastRenderedPageBreak/>
         <w:t xml:space="preserve">Based on my study of organizational theory and behavior, I’ve also reassessed my thoughts </w:t>
       </w:r>
       <w:r>
@@ -2437,16 +2514,7 @@
           <w:sz w:val="24"/>
           <w:szCs w:val="24"/>
         </w:rPr>
-        <w:t xml:space="preserve">O’Leary (2020) introduced the concept </w:t>
-      </w:r>
-      <w:r>
-        <w:rPr>
-          <w:rFonts w:ascii="Times New Roman" w:eastAsia="Calibri" w:hAnsi="Times New Roman" w:cs="Times New Roman"/>
-          <w:sz w:val="24"/>
-          <w:szCs w:val="24"/>
-        </w:rPr>
-        <w:lastRenderedPageBreak/>
-        <w:t>of guerrilla government which she define</w:t>
+        <w:t>O’Leary (2020) introduced the concept of guerrilla government which she define</w:t>
       </w:r>
       <w:r>
         <w:rPr>
@@ -2666,6 +2734,99 @@
           <w:sz w:val="24"/>
           <w:szCs w:val="24"/>
         </w:rPr>
+        <w:t xml:space="preserve">My observations and notions about functioning within organizations coalesce into one overarching insight.  </w:t>
+      </w:r>
+      <w:r>
+        <w:rPr>
+          <w:rFonts w:ascii="Times New Roman" w:eastAsia="Calibri" w:hAnsi="Times New Roman" w:cs="Times New Roman"/>
+          <w:sz w:val="24"/>
+          <w:szCs w:val="24"/>
+        </w:rPr>
+        <w:t>S</w:t>
+      </w:r>
+      <w:r>
+        <w:rPr>
+          <w:rFonts w:ascii="Times New Roman" w:eastAsia="Calibri" w:hAnsi="Times New Roman" w:cs="Times New Roman"/>
+          <w:sz w:val="24"/>
+          <w:szCs w:val="24"/>
+        </w:rPr>
+        <w:t>uccess in life is a function of success in organizational life</w:t>
+      </w:r>
+      <w:r>
+        <w:rPr>
+          <w:rFonts w:ascii="Times New Roman" w:eastAsia="Calibri" w:hAnsi="Times New Roman" w:cs="Times New Roman"/>
+          <w:sz w:val="24"/>
+          <w:szCs w:val="24"/>
+        </w:rPr>
+        <w:t xml:space="preserve"> </w:t>
+      </w:r>
+      <w:proofErr w:type="gramStart"/>
+      <w:r>
+        <w:rPr>
+          <w:rFonts w:ascii="Times New Roman" w:eastAsia="Calibri" w:hAnsi="Times New Roman" w:cs="Times New Roman"/>
+          <w:sz w:val="24"/>
+          <w:szCs w:val="24"/>
+        </w:rPr>
+        <w:t>to a great extent</w:t>
+      </w:r>
+      <w:r>
+        <w:rPr>
+          <w:rFonts w:ascii="Times New Roman" w:eastAsia="Calibri" w:hAnsi="Times New Roman" w:cs="Times New Roman"/>
+          <w:sz w:val="24"/>
+          <w:szCs w:val="24"/>
+        </w:rPr>
+        <w:t>;</w:t>
+      </w:r>
+      <w:proofErr w:type="gramEnd"/>
+      <w:r>
+        <w:rPr>
+          <w:rFonts w:ascii="Times New Roman" w:eastAsia="Calibri" w:hAnsi="Times New Roman" w:cs="Times New Roman"/>
+          <w:sz w:val="24"/>
+          <w:szCs w:val="24"/>
+        </w:rPr>
+        <w:t xml:space="preserve"> and success in organizational life is largely driven by how one exercises agency, which all humans have </w:t>
+      </w:r>
+      <w:r>
+        <w:rPr>
+          <w:rFonts w:ascii="Times New Roman" w:eastAsia="Calibri" w:hAnsi="Times New Roman" w:cs="Times New Roman"/>
+          <w:sz w:val="24"/>
+          <w:szCs w:val="24"/>
+        </w:rPr>
+        <w:t xml:space="preserve">even in the worst circumstances </w:t>
+      </w:r>
+      <w:r>
+        <w:rPr>
+          <w:rFonts w:ascii="Times New Roman" w:eastAsia="Calibri" w:hAnsi="Times New Roman" w:cs="Times New Roman"/>
+          <w:sz w:val="24"/>
+          <w:szCs w:val="24"/>
+        </w:rPr>
+        <w:t>whether or not they realize it</w:t>
+      </w:r>
+      <w:r>
+        <w:rPr>
+          <w:rFonts w:ascii="Times New Roman" w:eastAsia="Calibri" w:hAnsi="Times New Roman" w:cs="Times New Roman"/>
+          <w:sz w:val="24"/>
+          <w:szCs w:val="24"/>
+        </w:rPr>
+        <w:t>.</w:t>
+      </w:r>
+    </w:p>
+    <w:p>
+      <w:pPr>
+        <w:spacing w:line="480" w:lineRule="auto"/>
+        <w:ind w:firstLine="720"/>
+        <w:rPr>
+          <w:rFonts w:ascii="Times New Roman" w:eastAsia="Calibri" w:hAnsi="Times New Roman" w:cs="Times New Roman"/>
+          <w:sz w:val="24"/>
+          <w:szCs w:val="24"/>
+        </w:rPr>
+      </w:pPr>
+      <w:r>
+        <w:rPr>
+          <w:rFonts w:ascii="Times New Roman" w:eastAsia="Calibri" w:hAnsi="Times New Roman" w:cs="Times New Roman"/>
+          <w:sz w:val="24"/>
+          <w:szCs w:val="24"/>
+        </w:rPr>
         <w:t>The</w:t>
       </w:r>
       <w:r>
@@ -2692,40 +2853,6 @@
         </w:rPr>
         <w:t xml:space="preserve">provide a framework for exercising agency no matter what one’s position in organization.  </w:t>
       </w:r>
-      <w:r>
-        <w:rPr>
-          <w:rFonts w:ascii="Times New Roman" w:eastAsia="Calibri" w:hAnsi="Times New Roman" w:cs="Times New Roman"/>
-          <w:sz w:val="24"/>
-          <w:szCs w:val="24"/>
-        </w:rPr>
-        <w:t>I have gained several insights about myself that will help</w:t>
-      </w:r>
-      <w:r>
-        <w:rPr>
-          <w:rFonts w:ascii="Times New Roman" w:eastAsia="Calibri" w:hAnsi="Times New Roman" w:cs="Times New Roman"/>
-          <w:sz w:val="24"/>
-          <w:szCs w:val="24"/>
-        </w:rPr>
-        <w:t xml:space="preserve"> me to exercise agenc</w:t>
-      </w:r>
-      <w:r>
-        <w:rPr>
-          <w:rFonts w:ascii="Times New Roman" w:eastAsia="Calibri" w:hAnsi="Times New Roman" w:cs="Times New Roman"/>
-          <w:sz w:val="24"/>
-          <w:szCs w:val="24"/>
-        </w:rPr>
-        <w:t>y no matter what my position is in an organization.</w:t>
-      </w:r>
-      <w:r>
-        <w:rPr>
-          <w:rFonts w:ascii="Times New Roman" w:eastAsia="Calibri" w:hAnsi="Times New Roman" w:cs="Times New Roman"/>
-          <w:sz w:val="24"/>
-          <w:szCs w:val="24"/>
-        </w:rPr>
-        <w:t xml:space="preserve">  </w:t>
-      </w:r>
-      <w:bookmarkStart w:id="0" w:name="_GoBack"/>
-      <w:bookmarkEnd w:id="0"/>
     </w:p>
     <w:p>
       <w:pPr>
@@ -2782,6 +2909,8 @@
         </w:rPr>
         <w:t>n a way that I think it should function.</w:t>
       </w:r>
+      <w:bookmarkStart w:id="0" w:name="_GoBack"/>
+      <w:bookmarkEnd w:id="0"/>
     </w:p>
     <w:p>
       <w:pPr>
@@ -2807,35 +2936,20 @@
     <w:p>
       <w:pPr>
         <w:spacing w:line="480" w:lineRule="auto"/>
-        <w:ind w:firstLine="720"/>
         <w:rPr>
           <w:rFonts w:ascii="Times New Roman" w:eastAsia="Calibri" w:hAnsi="Times New Roman" w:cs="Times New Roman"/>
           <w:sz w:val="24"/>
           <w:szCs w:val="24"/>
         </w:rPr>
       </w:pPr>
-    </w:p>
-    <w:p>
-      <w:pPr>
-        <w:spacing w:line="480" w:lineRule="auto"/>
-        <w:ind w:firstLine="720"/>
-        <w:rPr>
-          <w:rFonts w:ascii="Times New Roman" w:eastAsia="Calibri" w:hAnsi="Times New Roman" w:cs="Times New Roman"/>
-          <w:sz w:val="24"/>
-          <w:szCs w:val="24"/>
-        </w:rPr>
-      </w:pPr>
-    </w:p>
-    <w:p>
-      <w:pPr>
-        <w:spacing w:line="480" w:lineRule="auto"/>
-        <w:jc w:val="center"/>
-        <w:rPr>
-          <w:rFonts w:ascii="Times New Roman" w:eastAsia="Calibri" w:hAnsi="Times New Roman" w:cs="Times New Roman"/>
-          <w:sz w:val="24"/>
-          <w:szCs w:val="24"/>
-        </w:rPr>
-      </w:pPr>
+      <w:r>
+        <w:rPr>
+          <w:rFonts w:ascii="Times New Roman" w:eastAsia="Calibri" w:hAnsi="Times New Roman" w:cs="Times New Roman"/>
+          <w:sz w:val="24"/>
+          <w:szCs w:val="24"/>
+        </w:rPr>
+        <w:tab/>
+      </w:r>
       <w:r>
         <w:rPr>
           <w:rFonts w:ascii="Times New Roman" w:eastAsia="Calibri" w:hAnsi="Times New Roman" w:cs="Times New Roman"/>
@@ -3375,7 +3489,7 @@
         <w:noProof/>
         <w:sz w:val="24"/>
       </w:rPr>
-      <w:t>8</w:t>
+      <w:t>2</w:t>
     </w:r>
     <w:r>
       <w:rPr>

</xml_diff>

<commit_message>
Expanded the final paper section on exercising agency
</commit_message>
<xml_diff>
--- a/FinalPaper/POLS6320_2020_Spring_Townes_FinalPaper_v00.docx
+++ b/FinalPaper/POLS6320_2020_Spring_Townes_FinalPaper_v00.docx
@@ -466,23 +466,23 @@
           <w:sz w:val="24"/>
           <w:szCs w:val="24"/>
         </w:rPr>
-        <w:t xml:space="preserve">a </w:t>
-      </w:r>
-      <w:r>
-        <w:rPr>
-          <w:rFonts w:ascii="Times New Roman" w:eastAsia="Calibri" w:hAnsi="Times New Roman" w:cs="Times New Roman"/>
-          <w:sz w:val="24"/>
-          <w:szCs w:val="24"/>
-        </w:rPr>
-        <w:t>su</w:t>
-      </w:r>
-      <w:r>
-        <w:rPr>
-          <w:rFonts w:ascii="Times New Roman" w:eastAsia="Calibri" w:hAnsi="Times New Roman" w:cs="Times New Roman"/>
-          <w:sz w:val="24"/>
-          <w:szCs w:val="24"/>
-        </w:rPr>
-        <w:t>bordinate, colleague, and manager.</w:t>
+        <w:t>a</w:t>
+      </w:r>
+      <w:r>
+        <w:rPr>
+          <w:rFonts w:ascii="Times New Roman" w:eastAsia="Calibri" w:hAnsi="Times New Roman" w:cs="Times New Roman"/>
+          <w:sz w:val="24"/>
+          <w:szCs w:val="24"/>
+        </w:rPr>
+        <w:t>n employee</w:t>
+      </w:r>
+      <w:r>
+        <w:rPr>
+          <w:rFonts w:ascii="Times New Roman" w:eastAsia="Calibri" w:hAnsi="Times New Roman" w:cs="Times New Roman"/>
+          <w:sz w:val="24"/>
+          <w:szCs w:val="24"/>
+        </w:rPr>
+        <w:t>, colleague, and manager.</w:t>
       </w:r>
       <w:r>
         <w:rPr>
@@ -562,7 +562,39 @@
           <w:sz w:val="24"/>
           <w:szCs w:val="24"/>
         </w:rPr>
-        <w:t>ts meaning varies by approach to the topic.  However, an organization can be broadly defined as a purposeful arrangement of social activity among two or more people for achieving at least one specified objective.  Hunt further explains that organizations can be categorized as formal and informal and further subcategorized as utilitarian and normative.</w:t>
+        <w:t xml:space="preserve">ts meaning varies by approach to the topic.  However, an organization can be broadly defined as a purposeful arrangement of social activity among two or more people for </w:t>
+      </w:r>
+      <w:r>
+        <w:rPr>
+          <w:rFonts w:ascii="Times New Roman" w:eastAsia="Calibri" w:hAnsi="Times New Roman" w:cs="Times New Roman"/>
+          <w:sz w:val="24"/>
+          <w:szCs w:val="24"/>
+        </w:rPr>
+        <w:t>pursuing</w:t>
+      </w:r>
+      <w:r>
+        <w:rPr>
+          <w:rFonts w:ascii="Times New Roman" w:eastAsia="Calibri" w:hAnsi="Times New Roman" w:cs="Times New Roman"/>
+          <w:sz w:val="24"/>
+          <w:szCs w:val="24"/>
+        </w:rPr>
+        <w:t xml:space="preserve"> at least one </w:t>
+      </w:r>
+      <w:r>
+        <w:rPr>
+          <w:rFonts w:ascii="Times New Roman" w:eastAsia="Calibri" w:hAnsi="Times New Roman" w:cs="Times New Roman"/>
+          <w:sz w:val="24"/>
+          <w:szCs w:val="24"/>
+        </w:rPr>
+        <w:t xml:space="preserve">agreed upon </w:t>
+      </w:r>
+      <w:r>
+        <w:rPr>
+          <w:rFonts w:ascii="Times New Roman" w:eastAsia="Calibri" w:hAnsi="Times New Roman" w:cs="Times New Roman"/>
+          <w:sz w:val="24"/>
+          <w:szCs w:val="24"/>
+        </w:rPr>
+        <w:t>objective.  Hunt further explains that organizations can be categorized as formal and informal and further subcategorized as utilitarian and normative.</w:t>
       </w:r>
     </w:p>
     <w:p>
@@ -582,7 +614,23 @@
           <w:szCs w:val="24"/>
         </w:rPr>
         <w:lastRenderedPageBreak/>
-        <w:t>While this typology of organizations helps one grasps the nature of organizations,</w:t>
+        <w:t>While this typology of org</w:t>
+      </w:r>
+      <w:r>
+        <w:rPr>
+          <w:rFonts w:ascii="Times New Roman" w:eastAsia="Calibri" w:hAnsi="Times New Roman" w:cs="Times New Roman"/>
+          <w:sz w:val="24"/>
+          <w:szCs w:val="24"/>
+        </w:rPr>
+        <w:t xml:space="preserve">anizations helps one grasps their </w:t>
+      </w:r>
+      <w:r>
+        <w:rPr>
+          <w:rFonts w:ascii="Times New Roman" w:eastAsia="Calibri" w:hAnsi="Times New Roman" w:cs="Times New Roman"/>
+          <w:sz w:val="24"/>
+          <w:szCs w:val="24"/>
+        </w:rPr>
+        <w:t>nature,</w:t>
       </w:r>
       <w:r>
         <w:rPr>
@@ -654,7 +702,23 @@
           <w:sz w:val="24"/>
           <w:szCs w:val="24"/>
         </w:rPr>
-        <w:t xml:space="preserve">s.  Informal sub-organizations can exist within a larger formal organization.  A normative organization may exhibit characteristics of a utilitarian organization and vice versa.  Moreover, sub-organizations as well as individual members of the organization may have objectives that conflict with the overall objective of the larger organization.  </w:t>
+        <w:t xml:space="preserve">s.  Informal sub-organizations can exist within a larger formal organization.  A normative organization may exhibit characteristics of a utilitarian organization and vice versa.  Moreover, sub-organizations as well as individual members of the organization may have objectives that </w:t>
+      </w:r>
+      <w:r>
+        <w:rPr>
+          <w:rFonts w:ascii="Times New Roman" w:eastAsia="Calibri" w:hAnsi="Times New Roman" w:cs="Times New Roman"/>
+          <w:sz w:val="24"/>
+          <w:szCs w:val="24"/>
+        </w:rPr>
+        <w:t xml:space="preserve">compete against or </w:t>
+      </w:r>
+      <w:r>
+        <w:rPr>
+          <w:rFonts w:ascii="Times New Roman" w:eastAsia="Calibri" w:hAnsi="Times New Roman" w:cs="Times New Roman"/>
+          <w:sz w:val="24"/>
+          <w:szCs w:val="24"/>
+        </w:rPr>
+        <w:t xml:space="preserve">conflict with the overall objective of the larger organization.  </w:t>
       </w:r>
       <w:r>
         <w:rPr>
@@ -721,7 +785,23 @@
           <w:sz w:val="24"/>
           <w:szCs w:val="24"/>
         </w:rPr>
-        <w:t xml:space="preserve">.  It seems to me that how one functions within an organization can be characterized as dominating, cooperating, or subordinating (i.e., submitting).  </w:t>
+        <w:t>.  It seems to me that how one functions within an organization can be characterized as dominating, co</w:t>
+      </w:r>
+      <w:r>
+        <w:rPr>
+          <w:rFonts w:ascii="Times New Roman" w:eastAsia="Calibri" w:hAnsi="Times New Roman" w:cs="Times New Roman"/>
+          <w:sz w:val="24"/>
+          <w:szCs w:val="24"/>
+        </w:rPr>
+        <w:t>llaborating</w:t>
+      </w:r>
+      <w:r>
+        <w:rPr>
+          <w:rFonts w:ascii="Times New Roman" w:eastAsia="Calibri" w:hAnsi="Times New Roman" w:cs="Times New Roman"/>
+          <w:sz w:val="24"/>
+          <w:szCs w:val="24"/>
+        </w:rPr>
+        <w:t xml:space="preserve">, or subordinating (i.e., submitting).  </w:t>
       </w:r>
       <w:r>
         <w:rPr>
@@ -761,7 +841,23 @@
           <w:sz w:val="24"/>
           <w:szCs w:val="24"/>
         </w:rPr>
-        <w:t xml:space="preserve">This somewhat harkens to Max Weber’s theories about the various forms of domination used by societies that are manifestations of the process of rationalization (Fry &amp; </w:t>
+        <w:t>This somewhat harkens to Max Weber’s theories about the various forms of domination used by societies</w:t>
+      </w:r>
+      <w:r>
+        <w:rPr>
+          <w:rFonts w:ascii="Times New Roman" w:eastAsia="Calibri" w:hAnsi="Times New Roman" w:cs="Times New Roman"/>
+          <w:sz w:val="24"/>
+          <w:szCs w:val="24"/>
+        </w:rPr>
+        <w:t>, which</w:t>
+      </w:r>
+      <w:r>
+        <w:rPr>
+          <w:rFonts w:ascii="Times New Roman" w:eastAsia="Calibri" w:hAnsi="Times New Roman" w:cs="Times New Roman"/>
+          <w:sz w:val="24"/>
+          <w:szCs w:val="24"/>
+        </w:rPr>
+        <w:t xml:space="preserve"> are manifestations of the process of rationalization (Fry &amp; </w:t>
       </w:r>
       <w:proofErr w:type="spellStart"/>
       <w:r>
@@ -787,7 +883,7 @@
           <w:sz w:val="24"/>
           <w:szCs w:val="24"/>
         </w:rPr>
-        <w:t>We are cooperating w</w:t>
+        <w:t>W</w:t>
       </w:r>
       <w:r>
         <w:rPr>
@@ -803,23 +899,103 @@
           <w:sz w:val="24"/>
           <w:szCs w:val="24"/>
         </w:rPr>
-        <w:t xml:space="preserve">suggestions of others, adjust our own desires in response, and pursue consensus about what actions should be taken in the name of the organization.  </w:t>
-      </w:r>
-      <w:r>
-        <w:rPr>
-          <w:rFonts w:ascii="Times New Roman" w:eastAsia="Calibri" w:hAnsi="Times New Roman" w:cs="Times New Roman"/>
-          <w:sz w:val="24"/>
-          <w:szCs w:val="24"/>
-        </w:rPr>
-        <w:t>This is reminiscent of Mary Parkers Follett’s concept of integra</w:t>
-      </w:r>
-      <w:r>
-        <w:rPr>
-          <w:rFonts w:ascii="Times New Roman" w:eastAsia="Calibri" w:hAnsi="Times New Roman" w:cs="Times New Roman"/>
-          <w:sz w:val="24"/>
-          <w:szCs w:val="24"/>
-        </w:rPr>
-        <w:t xml:space="preserve">tion (Fry &amp; </w:t>
+        <w:t>suggestions of others, adjust our own desires in response, and pursue consensus about what actions should be taken in the name of the organization</w:t>
+      </w:r>
+      <w:r>
+        <w:rPr>
+          <w:rFonts w:ascii="Times New Roman" w:eastAsia="Calibri" w:hAnsi="Times New Roman" w:cs="Times New Roman"/>
+          <w:sz w:val="24"/>
+          <w:szCs w:val="24"/>
+        </w:rPr>
+        <w:t>,</w:t>
+      </w:r>
+      <w:r>
+        <w:rPr>
+          <w:rFonts w:ascii="Times New Roman" w:eastAsia="Calibri" w:hAnsi="Times New Roman" w:cs="Times New Roman"/>
+          <w:sz w:val="24"/>
+          <w:szCs w:val="24"/>
+        </w:rPr>
+        <w:t xml:space="preserve"> </w:t>
+      </w:r>
+      <w:r>
+        <w:rPr>
+          <w:rFonts w:ascii="Times New Roman" w:eastAsia="Calibri" w:hAnsi="Times New Roman" w:cs="Times New Roman"/>
+          <w:sz w:val="24"/>
+          <w:szCs w:val="24"/>
+        </w:rPr>
+        <w:t>w</w:t>
+      </w:r>
+      <w:r>
+        <w:rPr>
+          <w:rFonts w:ascii="Times New Roman" w:eastAsia="Calibri" w:hAnsi="Times New Roman" w:cs="Times New Roman"/>
+          <w:sz w:val="24"/>
+          <w:szCs w:val="24"/>
+        </w:rPr>
+        <w:t xml:space="preserve">e are </w:t>
+      </w:r>
+      <w:r>
+        <w:rPr>
+          <w:rFonts w:ascii="Times New Roman" w:eastAsia="Calibri" w:hAnsi="Times New Roman" w:cs="Times New Roman"/>
+          <w:sz w:val="24"/>
+          <w:szCs w:val="24"/>
+        </w:rPr>
+        <w:t>essentially collaborating</w:t>
+      </w:r>
+      <w:r>
+        <w:rPr>
+          <w:rFonts w:ascii="Times New Roman" w:eastAsia="Calibri" w:hAnsi="Times New Roman" w:cs="Times New Roman"/>
+          <w:sz w:val="24"/>
+          <w:szCs w:val="24"/>
+        </w:rPr>
+        <w:t xml:space="preserve">.  </w:t>
+      </w:r>
+      <w:r>
+        <w:rPr>
+          <w:rFonts w:ascii="Times New Roman" w:eastAsia="Calibri" w:hAnsi="Times New Roman" w:cs="Times New Roman"/>
+          <w:sz w:val="24"/>
+          <w:szCs w:val="24"/>
+        </w:rPr>
+        <w:t>This is reminiscent of Mary Parkers Follett’s concept</w:t>
+      </w:r>
+      <w:r>
+        <w:rPr>
+          <w:rFonts w:ascii="Times New Roman" w:eastAsia="Calibri" w:hAnsi="Times New Roman" w:cs="Times New Roman"/>
+          <w:sz w:val="24"/>
+          <w:szCs w:val="24"/>
+        </w:rPr>
+        <w:t>s</w:t>
+      </w:r>
+      <w:r>
+        <w:rPr>
+          <w:rFonts w:ascii="Times New Roman" w:eastAsia="Calibri" w:hAnsi="Times New Roman" w:cs="Times New Roman"/>
+          <w:sz w:val="24"/>
+          <w:szCs w:val="24"/>
+        </w:rPr>
+        <w:t xml:space="preserve"> of integra</w:t>
+      </w:r>
+      <w:r>
+        <w:rPr>
+          <w:rFonts w:ascii="Times New Roman" w:eastAsia="Calibri" w:hAnsi="Times New Roman" w:cs="Times New Roman"/>
+          <w:sz w:val="24"/>
+          <w:szCs w:val="24"/>
+        </w:rPr>
+        <w:t>tion</w:t>
+      </w:r>
+      <w:r>
+        <w:rPr>
+          <w:rFonts w:ascii="Times New Roman" w:eastAsia="Calibri" w:hAnsi="Times New Roman" w:cs="Times New Roman"/>
+          <w:sz w:val="24"/>
+          <w:szCs w:val="24"/>
+        </w:rPr>
+        <w:t xml:space="preserve"> and circular response</w:t>
+      </w:r>
+      <w:r>
+        <w:rPr>
+          <w:rFonts w:ascii="Times New Roman" w:eastAsia="Calibri" w:hAnsi="Times New Roman" w:cs="Times New Roman"/>
+          <w:sz w:val="24"/>
+          <w:szCs w:val="24"/>
+        </w:rPr>
+        <w:t xml:space="preserve"> (Fry &amp; </w:t>
       </w:r>
       <w:proofErr w:type="spellStart"/>
       <w:r>
@@ -845,7 +1021,15 @@
           <w:sz w:val="24"/>
           <w:szCs w:val="24"/>
         </w:rPr>
-        <w:t xml:space="preserve">pp. 156-158). </w:t>
+        <w:t>pp. 156-160</w:t>
+      </w:r>
+      <w:r>
+        <w:rPr>
+          <w:rFonts w:ascii="Times New Roman" w:eastAsia="Calibri" w:hAnsi="Times New Roman" w:cs="Times New Roman"/>
+          <w:sz w:val="24"/>
+          <w:szCs w:val="24"/>
+        </w:rPr>
+        <w:t xml:space="preserve">). </w:t>
       </w:r>
       <w:r>
         <w:rPr>
@@ -893,15 +1077,39 @@
           <w:sz w:val="24"/>
           <w:szCs w:val="24"/>
         </w:rPr>
-        <w:t xml:space="preserve"> even when one disagrees with those actions</w:t>
-      </w:r>
-      <w:r>
-        <w:rPr>
-          <w:rFonts w:ascii="Times New Roman" w:eastAsia="Calibri" w:hAnsi="Times New Roman" w:cs="Times New Roman"/>
-          <w:sz w:val="24"/>
-          <w:szCs w:val="24"/>
-        </w:rPr>
-        <w:t>, we are essentially subordinating.</w:t>
+        <w:t xml:space="preserve"> </w:t>
+      </w:r>
+      <w:r>
+        <w:rPr>
+          <w:rFonts w:ascii="Times New Roman" w:eastAsia="Calibri" w:hAnsi="Times New Roman" w:cs="Times New Roman"/>
+          <w:sz w:val="24"/>
+          <w:szCs w:val="24"/>
+        </w:rPr>
+        <w:t>despite disagreeing</w:t>
+      </w:r>
+      <w:r>
+        <w:rPr>
+          <w:rFonts w:ascii="Times New Roman" w:eastAsia="Calibri" w:hAnsi="Times New Roman" w:cs="Times New Roman"/>
+          <w:sz w:val="24"/>
+          <w:szCs w:val="24"/>
+        </w:rPr>
+        <w:t xml:space="preserve"> with those actions</w:t>
+      </w:r>
+      <w:r>
+        <w:rPr>
+          <w:rFonts w:ascii="Times New Roman" w:eastAsia="Calibri" w:hAnsi="Times New Roman" w:cs="Times New Roman"/>
+          <w:sz w:val="24"/>
+          <w:szCs w:val="24"/>
+        </w:rPr>
+        <w:t>, we are</w:t>
+      </w:r>
+      <w:r>
+        <w:rPr>
+          <w:rFonts w:ascii="Times New Roman" w:eastAsia="Calibri" w:hAnsi="Times New Roman" w:cs="Times New Roman"/>
+          <w:sz w:val="24"/>
+          <w:szCs w:val="24"/>
+        </w:rPr>
+        <w:t xml:space="preserve"> subordinating.</w:t>
       </w:r>
       <w:r>
         <w:rPr>
@@ -917,7 +1125,7 @@
           <w:sz w:val="24"/>
           <w:szCs w:val="24"/>
         </w:rPr>
-        <w:t xml:space="preserve">certain implications and </w:t>
+        <w:t xml:space="preserve">certain implications </w:t>
       </w:r>
       <w:r>
         <w:rPr>
@@ -926,7 +1134,7 @@
           <w:szCs w:val="24"/>
         </w:rPr>
         <w:lastRenderedPageBreak/>
-        <w:t>criticisms</w:t>
+        <w:t>and criticisms</w:t>
       </w:r>
       <w:r>
         <w:rPr>
@@ -1061,7 +1269,23 @@
           <w:sz w:val="24"/>
           <w:szCs w:val="24"/>
         </w:rPr>
-        <w:t xml:space="preserve">I choose domination, cooperation, or subordination at various times when functioning within the organizational context.  </w:t>
+        <w:t>I choose domination, co</w:t>
+      </w:r>
+      <w:r>
+        <w:rPr>
+          <w:rFonts w:ascii="Times New Roman" w:eastAsia="Calibri" w:hAnsi="Times New Roman" w:cs="Times New Roman"/>
+          <w:sz w:val="24"/>
+          <w:szCs w:val="24"/>
+        </w:rPr>
+        <w:t>llaboration</w:t>
+      </w:r>
+      <w:r>
+        <w:rPr>
+          <w:rFonts w:ascii="Times New Roman" w:eastAsia="Calibri" w:hAnsi="Times New Roman" w:cs="Times New Roman"/>
+          <w:sz w:val="24"/>
+          <w:szCs w:val="24"/>
+        </w:rPr>
+        <w:t xml:space="preserve">, or subordination at various times when functioning within the organizational context.  </w:t>
       </w:r>
       <w:r>
         <w:rPr>
@@ -1223,7 +1447,23 @@
           <w:sz w:val="24"/>
           <w:szCs w:val="24"/>
         </w:rPr>
-        <w:t xml:space="preserve"> my decisions to either dominate, cooperate, or subordinate.</w:t>
+        <w:t xml:space="preserve"> my decisions to either dominate, co</w:t>
+      </w:r>
+      <w:r>
+        <w:rPr>
+          <w:rFonts w:ascii="Times New Roman" w:eastAsia="Calibri" w:hAnsi="Times New Roman" w:cs="Times New Roman"/>
+          <w:sz w:val="24"/>
+          <w:szCs w:val="24"/>
+        </w:rPr>
+        <w:t>llaborate</w:t>
+      </w:r>
+      <w:r>
+        <w:rPr>
+          <w:rFonts w:ascii="Times New Roman" w:eastAsia="Calibri" w:hAnsi="Times New Roman" w:cs="Times New Roman"/>
+          <w:sz w:val="24"/>
+          <w:szCs w:val="24"/>
+        </w:rPr>
+        <w:t>, or subordinate.</w:t>
       </w:r>
     </w:p>
     <w:p>
@@ -1346,7 +1586,39 @@
           <w:sz w:val="24"/>
           <w:szCs w:val="24"/>
         </w:rPr>
-        <w:t>function as a subordinate, colleague, and manager</w:t>
+        <w:t>function as a</w:t>
+      </w:r>
+      <w:r>
+        <w:rPr>
+          <w:rFonts w:ascii="Times New Roman" w:eastAsia="Calibri" w:hAnsi="Times New Roman" w:cs="Times New Roman"/>
+          <w:sz w:val="24"/>
+          <w:szCs w:val="24"/>
+        </w:rPr>
+        <w:t>n</w:t>
+      </w:r>
+      <w:r>
+        <w:rPr>
+          <w:rFonts w:ascii="Times New Roman" w:eastAsia="Calibri" w:hAnsi="Times New Roman" w:cs="Times New Roman"/>
+          <w:sz w:val="24"/>
+          <w:szCs w:val="24"/>
+        </w:rPr>
+        <w:t xml:space="preserve"> </w:t>
+      </w:r>
+      <w:r>
+        <w:rPr>
+          <w:rFonts w:ascii="Times New Roman" w:eastAsia="Calibri" w:hAnsi="Times New Roman" w:cs="Times New Roman"/>
+          <w:sz w:val="24"/>
+          <w:szCs w:val="24"/>
+        </w:rPr>
+        <w:t>employee</w:t>
+      </w:r>
+      <w:r>
+        <w:rPr>
+          <w:rFonts w:ascii="Times New Roman" w:eastAsia="Calibri" w:hAnsi="Times New Roman" w:cs="Times New Roman"/>
+          <w:sz w:val="24"/>
+          <w:szCs w:val="24"/>
+        </w:rPr>
+        <w:t>, colleague, and manager</w:t>
       </w:r>
       <w:r>
         <w:rPr>
@@ -1362,7 +1634,23 @@
           <w:sz w:val="24"/>
           <w:szCs w:val="24"/>
         </w:rPr>
-        <w:t xml:space="preserve">  Organizational action manifests itself through the decisions and actions of the organization’s members.  Whether the actions of an individual are ethical are often a point of debate.  It only stands to reason that whether organizational actions are ethical will also be in question</w:t>
+        <w:t xml:space="preserve">  Organizational action manifests itself through the decisions and actions of the organization’s members.  Whether the actions </w:t>
+      </w:r>
+      <w:r>
+        <w:rPr>
+          <w:rFonts w:ascii="Times New Roman" w:eastAsia="Calibri" w:hAnsi="Times New Roman" w:cs="Times New Roman"/>
+          <w:sz w:val="24"/>
+          <w:szCs w:val="24"/>
+        </w:rPr>
+        <w:t>of an individual are ethical is</w:t>
+      </w:r>
+      <w:r>
+        <w:rPr>
+          <w:rFonts w:ascii="Times New Roman" w:eastAsia="Calibri" w:hAnsi="Times New Roman" w:cs="Times New Roman"/>
+          <w:sz w:val="24"/>
+          <w:szCs w:val="24"/>
+        </w:rPr>
+        <w:t xml:space="preserve"> often a point of debate.  It only stands to reason that whether organizational actions are ethical will also be in question</w:t>
       </w:r>
       <w:r>
         <w:rPr>
@@ -1413,7 +1701,39 @@
           <w:sz w:val="24"/>
           <w:szCs w:val="24"/>
         </w:rPr>
-        <w:t>Additionally, what is considered ethical based on one approach may not be so apparent when considered from another.</w:t>
+        <w:t xml:space="preserve">Additionally, what is considered ethical based on one approach may not be </w:t>
+      </w:r>
+      <w:r>
+        <w:rPr>
+          <w:rFonts w:ascii="Times New Roman" w:eastAsia="Calibri" w:hAnsi="Times New Roman" w:cs="Times New Roman"/>
+          <w:sz w:val="24"/>
+          <w:szCs w:val="24"/>
+        </w:rPr>
+        <w:t xml:space="preserve">considered </w:t>
+      </w:r>
+      <w:r>
+        <w:rPr>
+          <w:rFonts w:ascii="Times New Roman" w:eastAsia="Calibri" w:hAnsi="Times New Roman" w:cs="Times New Roman"/>
+          <w:sz w:val="24"/>
+          <w:szCs w:val="24"/>
+        </w:rPr>
+        <w:t xml:space="preserve">so when </w:t>
+      </w:r>
+      <w:r>
+        <w:rPr>
+          <w:rFonts w:ascii="Times New Roman" w:eastAsia="Calibri" w:hAnsi="Times New Roman" w:cs="Times New Roman"/>
+          <w:sz w:val="24"/>
+          <w:szCs w:val="24"/>
+        </w:rPr>
+        <w:t>contemplat</w:t>
+      </w:r>
+      <w:r>
+        <w:rPr>
+          <w:rFonts w:ascii="Times New Roman" w:eastAsia="Calibri" w:hAnsi="Times New Roman" w:cs="Times New Roman"/>
+          <w:sz w:val="24"/>
+          <w:szCs w:val="24"/>
+        </w:rPr>
+        <w:t>ed from another.</w:t>
       </w:r>
       <w:r>
         <w:rPr>
@@ -1437,7 +1757,7 @@
           <w:sz w:val="24"/>
           <w:szCs w:val="24"/>
         </w:rPr>
-        <w:t xml:space="preserve">A course of action considered correct in the context of </w:t>
+        <w:t xml:space="preserve">A course of action considered correct in the </w:t>
       </w:r>
       <w:r>
         <w:rPr>
@@ -1446,65 +1766,15 @@
           <w:szCs w:val="24"/>
         </w:rPr>
         <w:lastRenderedPageBreak/>
-        <w:t xml:space="preserve">utilitarian ethics may not seem appropriate from the perspective of deontological ethics.  </w:t>
-      </w:r>
-      <w:r>
-        <w:rPr>
-          <w:rFonts w:ascii="Times New Roman" w:eastAsia="Calibri" w:hAnsi="Times New Roman" w:cs="Times New Roman"/>
-          <w:sz w:val="24"/>
-          <w:szCs w:val="24"/>
-        </w:rPr>
-        <w:t xml:space="preserve">Moreover, the time to evaluate such issues is not when one is </w:t>
-      </w:r>
-      <w:proofErr w:type="gramStart"/>
-      <w:r>
-        <w:rPr>
-          <w:rFonts w:ascii="Times New Roman" w:eastAsia="Calibri" w:hAnsi="Times New Roman" w:cs="Times New Roman"/>
-          <w:sz w:val="24"/>
-          <w:szCs w:val="24"/>
-        </w:rPr>
-        <w:t>in the midst of</w:t>
-      </w:r>
-      <w:proofErr w:type="gramEnd"/>
-      <w:r>
-        <w:rPr>
-          <w:rFonts w:ascii="Times New Roman" w:eastAsia="Calibri" w:hAnsi="Times New Roman" w:cs="Times New Roman"/>
-          <w:sz w:val="24"/>
-          <w:szCs w:val="24"/>
-        </w:rPr>
-        <w:t xml:space="preserve"> a dilemma.  Spending some time considering one’s various ethical obligations and developing a framework to assess </w:t>
-      </w:r>
-      <w:r>
-        <w:rPr>
-          <w:rFonts w:ascii="Times New Roman" w:eastAsia="Calibri" w:hAnsi="Times New Roman" w:cs="Times New Roman"/>
-          <w:sz w:val="24"/>
-          <w:szCs w:val="24"/>
-        </w:rPr>
-        <w:t xml:space="preserve">an ethical dilemma and take appropriate action </w:t>
-      </w:r>
-      <w:r>
-        <w:rPr>
-          <w:rFonts w:ascii="Times New Roman" w:eastAsia="Calibri" w:hAnsi="Times New Roman" w:cs="Times New Roman"/>
-          <w:sz w:val="24"/>
-          <w:szCs w:val="24"/>
-        </w:rPr>
-        <w:t xml:space="preserve">before such </w:t>
-      </w:r>
-      <w:r>
-        <w:rPr>
-          <w:rFonts w:ascii="Times New Roman" w:eastAsia="Calibri" w:hAnsi="Times New Roman" w:cs="Times New Roman"/>
-          <w:sz w:val="24"/>
-          <w:szCs w:val="24"/>
-        </w:rPr>
-        <w:t xml:space="preserve">a situation arises </w:t>
-      </w:r>
-      <w:r>
-        <w:rPr>
-          <w:rFonts w:ascii="Times New Roman" w:eastAsia="Calibri" w:hAnsi="Times New Roman" w:cs="Times New Roman"/>
-          <w:sz w:val="24"/>
-          <w:szCs w:val="24"/>
-        </w:rPr>
-        <w:t>will likely relieve one of considerable consternation when the ethical crisis inevitably surfaces.</w:t>
+        <w:t>context of utilitarian ethics may not seem appropriate from the perspe</w:t>
+      </w:r>
+      <w:r>
+        <w:rPr>
+          <w:rFonts w:ascii="Times New Roman" w:eastAsia="Calibri" w:hAnsi="Times New Roman" w:cs="Times New Roman"/>
+          <w:sz w:val="24"/>
+          <w:szCs w:val="24"/>
+        </w:rPr>
+        <w:t>ctive of deontological ethics.</w:t>
       </w:r>
     </w:p>
     <w:p>
@@ -1523,103 +1793,89 @@
           <w:sz w:val="24"/>
           <w:szCs w:val="24"/>
         </w:rPr>
-        <w:t xml:space="preserve">Given that as humans and members of a society we have </w:t>
-      </w:r>
-      <w:r>
-        <w:rPr>
-          <w:rFonts w:ascii="Times New Roman" w:eastAsia="Calibri" w:hAnsi="Times New Roman" w:cs="Times New Roman"/>
-          <w:sz w:val="24"/>
-          <w:szCs w:val="24"/>
-        </w:rPr>
-        <w:t xml:space="preserve">various </w:t>
-      </w:r>
-      <w:r>
-        <w:rPr>
-          <w:rFonts w:ascii="Times New Roman" w:eastAsia="Calibri" w:hAnsi="Times New Roman" w:cs="Times New Roman"/>
-          <w:sz w:val="24"/>
-          <w:szCs w:val="24"/>
-        </w:rPr>
-        <w:t>competing and sometimes conflicting ethical obligations</w:t>
-      </w:r>
-      <w:r>
-        <w:rPr>
-          <w:rFonts w:ascii="Times New Roman" w:eastAsia="Calibri" w:hAnsi="Times New Roman" w:cs="Times New Roman"/>
-          <w:sz w:val="24"/>
-          <w:szCs w:val="24"/>
-        </w:rPr>
-        <w:t>,</w:t>
-      </w:r>
-      <w:r>
-        <w:rPr>
-          <w:rFonts w:ascii="Times New Roman" w:eastAsia="Calibri" w:hAnsi="Times New Roman" w:cs="Times New Roman"/>
-          <w:sz w:val="24"/>
-          <w:szCs w:val="24"/>
-        </w:rPr>
-        <w:t xml:space="preserve"> </w:t>
-      </w:r>
-      <w:r>
-        <w:rPr>
-          <w:rFonts w:ascii="Times New Roman" w:eastAsia="Calibri" w:hAnsi="Times New Roman" w:cs="Times New Roman"/>
-          <w:sz w:val="24"/>
-          <w:szCs w:val="24"/>
-        </w:rPr>
-        <w:t>I know realize</w:t>
-      </w:r>
-      <w:r>
-        <w:rPr>
-          <w:rFonts w:ascii="Times New Roman" w:eastAsia="Calibri" w:hAnsi="Times New Roman" w:cs="Times New Roman"/>
-          <w:sz w:val="24"/>
-          <w:szCs w:val="24"/>
-        </w:rPr>
-        <w:t xml:space="preserve"> that it</w:t>
-      </w:r>
-      <w:r>
-        <w:rPr>
-          <w:rFonts w:ascii="Times New Roman" w:eastAsia="Calibri" w:hAnsi="Times New Roman" w:cs="Times New Roman"/>
-          <w:sz w:val="24"/>
-          <w:szCs w:val="24"/>
-        </w:rPr>
-        <w:t xml:space="preserve"> i</w:t>
-      </w:r>
-      <w:r>
-        <w:rPr>
-          <w:rFonts w:ascii="Times New Roman" w:eastAsia="Calibri" w:hAnsi="Times New Roman" w:cs="Times New Roman"/>
-          <w:sz w:val="24"/>
-          <w:szCs w:val="24"/>
-        </w:rPr>
-        <w:t>s necessary to have some framework for prioritizing ethical obligations, assessing ethically ambiguous situations, and deciding on what action to take</w:t>
-      </w:r>
-      <w:r>
-        <w:rPr>
-          <w:rFonts w:ascii="Times New Roman" w:eastAsia="Calibri" w:hAnsi="Times New Roman" w:cs="Times New Roman"/>
-          <w:sz w:val="24"/>
-          <w:szCs w:val="24"/>
-        </w:rPr>
-        <w:t>, if any at all</w:t>
-      </w:r>
-      <w:r>
-        <w:rPr>
-          <w:rFonts w:ascii="Times New Roman" w:eastAsia="Calibri" w:hAnsi="Times New Roman" w:cs="Times New Roman"/>
-          <w:sz w:val="24"/>
-          <w:szCs w:val="24"/>
-        </w:rPr>
-        <w:t>.  Something akin to Isaac Asimov’s three laws of robotics would be quite useful.  While something like Asimov’s laws may not be feasible for human organizational life, his approa</w:t>
-      </w:r>
-      <w:r>
-        <w:rPr>
-          <w:rFonts w:ascii="Times New Roman" w:eastAsia="Calibri" w:hAnsi="Times New Roman" w:cs="Times New Roman"/>
-          <w:sz w:val="24"/>
-          <w:szCs w:val="24"/>
-        </w:rPr>
-        <w:t>ch might still prove</w:t>
-      </w:r>
-      <w:r>
-        <w:rPr>
-          <w:rFonts w:ascii="Times New Roman" w:eastAsia="Calibri" w:hAnsi="Times New Roman" w:cs="Times New Roman"/>
-          <w:sz w:val="24"/>
-          <w:szCs w:val="24"/>
-        </w:rPr>
-        <w:t xml:space="preserve"> instructive.</w:t>
+        <w:t>T</w:t>
+      </w:r>
+      <w:r>
+        <w:rPr>
+          <w:rFonts w:ascii="Times New Roman" w:eastAsia="Calibri" w:hAnsi="Times New Roman" w:cs="Times New Roman"/>
+          <w:sz w:val="24"/>
+          <w:szCs w:val="24"/>
+        </w:rPr>
+        <w:t xml:space="preserve">he time to </w:t>
+      </w:r>
+      <w:r>
+        <w:rPr>
+          <w:rFonts w:ascii="Times New Roman" w:eastAsia="Calibri" w:hAnsi="Times New Roman" w:cs="Times New Roman"/>
+          <w:sz w:val="24"/>
+          <w:szCs w:val="24"/>
+        </w:rPr>
+        <w:t xml:space="preserve">critically </w:t>
+      </w:r>
+      <w:r>
+        <w:rPr>
+          <w:rFonts w:ascii="Times New Roman" w:eastAsia="Calibri" w:hAnsi="Times New Roman" w:cs="Times New Roman"/>
+          <w:sz w:val="24"/>
+          <w:szCs w:val="24"/>
+        </w:rPr>
+        <w:t xml:space="preserve">evaluate such issues is not when one is </w:t>
+      </w:r>
+      <w:proofErr w:type="gramStart"/>
+      <w:r>
+        <w:rPr>
+          <w:rFonts w:ascii="Times New Roman" w:eastAsia="Calibri" w:hAnsi="Times New Roman" w:cs="Times New Roman"/>
+          <w:sz w:val="24"/>
+          <w:szCs w:val="24"/>
+        </w:rPr>
+        <w:t>in the midst of</w:t>
+      </w:r>
+      <w:proofErr w:type="gramEnd"/>
+      <w:r>
+        <w:rPr>
+          <w:rFonts w:ascii="Times New Roman" w:eastAsia="Calibri" w:hAnsi="Times New Roman" w:cs="Times New Roman"/>
+          <w:sz w:val="24"/>
+          <w:szCs w:val="24"/>
+        </w:rPr>
+        <w:t xml:space="preserve"> a dilemma.  Spending some time considering one’s various ethical obligations and developing a framework to assess </w:t>
+      </w:r>
+      <w:r>
+        <w:rPr>
+          <w:rFonts w:ascii="Times New Roman" w:eastAsia="Calibri" w:hAnsi="Times New Roman" w:cs="Times New Roman"/>
+          <w:sz w:val="24"/>
+          <w:szCs w:val="24"/>
+        </w:rPr>
+        <w:t xml:space="preserve">an ethical dilemma and take appropriate action </w:t>
+      </w:r>
+      <w:r>
+        <w:rPr>
+          <w:rFonts w:ascii="Times New Roman" w:eastAsia="Calibri" w:hAnsi="Times New Roman" w:cs="Times New Roman"/>
+          <w:sz w:val="24"/>
+          <w:szCs w:val="24"/>
+        </w:rPr>
+        <w:t xml:space="preserve">before such </w:t>
+      </w:r>
+      <w:r>
+        <w:rPr>
+          <w:rFonts w:ascii="Times New Roman" w:eastAsia="Calibri" w:hAnsi="Times New Roman" w:cs="Times New Roman"/>
+          <w:sz w:val="24"/>
+          <w:szCs w:val="24"/>
+        </w:rPr>
+        <w:t xml:space="preserve">a situation arises </w:t>
+      </w:r>
+      <w:r>
+        <w:rPr>
+          <w:rFonts w:ascii="Times New Roman" w:eastAsia="Calibri" w:hAnsi="Times New Roman" w:cs="Times New Roman"/>
+          <w:sz w:val="24"/>
+          <w:szCs w:val="24"/>
+        </w:rPr>
+        <w:t>will likely relieve one of considerable consternation when the ethical crisis inevitably surfaces.</w:t>
+      </w:r>
+      <w:r>
+        <w:rPr>
+          <w:rFonts w:ascii="Times New Roman" w:eastAsia="Calibri" w:hAnsi="Times New Roman" w:cs="Times New Roman"/>
+          <w:sz w:val="24"/>
+          <w:szCs w:val="24"/>
+        </w:rPr>
+        <w:t xml:space="preserve">  As such, my study of organization theory and behavior has led me to construct a framework for evaluating the ethics of my decisions and actions when acting in the context of organizational membership.</w:t>
       </w:r>
     </w:p>
     <w:p>
@@ -1638,39 +1894,23 @@
           <w:sz w:val="24"/>
           <w:szCs w:val="24"/>
         </w:rPr>
-        <w:t>Although the prospect of establishing principles to underpin the behavior of autonomous robots was first conceived by science fiction authors, it has come to be a serious topic in the field of artificial intelligence and robotics.  Isaac Asimov’s set of laws is perhaps the best known.  As i</w:t>
-      </w:r>
-      <w:r>
-        <w:rPr>
-          <w:rFonts w:ascii="Times New Roman" w:eastAsia="Calibri" w:hAnsi="Times New Roman" w:cs="Times New Roman"/>
-          <w:sz w:val="24"/>
-          <w:szCs w:val="24"/>
-        </w:rPr>
-        <w:t xml:space="preserve">ntroduced in a </w:t>
-      </w:r>
-      <w:r>
-        <w:rPr>
-          <w:rFonts w:ascii="Times New Roman" w:eastAsia="Calibri" w:hAnsi="Times New Roman" w:cs="Times New Roman"/>
-          <w:sz w:val="24"/>
-          <w:szCs w:val="24"/>
-        </w:rPr>
-        <w:t xml:space="preserve">1942 </w:t>
-      </w:r>
-      <w:r>
-        <w:rPr>
-          <w:rFonts w:ascii="Times New Roman" w:eastAsia="Calibri" w:hAnsi="Times New Roman" w:cs="Times New Roman"/>
-          <w:sz w:val="24"/>
-          <w:szCs w:val="24"/>
-        </w:rPr>
-        <w:t xml:space="preserve">science fiction </w:t>
-      </w:r>
-      <w:r>
-        <w:rPr>
-          <w:rFonts w:ascii="Times New Roman" w:eastAsia="Calibri" w:hAnsi="Times New Roman" w:cs="Times New Roman"/>
-          <w:sz w:val="24"/>
-          <w:szCs w:val="24"/>
-        </w:rPr>
-        <w:t>short story</w:t>
+        <w:t xml:space="preserve">Given that as humans and members of a society we have </w:t>
+      </w:r>
+      <w:r>
+        <w:rPr>
+          <w:rFonts w:ascii="Times New Roman" w:eastAsia="Calibri" w:hAnsi="Times New Roman" w:cs="Times New Roman"/>
+          <w:sz w:val="24"/>
+          <w:szCs w:val="24"/>
+        </w:rPr>
+        <w:t xml:space="preserve">various </w:t>
+      </w:r>
+      <w:r>
+        <w:rPr>
+          <w:rFonts w:ascii="Times New Roman" w:eastAsia="Calibri" w:hAnsi="Times New Roman" w:cs="Times New Roman"/>
+          <w:sz w:val="24"/>
+          <w:szCs w:val="24"/>
+        </w:rPr>
+        <w:t>competing and sometimes conflicting ethical obligations</w:t>
       </w:r>
       <w:r>
         <w:rPr>
@@ -1686,334 +1926,6 @@
           <w:sz w:val="24"/>
           <w:szCs w:val="24"/>
         </w:rPr>
-        <w:t xml:space="preserve"> Asimov’s laws of robotics </w:t>
-      </w:r>
-      <w:r>
-        <w:rPr>
-          <w:rFonts w:ascii="Times New Roman" w:eastAsia="Calibri" w:hAnsi="Times New Roman" w:cs="Times New Roman"/>
-          <w:sz w:val="24"/>
-          <w:szCs w:val="24"/>
-        </w:rPr>
-        <w:t>articulate</w:t>
-      </w:r>
-      <w:r>
-        <w:rPr>
-          <w:rFonts w:ascii="Times New Roman" w:eastAsia="Calibri" w:hAnsi="Times New Roman" w:cs="Times New Roman"/>
-          <w:sz w:val="24"/>
-          <w:szCs w:val="24"/>
-        </w:rPr>
-        <w:t xml:space="preserve"> principles </w:t>
-      </w:r>
-      <w:r>
-        <w:rPr>
-          <w:rFonts w:ascii="Times New Roman" w:eastAsia="Calibri" w:hAnsi="Times New Roman" w:cs="Times New Roman"/>
-          <w:sz w:val="24"/>
-          <w:szCs w:val="24"/>
-        </w:rPr>
-        <w:t>meant to</w:t>
-      </w:r>
-      <w:r>
-        <w:rPr>
-          <w:rFonts w:ascii="Times New Roman" w:eastAsia="Calibri" w:hAnsi="Times New Roman" w:cs="Times New Roman"/>
-          <w:sz w:val="24"/>
-          <w:szCs w:val="24"/>
-        </w:rPr>
-        <w:t xml:space="preserve"> govern the behavior of autonomous robots </w:t>
-      </w:r>
-      <w:r>
-        <w:rPr>
-          <w:rFonts w:ascii="Times New Roman" w:eastAsia="Calibri" w:hAnsi="Times New Roman" w:cs="Times New Roman"/>
-          <w:sz w:val="24"/>
-          <w:szCs w:val="24"/>
-        </w:rPr>
-        <w:t>that have</w:t>
-      </w:r>
-      <w:r>
-        <w:rPr>
-          <w:rFonts w:ascii="Times New Roman" w:eastAsia="Calibri" w:hAnsi="Times New Roman" w:cs="Times New Roman"/>
-          <w:sz w:val="24"/>
-          <w:szCs w:val="24"/>
-        </w:rPr>
-        <w:t xml:space="preserve"> some degree of agency</w:t>
-      </w:r>
-      <w:r>
-        <w:rPr>
-          <w:rFonts w:ascii="Times New Roman" w:eastAsia="Calibri" w:hAnsi="Times New Roman" w:cs="Times New Roman"/>
-          <w:sz w:val="24"/>
-          <w:szCs w:val="24"/>
-        </w:rPr>
-        <w:t xml:space="preserve"> (Asimov, 1942)</w:t>
-      </w:r>
-      <w:r>
-        <w:rPr>
-          <w:rFonts w:ascii="Times New Roman" w:eastAsia="Calibri" w:hAnsi="Times New Roman" w:cs="Times New Roman"/>
-          <w:sz w:val="24"/>
-          <w:szCs w:val="24"/>
-        </w:rPr>
-        <w:t>.</w:t>
-      </w:r>
-      <w:r>
-        <w:rPr>
-          <w:rFonts w:ascii="Times New Roman" w:eastAsia="Calibri" w:hAnsi="Times New Roman" w:cs="Times New Roman"/>
-          <w:sz w:val="24"/>
-          <w:szCs w:val="24"/>
-        </w:rPr>
-        <w:t xml:space="preserve">  First, a</w:t>
-      </w:r>
-      <w:r>
-        <w:rPr>
-          <w:rFonts w:ascii="Times New Roman" w:eastAsia="Calibri" w:hAnsi="Times New Roman" w:cs="Times New Roman"/>
-          <w:sz w:val="24"/>
-          <w:szCs w:val="24"/>
-        </w:rPr>
-        <w:t xml:space="preserve"> robot may not </w:t>
-      </w:r>
-      <w:r>
-        <w:rPr>
-          <w:rFonts w:ascii="Times New Roman" w:eastAsia="Calibri" w:hAnsi="Times New Roman" w:cs="Times New Roman"/>
-          <w:sz w:val="24"/>
-          <w:szCs w:val="24"/>
-        </w:rPr>
-        <w:t xml:space="preserve">take action that </w:t>
-      </w:r>
-      <w:r>
-        <w:rPr>
-          <w:rFonts w:ascii="Times New Roman" w:eastAsia="Calibri" w:hAnsi="Times New Roman" w:cs="Times New Roman"/>
-          <w:sz w:val="24"/>
-          <w:szCs w:val="24"/>
-        </w:rPr>
-        <w:t>harm</w:t>
-      </w:r>
-      <w:r>
-        <w:rPr>
-          <w:rFonts w:ascii="Times New Roman" w:eastAsia="Calibri" w:hAnsi="Times New Roman" w:cs="Times New Roman"/>
-          <w:sz w:val="24"/>
-          <w:szCs w:val="24"/>
-        </w:rPr>
-        <w:t>s</w:t>
-      </w:r>
-      <w:r>
-        <w:rPr>
-          <w:rFonts w:ascii="Times New Roman" w:eastAsia="Calibri" w:hAnsi="Times New Roman" w:cs="Times New Roman"/>
-          <w:sz w:val="24"/>
-          <w:szCs w:val="24"/>
-        </w:rPr>
-        <w:t xml:space="preserve"> a human being or</w:t>
-      </w:r>
-      <w:r>
-        <w:rPr>
-          <w:rFonts w:ascii="Times New Roman" w:eastAsia="Calibri" w:hAnsi="Times New Roman" w:cs="Times New Roman"/>
-          <w:sz w:val="24"/>
-          <w:szCs w:val="24"/>
-        </w:rPr>
-        <w:t xml:space="preserve"> allow a human being to</w:t>
-      </w:r>
-      <w:r>
-        <w:rPr>
-          <w:rFonts w:ascii="Times New Roman" w:eastAsia="Calibri" w:hAnsi="Times New Roman" w:cs="Times New Roman"/>
-          <w:sz w:val="24"/>
-          <w:szCs w:val="24"/>
-        </w:rPr>
-        <w:t xml:space="preserve"> be</w:t>
-      </w:r>
-      <w:r>
-        <w:rPr>
-          <w:rFonts w:ascii="Times New Roman" w:eastAsia="Calibri" w:hAnsi="Times New Roman" w:cs="Times New Roman"/>
-          <w:sz w:val="24"/>
-          <w:szCs w:val="24"/>
-        </w:rPr>
-        <w:t xml:space="preserve"> harm</w:t>
-      </w:r>
-      <w:r>
-        <w:rPr>
-          <w:rFonts w:ascii="Times New Roman" w:eastAsia="Calibri" w:hAnsi="Times New Roman" w:cs="Times New Roman"/>
-          <w:sz w:val="24"/>
-          <w:szCs w:val="24"/>
-        </w:rPr>
-        <w:t>ed through inaction</w:t>
-      </w:r>
-      <w:r>
-        <w:rPr>
-          <w:rFonts w:ascii="Times New Roman" w:eastAsia="Calibri" w:hAnsi="Times New Roman" w:cs="Times New Roman"/>
-          <w:sz w:val="24"/>
-          <w:szCs w:val="24"/>
-        </w:rPr>
-        <w:t>.</w:t>
-      </w:r>
-      <w:r>
-        <w:rPr>
-          <w:rFonts w:ascii="Times New Roman" w:eastAsia="Calibri" w:hAnsi="Times New Roman" w:cs="Times New Roman"/>
-          <w:sz w:val="24"/>
-          <w:szCs w:val="24"/>
-        </w:rPr>
-        <w:t xml:space="preserve">  Second, a</w:t>
-      </w:r>
-      <w:r>
-        <w:rPr>
-          <w:rFonts w:ascii="Times New Roman" w:eastAsia="Calibri" w:hAnsi="Times New Roman" w:cs="Times New Roman"/>
-          <w:sz w:val="24"/>
-          <w:szCs w:val="24"/>
-        </w:rPr>
-        <w:t xml:space="preserve"> robot must obey </w:t>
-      </w:r>
-      <w:r>
-        <w:rPr>
-          <w:rFonts w:ascii="Times New Roman" w:eastAsia="Calibri" w:hAnsi="Times New Roman" w:cs="Times New Roman"/>
-          <w:sz w:val="24"/>
-          <w:szCs w:val="24"/>
-        </w:rPr>
-        <w:t xml:space="preserve">all </w:t>
-      </w:r>
-      <w:r>
-        <w:rPr>
-          <w:rFonts w:ascii="Times New Roman" w:eastAsia="Calibri" w:hAnsi="Times New Roman" w:cs="Times New Roman"/>
-          <w:sz w:val="24"/>
-          <w:szCs w:val="24"/>
-        </w:rPr>
-        <w:t>directives it receives from</w:t>
-      </w:r>
-      <w:r>
-        <w:rPr>
-          <w:rFonts w:ascii="Times New Roman" w:eastAsia="Calibri" w:hAnsi="Times New Roman" w:cs="Times New Roman"/>
-          <w:sz w:val="24"/>
-          <w:szCs w:val="24"/>
-        </w:rPr>
-        <w:t xml:space="preserve"> human</w:t>
-      </w:r>
-      <w:r>
-        <w:rPr>
-          <w:rFonts w:ascii="Times New Roman" w:eastAsia="Calibri" w:hAnsi="Times New Roman" w:cs="Times New Roman"/>
-          <w:sz w:val="24"/>
-          <w:szCs w:val="24"/>
-        </w:rPr>
-        <w:t>s</w:t>
-      </w:r>
-      <w:r>
-        <w:rPr>
-          <w:rFonts w:ascii="Times New Roman" w:eastAsia="Calibri" w:hAnsi="Times New Roman" w:cs="Times New Roman"/>
-          <w:sz w:val="24"/>
-          <w:szCs w:val="24"/>
-        </w:rPr>
-        <w:t xml:space="preserve"> except where such orders w</w:t>
-      </w:r>
-      <w:r>
-        <w:rPr>
-          <w:rFonts w:ascii="Times New Roman" w:eastAsia="Calibri" w:hAnsi="Times New Roman" w:cs="Times New Roman"/>
-          <w:sz w:val="24"/>
-          <w:szCs w:val="24"/>
-        </w:rPr>
-        <w:t>ould conflict with the preceding principle</w:t>
-      </w:r>
-      <w:r>
-        <w:rPr>
-          <w:rFonts w:ascii="Times New Roman" w:eastAsia="Calibri" w:hAnsi="Times New Roman" w:cs="Times New Roman"/>
-          <w:sz w:val="24"/>
-          <w:szCs w:val="24"/>
-        </w:rPr>
-        <w:t>.</w:t>
-      </w:r>
-      <w:r>
-        <w:rPr>
-          <w:rFonts w:ascii="Times New Roman" w:eastAsia="Calibri" w:hAnsi="Times New Roman" w:cs="Times New Roman"/>
-          <w:sz w:val="24"/>
-          <w:szCs w:val="24"/>
-        </w:rPr>
-        <w:t xml:space="preserve">  Third, a</w:t>
-      </w:r>
-      <w:r>
-        <w:rPr>
-          <w:rFonts w:ascii="Times New Roman" w:eastAsia="Calibri" w:hAnsi="Times New Roman" w:cs="Times New Roman"/>
-          <w:sz w:val="24"/>
-          <w:szCs w:val="24"/>
-        </w:rPr>
-        <w:t xml:space="preserve"> robot mu</w:t>
-      </w:r>
-      <w:r>
-        <w:rPr>
-          <w:rFonts w:ascii="Times New Roman" w:eastAsia="Calibri" w:hAnsi="Times New Roman" w:cs="Times New Roman"/>
-          <w:sz w:val="24"/>
-          <w:szCs w:val="24"/>
-        </w:rPr>
-        <w:t>st act to protect its own existence provided such action</w:t>
-      </w:r>
-      <w:r>
-        <w:rPr>
-          <w:rFonts w:ascii="Times New Roman" w:eastAsia="Calibri" w:hAnsi="Times New Roman" w:cs="Times New Roman"/>
-          <w:sz w:val="24"/>
-          <w:szCs w:val="24"/>
-        </w:rPr>
-        <w:t xml:space="preserve"> does not confli</w:t>
-      </w:r>
-      <w:r>
-        <w:rPr>
-          <w:rFonts w:ascii="Times New Roman" w:eastAsia="Calibri" w:hAnsi="Times New Roman" w:cs="Times New Roman"/>
-          <w:sz w:val="24"/>
-          <w:szCs w:val="24"/>
-        </w:rPr>
-        <w:t>ct with the preceding two principles</w:t>
-      </w:r>
-      <w:r>
-        <w:rPr>
-          <w:rFonts w:ascii="Times New Roman" w:eastAsia="Calibri" w:hAnsi="Times New Roman" w:cs="Times New Roman"/>
-          <w:sz w:val="24"/>
-          <w:szCs w:val="24"/>
-        </w:rPr>
-        <w:t xml:space="preserve">.  </w:t>
-      </w:r>
-      <w:r>
-        <w:rPr>
-          <w:rFonts w:ascii="Times New Roman" w:eastAsia="Calibri" w:hAnsi="Times New Roman" w:cs="Times New Roman"/>
-          <w:sz w:val="24"/>
-          <w:szCs w:val="24"/>
-        </w:rPr>
-        <w:t xml:space="preserve">Asimov </w:t>
-      </w:r>
-      <w:r>
-        <w:rPr>
-          <w:rFonts w:ascii="Times New Roman" w:eastAsia="Calibri" w:hAnsi="Times New Roman" w:cs="Times New Roman"/>
-          <w:sz w:val="24"/>
-          <w:szCs w:val="24"/>
-        </w:rPr>
-        <w:t xml:space="preserve">(1986) </w:t>
-      </w:r>
-      <w:r>
-        <w:rPr>
-          <w:rFonts w:ascii="Times New Roman" w:eastAsia="Calibri" w:hAnsi="Times New Roman" w:cs="Times New Roman"/>
-          <w:sz w:val="24"/>
-          <w:szCs w:val="24"/>
-        </w:rPr>
-        <w:t xml:space="preserve">later introduced a zeroth law </w:t>
-      </w:r>
-      <w:r>
-        <w:rPr>
-          <w:rFonts w:ascii="Times New Roman" w:eastAsia="Calibri" w:hAnsi="Times New Roman" w:cs="Times New Roman"/>
-          <w:sz w:val="24"/>
-          <w:szCs w:val="24"/>
-        </w:rPr>
-        <w:t>which states that a</w:t>
-      </w:r>
-      <w:r>
-        <w:rPr>
-          <w:rFonts w:ascii="Times New Roman" w:eastAsia="Calibri" w:hAnsi="Times New Roman" w:cs="Times New Roman"/>
-          <w:sz w:val="24"/>
-          <w:szCs w:val="24"/>
-        </w:rPr>
-        <w:t xml:space="preserve"> robot may not</w:t>
-      </w:r>
-      <w:r>
-        <w:rPr>
-          <w:rFonts w:ascii="Times New Roman" w:eastAsia="Calibri" w:hAnsi="Times New Roman" w:cs="Times New Roman"/>
-          <w:sz w:val="24"/>
-          <w:szCs w:val="24"/>
-        </w:rPr>
-        <w:t xml:space="preserve"> take action that</w:t>
-      </w:r>
-      <w:r>
-        <w:rPr>
-          <w:rFonts w:ascii="Times New Roman" w:eastAsia="Calibri" w:hAnsi="Times New Roman" w:cs="Times New Roman"/>
-          <w:sz w:val="24"/>
-          <w:szCs w:val="24"/>
-        </w:rPr>
         <w:t xml:space="preserve"> </w:t>
       </w:r>
       <w:r>
@@ -2022,104 +1934,79 @@
           <w:sz w:val="24"/>
           <w:szCs w:val="24"/>
         </w:rPr>
-        <w:t>harm</w:t>
-      </w:r>
-      <w:r>
-        <w:rPr>
-          <w:rFonts w:ascii="Times New Roman" w:eastAsia="Calibri" w:hAnsi="Times New Roman" w:cs="Times New Roman"/>
-          <w:sz w:val="24"/>
-          <w:szCs w:val="24"/>
-        </w:rPr>
-        <w:t>s</w:t>
-      </w:r>
-      <w:r>
-        <w:rPr>
-          <w:rFonts w:ascii="Times New Roman" w:eastAsia="Calibri" w:hAnsi="Times New Roman" w:cs="Times New Roman"/>
-          <w:sz w:val="24"/>
-          <w:szCs w:val="24"/>
-        </w:rPr>
-        <w:t xml:space="preserve"> humanity or</w:t>
-      </w:r>
-      <w:r>
-        <w:rPr>
-          <w:rFonts w:ascii="Times New Roman" w:eastAsia="Calibri" w:hAnsi="Times New Roman" w:cs="Times New Roman"/>
-          <w:sz w:val="24"/>
-          <w:szCs w:val="24"/>
-        </w:rPr>
-        <w:t xml:space="preserve"> allow human</w:t>
-      </w:r>
-      <w:r>
-        <w:rPr>
-          <w:rFonts w:ascii="Times New Roman" w:eastAsia="Calibri" w:hAnsi="Times New Roman" w:cs="Times New Roman"/>
-          <w:sz w:val="24"/>
-          <w:szCs w:val="24"/>
-        </w:rPr>
-        <w:t>ity to be</w:t>
-      </w:r>
-      <w:r>
-        <w:rPr>
-          <w:rFonts w:ascii="Times New Roman" w:eastAsia="Calibri" w:hAnsi="Times New Roman" w:cs="Times New Roman"/>
-          <w:sz w:val="24"/>
-          <w:szCs w:val="24"/>
-        </w:rPr>
-        <w:t xml:space="preserve"> harm</w:t>
-      </w:r>
-      <w:r>
-        <w:rPr>
-          <w:rFonts w:ascii="Times New Roman" w:eastAsia="Calibri" w:hAnsi="Times New Roman" w:cs="Times New Roman"/>
-          <w:sz w:val="24"/>
-          <w:szCs w:val="24"/>
-        </w:rPr>
-        <w:t>ed through inaction</w:t>
-      </w:r>
-      <w:r>
-        <w:rPr>
-          <w:rFonts w:ascii="Times New Roman" w:eastAsia="Calibri" w:hAnsi="Times New Roman" w:cs="Times New Roman"/>
-          <w:sz w:val="24"/>
-          <w:szCs w:val="24"/>
-        </w:rPr>
-        <w:t>.</w:t>
-      </w:r>
-      <w:r>
-        <w:rPr>
-          <w:rFonts w:ascii="Times New Roman" w:eastAsia="Calibri" w:hAnsi="Times New Roman" w:cs="Times New Roman"/>
-          <w:sz w:val="24"/>
-          <w:szCs w:val="24"/>
-        </w:rPr>
-        <w:t xml:space="preserve">  The other three </w:t>
-      </w:r>
-      <w:r>
-        <w:rPr>
-          <w:rFonts w:ascii="Times New Roman" w:eastAsia="Calibri" w:hAnsi="Times New Roman" w:cs="Times New Roman"/>
-          <w:sz w:val="24"/>
-          <w:szCs w:val="24"/>
-        </w:rPr>
-        <w:lastRenderedPageBreak/>
-        <w:t>laws were subordinated to the zeroth law.</w:t>
-      </w:r>
-      <w:r>
-        <w:rPr>
-          <w:rFonts w:ascii="Times New Roman" w:eastAsia="Calibri" w:hAnsi="Times New Roman" w:cs="Times New Roman"/>
-          <w:sz w:val="24"/>
-          <w:szCs w:val="24"/>
-        </w:rPr>
-        <w:t xml:space="preserve">  These laws essentially provide</w:t>
-      </w:r>
-      <w:r>
-        <w:rPr>
-          <w:rFonts w:ascii="Times New Roman" w:eastAsia="Calibri" w:hAnsi="Times New Roman" w:cs="Times New Roman"/>
-          <w:sz w:val="24"/>
-          <w:szCs w:val="24"/>
-        </w:rPr>
-        <w:t xml:space="preserve"> a framework for evaluating </w:t>
-      </w:r>
-      <w:r>
-        <w:rPr>
-          <w:rFonts w:ascii="Times New Roman" w:eastAsia="Calibri" w:hAnsi="Times New Roman" w:cs="Times New Roman"/>
-          <w:sz w:val="24"/>
-          <w:szCs w:val="24"/>
-        </w:rPr>
-        <w:t>ethical considerations.</w:t>
+        <w:t>I know realize</w:t>
+      </w:r>
+      <w:r>
+        <w:rPr>
+          <w:rFonts w:ascii="Times New Roman" w:eastAsia="Calibri" w:hAnsi="Times New Roman" w:cs="Times New Roman"/>
+          <w:sz w:val="24"/>
+          <w:szCs w:val="24"/>
+        </w:rPr>
+        <w:t xml:space="preserve"> that it</w:t>
+      </w:r>
+      <w:r>
+        <w:rPr>
+          <w:rFonts w:ascii="Times New Roman" w:eastAsia="Calibri" w:hAnsi="Times New Roman" w:cs="Times New Roman"/>
+          <w:sz w:val="24"/>
+          <w:szCs w:val="24"/>
+        </w:rPr>
+        <w:t xml:space="preserve"> i</w:t>
+      </w:r>
+      <w:r>
+        <w:rPr>
+          <w:rFonts w:ascii="Times New Roman" w:eastAsia="Calibri" w:hAnsi="Times New Roman" w:cs="Times New Roman"/>
+          <w:sz w:val="24"/>
+          <w:szCs w:val="24"/>
+        </w:rPr>
+        <w:t>s necessary to have some framework for prioritizing ethical obligations, assessing ethically ambiguous situations, and deciding on what action to take</w:t>
+      </w:r>
+      <w:r>
+        <w:rPr>
+          <w:rFonts w:ascii="Times New Roman" w:eastAsia="Calibri" w:hAnsi="Times New Roman" w:cs="Times New Roman"/>
+          <w:sz w:val="24"/>
+          <w:szCs w:val="24"/>
+        </w:rPr>
+        <w:t>, if any at all</w:t>
+      </w:r>
+      <w:r>
+        <w:rPr>
+          <w:rFonts w:ascii="Times New Roman" w:eastAsia="Calibri" w:hAnsi="Times New Roman" w:cs="Times New Roman"/>
+          <w:sz w:val="24"/>
+          <w:szCs w:val="24"/>
+        </w:rPr>
+        <w:t xml:space="preserve">.  Something akin to Isaac Asimov’s three laws of robotics would be quite useful.  While something like Asimov’s laws may not be </w:t>
+      </w:r>
+      <w:r>
+        <w:rPr>
+          <w:rFonts w:ascii="Times New Roman" w:eastAsia="Calibri" w:hAnsi="Times New Roman" w:cs="Times New Roman"/>
+          <w:sz w:val="24"/>
+          <w:szCs w:val="24"/>
+        </w:rPr>
+        <w:t xml:space="preserve">entirely </w:t>
+      </w:r>
+      <w:r>
+        <w:rPr>
+          <w:rFonts w:ascii="Times New Roman" w:eastAsia="Calibri" w:hAnsi="Times New Roman" w:cs="Times New Roman"/>
+          <w:sz w:val="24"/>
+          <w:szCs w:val="24"/>
+        </w:rPr>
+        <w:t>feasible for human organizational life, his approa</w:t>
+      </w:r>
+      <w:r>
+        <w:rPr>
+          <w:rFonts w:ascii="Times New Roman" w:eastAsia="Calibri" w:hAnsi="Times New Roman" w:cs="Times New Roman"/>
+          <w:sz w:val="24"/>
+          <w:szCs w:val="24"/>
+        </w:rPr>
+        <w:t>ch might still prove</w:t>
+      </w:r>
+      <w:r>
+        <w:rPr>
+          <w:rFonts w:ascii="Times New Roman" w:eastAsia="Calibri" w:hAnsi="Times New Roman" w:cs="Times New Roman"/>
+          <w:sz w:val="24"/>
+          <w:szCs w:val="24"/>
+        </w:rPr>
+        <w:t xml:space="preserve"> instructive.</w:t>
       </w:r>
     </w:p>
     <w:p>
@@ -2138,15 +2025,448 @@
           <w:sz w:val="24"/>
           <w:szCs w:val="24"/>
         </w:rPr>
-        <w:t>I would argue that as humans, our primary ethical obligation is</w:t>
-      </w:r>
-      <w:r>
-        <w:rPr>
-          <w:rFonts w:ascii="Times New Roman" w:eastAsia="Calibri" w:hAnsi="Times New Roman" w:cs="Times New Roman"/>
-          <w:sz w:val="24"/>
-          <w:szCs w:val="24"/>
-        </w:rPr>
-        <w:t xml:space="preserve"> also to humanity.</w:t>
+        <w:t>Although the prospect of establishing principles to underpin the behavior of autonomous robots was first conceived by science fiction authors, it has come to be a serious topic in the field of artificial intelligence and robotics.  Isaac Asimov’s set of laws is perhaps the best known.  As i</w:t>
+      </w:r>
+      <w:r>
+        <w:rPr>
+          <w:rFonts w:ascii="Times New Roman" w:eastAsia="Calibri" w:hAnsi="Times New Roman" w:cs="Times New Roman"/>
+          <w:sz w:val="24"/>
+          <w:szCs w:val="24"/>
+        </w:rPr>
+        <w:t xml:space="preserve">ntroduced in a </w:t>
+      </w:r>
+      <w:r>
+        <w:rPr>
+          <w:rFonts w:ascii="Times New Roman" w:eastAsia="Calibri" w:hAnsi="Times New Roman" w:cs="Times New Roman"/>
+          <w:sz w:val="24"/>
+          <w:szCs w:val="24"/>
+        </w:rPr>
+        <w:t xml:space="preserve">1942 </w:t>
+      </w:r>
+      <w:r>
+        <w:rPr>
+          <w:rFonts w:ascii="Times New Roman" w:eastAsia="Calibri" w:hAnsi="Times New Roman" w:cs="Times New Roman"/>
+          <w:sz w:val="24"/>
+          <w:szCs w:val="24"/>
+        </w:rPr>
+        <w:t xml:space="preserve">science fiction </w:t>
+      </w:r>
+      <w:r>
+        <w:rPr>
+          <w:rFonts w:ascii="Times New Roman" w:eastAsia="Calibri" w:hAnsi="Times New Roman" w:cs="Times New Roman"/>
+          <w:sz w:val="24"/>
+          <w:szCs w:val="24"/>
+        </w:rPr>
+        <w:t>short story</w:t>
+      </w:r>
+      <w:r>
+        <w:rPr>
+          <w:rFonts w:ascii="Times New Roman" w:eastAsia="Calibri" w:hAnsi="Times New Roman" w:cs="Times New Roman"/>
+          <w:sz w:val="24"/>
+          <w:szCs w:val="24"/>
+        </w:rPr>
+        <w:t>,</w:t>
+      </w:r>
+      <w:r>
+        <w:rPr>
+          <w:rFonts w:ascii="Times New Roman" w:eastAsia="Calibri" w:hAnsi="Times New Roman" w:cs="Times New Roman"/>
+          <w:sz w:val="24"/>
+          <w:szCs w:val="24"/>
+        </w:rPr>
+        <w:t xml:space="preserve"> Asimov’s laws of robotics </w:t>
+      </w:r>
+      <w:r>
+        <w:rPr>
+          <w:rFonts w:ascii="Times New Roman" w:eastAsia="Calibri" w:hAnsi="Times New Roman" w:cs="Times New Roman"/>
+          <w:sz w:val="24"/>
+          <w:szCs w:val="24"/>
+        </w:rPr>
+        <w:t>articulate</w:t>
+      </w:r>
+      <w:r>
+        <w:rPr>
+          <w:rFonts w:ascii="Times New Roman" w:eastAsia="Calibri" w:hAnsi="Times New Roman" w:cs="Times New Roman"/>
+          <w:sz w:val="24"/>
+          <w:szCs w:val="24"/>
+        </w:rPr>
+        <w:t xml:space="preserve"> principles </w:t>
+      </w:r>
+      <w:r>
+        <w:rPr>
+          <w:rFonts w:ascii="Times New Roman" w:eastAsia="Calibri" w:hAnsi="Times New Roman" w:cs="Times New Roman"/>
+          <w:sz w:val="24"/>
+          <w:szCs w:val="24"/>
+        </w:rPr>
+        <w:t>meant to</w:t>
+      </w:r>
+      <w:r>
+        <w:rPr>
+          <w:rFonts w:ascii="Times New Roman" w:eastAsia="Calibri" w:hAnsi="Times New Roman" w:cs="Times New Roman"/>
+          <w:sz w:val="24"/>
+          <w:szCs w:val="24"/>
+        </w:rPr>
+        <w:t xml:space="preserve"> govern the behavior of autonomous robots </w:t>
+      </w:r>
+      <w:r>
+        <w:rPr>
+          <w:rFonts w:ascii="Times New Roman" w:eastAsia="Calibri" w:hAnsi="Times New Roman" w:cs="Times New Roman"/>
+          <w:sz w:val="24"/>
+          <w:szCs w:val="24"/>
+        </w:rPr>
+        <w:t>that have</w:t>
+      </w:r>
+      <w:r>
+        <w:rPr>
+          <w:rFonts w:ascii="Times New Roman" w:eastAsia="Calibri" w:hAnsi="Times New Roman" w:cs="Times New Roman"/>
+          <w:sz w:val="24"/>
+          <w:szCs w:val="24"/>
+        </w:rPr>
+        <w:t xml:space="preserve"> some degree of agency</w:t>
+      </w:r>
+      <w:r>
+        <w:rPr>
+          <w:rFonts w:ascii="Times New Roman" w:eastAsia="Calibri" w:hAnsi="Times New Roman" w:cs="Times New Roman"/>
+          <w:sz w:val="24"/>
+          <w:szCs w:val="24"/>
+        </w:rPr>
+        <w:t xml:space="preserve"> (Asimov, 1942)</w:t>
+      </w:r>
+      <w:r>
+        <w:rPr>
+          <w:rFonts w:ascii="Times New Roman" w:eastAsia="Calibri" w:hAnsi="Times New Roman" w:cs="Times New Roman"/>
+          <w:sz w:val="24"/>
+          <w:szCs w:val="24"/>
+        </w:rPr>
+        <w:t>.</w:t>
+      </w:r>
+      <w:r>
+        <w:rPr>
+          <w:rFonts w:ascii="Times New Roman" w:eastAsia="Calibri" w:hAnsi="Times New Roman" w:cs="Times New Roman"/>
+          <w:sz w:val="24"/>
+          <w:szCs w:val="24"/>
+        </w:rPr>
+        <w:t xml:space="preserve">  </w:t>
+      </w:r>
+      <w:r>
+        <w:rPr>
+          <w:rFonts w:ascii="Times New Roman" w:eastAsia="Calibri" w:hAnsi="Times New Roman" w:cs="Times New Roman"/>
+          <w:sz w:val="24"/>
+          <w:szCs w:val="24"/>
+        </w:rPr>
+        <w:t>The f</w:t>
+      </w:r>
+      <w:r>
+        <w:rPr>
+          <w:rFonts w:ascii="Times New Roman" w:eastAsia="Calibri" w:hAnsi="Times New Roman" w:cs="Times New Roman"/>
+          <w:sz w:val="24"/>
+          <w:szCs w:val="24"/>
+        </w:rPr>
+        <w:t>irst</w:t>
+      </w:r>
+      <w:r>
+        <w:rPr>
+          <w:rFonts w:ascii="Times New Roman" w:eastAsia="Calibri" w:hAnsi="Times New Roman" w:cs="Times New Roman"/>
+          <w:sz w:val="24"/>
+          <w:szCs w:val="24"/>
+        </w:rPr>
+        <w:t xml:space="preserve"> principle, according Asimov’s laws</w:t>
+      </w:r>
+      <w:r>
+        <w:rPr>
+          <w:rFonts w:ascii="Times New Roman" w:eastAsia="Calibri" w:hAnsi="Times New Roman" w:cs="Times New Roman"/>
+          <w:sz w:val="24"/>
+          <w:szCs w:val="24"/>
+        </w:rPr>
+        <w:t xml:space="preserve">, </w:t>
+      </w:r>
+      <w:r>
+        <w:rPr>
+          <w:rFonts w:ascii="Times New Roman" w:eastAsia="Calibri" w:hAnsi="Times New Roman" w:cs="Times New Roman"/>
+          <w:sz w:val="24"/>
+          <w:szCs w:val="24"/>
+        </w:rPr>
+        <w:t xml:space="preserve">is that </w:t>
+      </w:r>
+      <w:r>
+        <w:rPr>
+          <w:rFonts w:ascii="Times New Roman" w:eastAsia="Calibri" w:hAnsi="Times New Roman" w:cs="Times New Roman"/>
+          <w:sz w:val="24"/>
+          <w:szCs w:val="24"/>
+        </w:rPr>
+        <w:t>a</w:t>
+      </w:r>
+      <w:r>
+        <w:rPr>
+          <w:rFonts w:ascii="Times New Roman" w:eastAsia="Calibri" w:hAnsi="Times New Roman" w:cs="Times New Roman"/>
+          <w:sz w:val="24"/>
+          <w:szCs w:val="24"/>
+        </w:rPr>
+        <w:t xml:space="preserve"> robot may not </w:t>
+      </w:r>
+      <w:r>
+        <w:rPr>
+          <w:rFonts w:ascii="Times New Roman" w:eastAsia="Calibri" w:hAnsi="Times New Roman" w:cs="Times New Roman"/>
+          <w:sz w:val="24"/>
+          <w:szCs w:val="24"/>
+        </w:rPr>
+        <w:t xml:space="preserve">take action that </w:t>
+      </w:r>
+      <w:r>
+        <w:rPr>
+          <w:rFonts w:ascii="Times New Roman" w:eastAsia="Calibri" w:hAnsi="Times New Roman" w:cs="Times New Roman"/>
+          <w:sz w:val="24"/>
+          <w:szCs w:val="24"/>
+        </w:rPr>
+        <w:t>harm</w:t>
+      </w:r>
+      <w:r>
+        <w:rPr>
+          <w:rFonts w:ascii="Times New Roman" w:eastAsia="Calibri" w:hAnsi="Times New Roman" w:cs="Times New Roman"/>
+          <w:sz w:val="24"/>
+          <w:szCs w:val="24"/>
+        </w:rPr>
+        <w:t>s</w:t>
+      </w:r>
+      <w:r>
+        <w:rPr>
+          <w:rFonts w:ascii="Times New Roman" w:eastAsia="Calibri" w:hAnsi="Times New Roman" w:cs="Times New Roman"/>
+          <w:sz w:val="24"/>
+          <w:szCs w:val="24"/>
+        </w:rPr>
+        <w:t xml:space="preserve"> a human being or</w:t>
+      </w:r>
+      <w:r>
+        <w:rPr>
+          <w:rFonts w:ascii="Times New Roman" w:eastAsia="Calibri" w:hAnsi="Times New Roman" w:cs="Times New Roman"/>
+          <w:sz w:val="24"/>
+          <w:szCs w:val="24"/>
+        </w:rPr>
+        <w:t xml:space="preserve"> allow a human being to</w:t>
+      </w:r>
+      <w:r>
+        <w:rPr>
+          <w:rFonts w:ascii="Times New Roman" w:eastAsia="Calibri" w:hAnsi="Times New Roman" w:cs="Times New Roman"/>
+          <w:sz w:val="24"/>
+          <w:szCs w:val="24"/>
+        </w:rPr>
+        <w:t xml:space="preserve"> be</w:t>
+      </w:r>
+      <w:r>
+        <w:rPr>
+          <w:rFonts w:ascii="Times New Roman" w:eastAsia="Calibri" w:hAnsi="Times New Roman" w:cs="Times New Roman"/>
+          <w:sz w:val="24"/>
+          <w:szCs w:val="24"/>
+        </w:rPr>
+        <w:t xml:space="preserve"> harm</w:t>
+      </w:r>
+      <w:r>
+        <w:rPr>
+          <w:rFonts w:ascii="Times New Roman" w:eastAsia="Calibri" w:hAnsi="Times New Roman" w:cs="Times New Roman"/>
+          <w:sz w:val="24"/>
+          <w:szCs w:val="24"/>
+        </w:rPr>
+        <w:t>ed through inaction</w:t>
+      </w:r>
+      <w:r>
+        <w:rPr>
+          <w:rFonts w:ascii="Times New Roman" w:eastAsia="Calibri" w:hAnsi="Times New Roman" w:cs="Times New Roman"/>
+          <w:sz w:val="24"/>
+          <w:szCs w:val="24"/>
+        </w:rPr>
+        <w:t>.</w:t>
+      </w:r>
+      <w:r>
+        <w:rPr>
+          <w:rFonts w:ascii="Times New Roman" w:eastAsia="Calibri" w:hAnsi="Times New Roman" w:cs="Times New Roman"/>
+          <w:sz w:val="24"/>
+          <w:szCs w:val="24"/>
+        </w:rPr>
+        <w:t xml:space="preserve">  Second, a</w:t>
+      </w:r>
+      <w:r>
+        <w:rPr>
+          <w:rFonts w:ascii="Times New Roman" w:eastAsia="Calibri" w:hAnsi="Times New Roman" w:cs="Times New Roman"/>
+          <w:sz w:val="24"/>
+          <w:szCs w:val="24"/>
+        </w:rPr>
+        <w:t xml:space="preserve"> robot must obey </w:t>
+      </w:r>
+      <w:r>
+        <w:rPr>
+          <w:rFonts w:ascii="Times New Roman" w:eastAsia="Calibri" w:hAnsi="Times New Roman" w:cs="Times New Roman"/>
+          <w:sz w:val="24"/>
+          <w:szCs w:val="24"/>
+        </w:rPr>
+        <w:t xml:space="preserve">all </w:t>
+      </w:r>
+      <w:r>
+        <w:rPr>
+          <w:rFonts w:ascii="Times New Roman" w:eastAsia="Calibri" w:hAnsi="Times New Roman" w:cs="Times New Roman"/>
+          <w:sz w:val="24"/>
+          <w:szCs w:val="24"/>
+        </w:rPr>
+        <w:t>directives it receives from</w:t>
+      </w:r>
+      <w:r>
+        <w:rPr>
+          <w:rFonts w:ascii="Times New Roman" w:eastAsia="Calibri" w:hAnsi="Times New Roman" w:cs="Times New Roman"/>
+          <w:sz w:val="24"/>
+          <w:szCs w:val="24"/>
+        </w:rPr>
+        <w:t xml:space="preserve"> human</w:t>
+      </w:r>
+      <w:r>
+        <w:rPr>
+          <w:rFonts w:ascii="Times New Roman" w:eastAsia="Calibri" w:hAnsi="Times New Roman" w:cs="Times New Roman"/>
+          <w:sz w:val="24"/>
+          <w:szCs w:val="24"/>
+        </w:rPr>
+        <w:t>s</w:t>
+      </w:r>
+      <w:r>
+        <w:rPr>
+          <w:rFonts w:ascii="Times New Roman" w:eastAsia="Calibri" w:hAnsi="Times New Roman" w:cs="Times New Roman"/>
+          <w:sz w:val="24"/>
+          <w:szCs w:val="24"/>
+        </w:rPr>
+        <w:t xml:space="preserve"> except where such orders w</w:t>
+      </w:r>
+      <w:r>
+        <w:rPr>
+          <w:rFonts w:ascii="Times New Roman" w:eastAsia="Calibri" w:hAnsi="Times New Roman" w:cs="Times New Roman"/>
+          <w:sz w:val="24"/>
+          <w:szCs w:val="24"/>
+        </w:rPr>
+        <w:t xml:space="preserve">ould conflict with the </w:t>
+      </w:r>
+      <w:r>
+        <w:rPr>
+          <w:rFonts w:ascii="Times New Roman" w:eastAsia="Calibri" w:hAnsi="Times New Roman" w:cs="Times New Roman"/>
+          <w:sz w:val="24"/>
+          <w:szCs w:val="24"/>
+        </w:rPr>
+        <w:t>first</w:t>
+      </w:r>
+      <w:r>
+        <w:rPr>
+          <w:rFonts w:ascii="Times New Roman" w:eastAsia="Calibri" w:hAnsi="Times New Roman" w:cs="Times New Roman"/>
+          <w:sz w:val="24"/>
+          <w:szCs w:val="24"/>
+        </w:rPr>
+        <w:t xml:space="preserve"> principle</w:t>
+      </w:r>
+      <w:r>
+        <w:rPr>
+          <w:rFonts w:ascii="Times New Roman" w:eastAsia="Calibri" w:hAnsi="Times New Roman" w:cs="Times New Roman"/>
+          <w:sz w:val="24"/>
+          <w:szCs w:val="24"/>
+        </w:rPr>
+        <w:t>.</w:t>
+      </w:r>
+      <w:r>
+        <w:rPr>
+          <w:rFonts w:ascii="Times New Roman" w:eastAsia="Calibri" w:hAnsi="Times New Roman" w:cs="Times New Roman"/>
+          <w:sz w:val="24"/>
+          <w:szCs w:val="24"/>
+        </w:rPr>
+        <w:t xml:space="preserve">  Third, a</w:t>
+      </w:r>
+      <w:r>
+        <w:rPr>
+          <w:rFonts w:ascii="Times New Roman" w:eastAsia="Calibri" w:hAnsi="Times New Roman" w:cs="Times New Roman"/>
+          <w:sz w:val="24"/>
+          <w:szCs w:val="24"/>
+        </w:rPr>
+        <w:t xml:space="preserve"> robot mu</w:t>
+      </w:r>
+      <w:r>
+        <w:rPr>
+          <w:rFonts w:ascii="Times New Roman" w:eastAsia="Calibri" w:hAnsi="Times New Roman" w:cs="Times New Roman"/>
+          <w:sz w:val="24"/>
+          <w:szCs w:val="24"/>
+        </w:rPr>
+        <w:t>st act to protect its own existence provided such action</w:t>
+      </w:r>
+      <w:r>
+        <w:rPr>
+          <w:rFonts w:ascii="Times New Roman" w:eastAsia="Calibri" w:hAnsi="Times New Roman" w:cs="Times New Roman"/>
+          <w:sz w:val="24"/>
+          <w:szCs w:val="24"/>
+        </w:rPr>
+        <w:t xml:space="preserve"> does </w:t>
+      </w:r>
+      <w:r>
+        <w:rPr>
+          <w:rFonts w:ascii="Times New Roman" w:eastAsia="Calibri" w:hAnsi="Times New Roman" w:cs="Times New Roman"/>
+          <w:sz w:val="24"/>
+          <w:szCs w:val="24"/>
+        </w:rPr>
+        <w:lastRenderedPageBreak/>
+        <w:t>not confli</w:t>
+      </w:r>
+      <w:r>
+        <w:rPr>
+          <w:rFonts w:ascii="Times New Roman" w:eastAsia="Calibri" w:hAnsi="Times New Roman" w:cs="Times New Roman"/>
+          <w:sz w:val="24"/>
+          <w:szCs w:val="24"/>
+        </w:rPr>
+        <w:t>ct with the preceding two principles</w:t>
+      </w:r>
+      <w:r>
+        <w:rPr>
+          <w:rFonts w:ascii="Times New Roman" w:eastAsia="Calibri" w:hAnsi="Times New Roman" w:cs="Times New Roman"/>
+          <w:sz w:val="24"/>
+          <w:szCs w:val="24"/>
+        </w:rPr>
+        <w:t xml:space="preserve">.  </w:t>
+      </w:r>
+      <w:r>
+        <w:rPr>
+          <w:rFonts w:ascii="Times New Roman" w:eastAsia="Calibri" w:hAnsi="Times New Roman" w:cs="Times New Roman"/>
+          <w:sz w:val="24"/>
+          <w:szCs w:val="24"/>
+        </w:rPr>
+        <w:t xml:space="preserve">Asimov </w:t>
+      </w:r>
+      <w:r>
+        <w:rPr>
+          <w:rFonts w:ascii="Times New Roman" w:eastAsia="Calibri" w:hAnsi="Times New Roman" w:cs="Times New Roman"/>
+          <w:sz w:val="24"/>
+          <w:szCs w:val="24"/>
+        </w:rPr>
+        <w:t xml:space="preserve">(1986) </w:t>
+      </w:r>
+      <w:r>
+        <w:rPr>
+          <w:rFonts w:ascii="Times New Roman" w:eastAsia="Calibri" w:hAnsi="Times New Roman" w:cs="Times New Roman"/>
+          <w:sz w:val="24"/>
+          <w:szCs w:val="24"/>
+        </w:rPr>
+        <w:t xml:space="preserve">later introduced a zeroth law </w:t>
+      </w:r>
+      <w:r>
+        <w:rPr>
+          <w:rFonts w:ascii="Times New Roman" w:eastAsia="Calibri" w:hAnsi="Times New Roman" w:cs="Times New Roman"/>
+          <w:sz w:val="24"/>
+          <w:szCs w:val="24"/>
+        </w:rPr>
+        <w:t>which states that a</w:t>
+      </w:r>
+      <w:r>
+        <w:rPr>
+          <w:rFonts w:ascii="Times New Roman" w:eastAsia="Calibri" w:hAnsi="Times New Roman" w:cs="Times New Roman"/>
+          <w:sz w:val="24"/>
+          <w:szCs w:val="24"/>
+        </w:rPr>
+        <w:t xml:space="preserve"> robot may not</w:t>
+      </w:r>
+      <w:r>
+        <w:rPr>
+          <w:rFonts w:ascii="Times New Roman" w:eastAsia="Calibri" w:hAnsi="Times New Roman" w:cs="Times New Roman"/>
+          <w:sz w:val="24"/>
+          <w:szCs w:val="24"/>
+        </w:rPr>
+        <w:t xml:space="preserve"> take action that</w:t>
       </w:r>
       <w:r>
         <w:rPr>
@@ -2162,87 +2482,71 @@
           <w:sz w:val="24"/>
           <w:szCs w:val="24"/>
         </w:rPr>
-        <w:t xml:space="preserve"> </w:t>
-      </w:r>
-      <w:r>
-        <w:rPr>
-          <w:rFonts w:ascii="Times New Roman" w:eastAsia="Calibri" w:hAnsi="Times New Roman" w:cs="Times New Roman"/>
-          <w:sz w:val="24"/>
-          <w:szCs w:val="24"/>
-        </w:rPr>
-        <w:t xml:space="preserve">The next most important ethical obligation is </w:t>
-      </w:r>
-      <w:r>
-        <w:rPr>
-          <w:rFonts w:ascii="Times New Roman" w:eastAsia="Calibri" w:hAnsi="Times New Roman" w:cs="Times New Roman"/>
-          <w:sz w:val="24"/>
-          <w:szCs w:val="24"/>
-        </w:rPr>
-        <w:t>the survival and well-being of</w:t>
-      </w:r>
-      <w:r>
-        <w:rPr>
-          <w:rFonts w:ascii="Times New Roman" w:eastAsia="Calibri" w:hAnsi="Times New Roman" w:cs="Times New Roman"/>
-          <w:sz w:val="24"/>
-          <w:szCs w:val="24"/>
-        </w:rPr>
-        <w:t xml:space="preserve"> those for </w:t>
-      </w:r>
-      <w:r>
-        <w:rPr>
-          <w:rFonts w:ascii="Times New Roman" w:eastAsia="Calibri" w:hAnsi="Times New Roman" w:cs="Times New Roman"/>
-          <w:sz w:val="24"/>
-          <w:szCs w:val="24"/>
-        </w:rPr>
-        <w:t xml:space="preserve">whom we have </w:t>
-      </w:r>
-      <w:r>
-        <w:rPr>
-          <w:rFonts w:ascii="Times New Roman" w:eastAsia="Calibri" w:hAnsi="Times New Roman" w:cs="Times New Roman"/>
-          <w:sz w:val="24"/>
-          <w:szCs w:val="24"/>
-        </w:rPr>
-        <w:t>accepted a moral obligation</w:t>
-      </w:r>
-      <w:r>
-        <w:rPr>
-          <w:rFonts w:ascii="Times New Roman" w:eastAsia="Calibri" w:hAnsi="Times New Roman" w:cs="Times New Roman"/>
-          <w:sz w:val="24"/>
-          <w:szCs w:val="24"/>
-        </w:rPr>
-        <w:t xml:space="preserve">.  That is, our </w:t>
-      </w:r>
-      <w:r>
-        <w:rPr>
-          <w:rFonts w:ascii="Times New Roman" w:eastAsia="Calibri" w:hAnsi="Times New Roman" w:cs="Times New Roman"/>
-          <w:sz w:val="24"/>
-          <w:szCs w:val="24"/>
-        </w:rPr>
-        <w:t>secondary</w:t>
-      </w:r>
-      <w:r>
-        <w:rPr>
-          <w:rFonts w:ascii="Times New Roman" w:eastAsia="Calibri" w:hAnsi="Times New Roman" w:cs="Times New Roman"/>
-          <w:sz w:val="24"/>
-          <w:szCs w:val="24"/>
-        </w:rPr>
-        <w:t xml:space="preserve"> ethical obligation is to</w:t>
-      </w:r>
-      <w:r>
-        <w:rPr>
-          <w:rFonts w:ascii="Times New Roman" w:eastAsia="Calibri" w:hAnsi="Times New Roman" w:cs="Times New Roman"/>
-          <w:sz w:val="24"/>
-          <w:szCs w:val="24"/>
-        </w:rPr>
-        <w:t xml:space="preserve"> the members of</w:t>
-      </w:r>
-      <w:r>
-        <w:rPr>
-          <w:rFonts w:ascii="Times New Roman" w:eastAsia="Calibri" w:hAnsi="Times New Roman" w:cs="Times New Roman"/>
-          <w:sz w:val="24"/>
-          <w:szCs w:val="24"/>
-        </w:rPr>
-        <w:t xml:space="preserve"> our nuclear family which is the basic social unit of society.</w:t>
+        <w:t>harm</w:t>
+      </w:r>
+      <w:r>
+        <w:rPr>
+          <w:rFonts w:ascii="Times New Roman" w:eastAsia="Calibri" w:hAnsi="Times New Roman" w:cs="Times New Roman"/>
+          <w:sz w:val="24"/>
+          <w:szCs w:val="24"/>
+        </w:rPr>
+        <w:t>s</w:t>
+      </w:r>
+      <w:r>
+        <w:rPr>
+          <w:rFonts w:ascii="Times New Roman" w:eastAsia="Calibri" w:hAnsi="Times New Roman" w:cs="Times New Roman"/>
+          <w:sz w:val="24"/>
+          <w:szCs w:val="24"/>
+        </w:rPr>
+        <w:t xml:space="preserve"> humanity or</w:t>
+      </w:r>
+      <w:r>
+        <w:rPr>
+          <w:rFonts w:ascii="Times New Roman" w:eastAsia="Calibri" w:hAnsi="Times New Roman" w:cs="Times New Roman"/>
+          <w:sz w:val="24"/>
+          <w:szCs w:val="24"/>
+        </w:rPr>
+        <w:t xml:space="preserve"> allow human</w:t>
+      </w:r>
+      <w:r>
+        <w:rPr>
+          <w:rFonts w:ascii="Times New Roman" w:eastAsia="Calibri" w:hAnsi="Times New Roman" w:cs="Times New Roman"/>
+          <w:sz w:val="24"/>
+          <w:szCs w:val="24"/>
+        </w:rPr>
+        <w:t>ity to be</w:t>
+      </w:r>
+      <w:r>
+        <w:rPr>
+          <w:rFonts w:ascii="Times New Roman" w:eastAsia="Calibri" w:hAnsi="Times New Roman" w:cs="Times New Roman"/>
+          <w:sz w:val="24"/>
+          <w:szCs w:val="24"/>
+        </w:rPr>
+        <w:t xml:space="preserve"> harm</w:t>
+      </w:r>
+      <w:r>
+        <w:rPr>
+          <w:rFonts w:ascii="Times New Roman" w:eastAsia="Calibri" w:hAnsi="Times New Roman" w:cs="Times New Roman"/>
+          <w:sz w:val="24"/>
+          <w:szCs w:val="24"/>
+        </w:rPr>
+        <w:t>ed through inaction</w:t>
+      </w:r>
+      <w:r>
+        <w:rPr>
+          <w:rFonts w:ascii="Times New Roman" w:eastAsia="Calibri" w:hAnsi="Times New Roman" w:cs="Times New Roman"/>
+          <w:sz w:val="24"/>
+          <w:szCs w:val="24"/>
+        </w:rPr>
+        <w:t>.</w:t>
+      </w:r>
+      <w:r>
+        <w:rPr>
+          <w:rFonts w:ascii="Times New Roman" w:eastAsia="Calibri" w:hAnsi="Times New Roman" w:cs="Times New Roman"/>
+          <w:sz w:val="24"/>
+          <w:szCs w:val="24"/>
+        </w:rPr>
+        <w:t xml:space="preserve">  The other three laws were subordinated to the zeroth law.</w:t>
       </w:r>
       <w:r>
         <w:rPr>
@@ -2258,79 +2562,31 @@
           <w:sz w:val="24"/>
           <w:szCs w:val="24"/>
         </w:rPr>
-        <w:t xml:space="preserve">A third ethical obligation is to self.  </w:t>
-      </w:r>
-      <w:r>
-        <w:rPr>
-          <w:rFonts w:ascii="Times New Roman" w:eastAsia="Calibri" w:hAnsi="Times New Roman" w:cs="Times New Roman"/>
-          <w:sz w:val="24"/>
-          <w:szCs w:val="24"/>
-        </w:rPr>
-        <w:t xml:space="preserve">All other ethical </w:t>
-      </w:r>
-      <w:r>
-        <w:rPr>
-          <w:rFonts w:ascii="Times New Roman" w:eastAsia="Calibri" w:hAnsi="Times New Roman" w:cs="Times New Roman"/>
-          <w:sz w:val="24"/>
-          <w:szCs w:val="24"/>
-        </w:rPr>
-        <w:t xml:space="preserve">obligations </w:t>
-      </w:r>
-      <w:r>
-        <w:rPr>
-          <w:rFonts w:ascii="Times New Roman" w:eastAsia="Calibri" w:hAnsi="Times New Roman" w:cs="Times New Roman"/>
-          <w:sz w:val="24"/>
-          <w:szCs w:val="24"/>
-        </w:rPr>
-        <w:t>are subordinate to these</w:t>
-      </w:r>
-      <w:r>
-        <w:rPr>
-          <w:rFonts w:ascii="Times New Roman" w:eastAsia="Calibri" w:hAnsi="Times New Roman" w:cs="Times New Roman"/>
-          <w:sz w:val="24"/>
-          <w:szCs w:val="24"/>
-        </w:rPr>
-        <w:t xml:space="preserve"> obligation</w:t>
-      </w:r>
-      <w:r>
-        <w:rPr>
-          <w:rFonts w:ascii="Times New Roman" w:eastAsia="Calibri" w:hAnsi="Times New Roman" w:cs="Times New Roman"/>
-          <w:sz w:val="24"/>
-          <w:szCs w:val="24"/>
-        </w:rPr>
-        <w:t xml:space="preserve">s.  </w:t>
-      </w:r>
-      <w:r>
-        <w:rPr>
-          <w:rFonts w:ascii="Times New Roman" w:eastAsia="Calibri" w:hAnsi="Times New Roman" w:cs="Times New Roman"/>
-          <w:sz w:val="24"/>
-          <w:szCs w:val="24"/>
-        </w:rPr>
-        <w:t>As such, t</w:t>
-      </w:r>
-      <w:r>
-        <w:rPr>
-          <w:rFonts w:ascii="Times New Roman" w:eastAsia="Calibri" w:hAnsi="Times New Roman" w:cs="Times New Roman"/>
-          <w:sz w:val="24"/>
-          <w:szCs w:val="24"/>
-        </w:rPr>
-        <w:t>hese obligations</w:t>
-      </w:r>
-      <w:r>
-        <w:rPr>
-          <w:rFonts w:ascii="Times New Roman" w:eastAsia="Calibri" w:hAnsi="Times New Roman" w:cs="Times New Roman"/>
-          <w:sz w:val="24"/>
-          <w:szCs w:val="24"/>
-        </w:rPr>
-        <w:t xml:space="preserve"> should guide all decisions regarding </w:t>
-      </w:r>
-      <w:r>
-        <w:rPr>
-          <w:rFonts w:ascii="Times New Roman" w:eastAsia="Calibri" w:hAnsi="Times New Roman" w:cs="Times New Roman"/>
-          <w:sz w:val="24"/>
-          <w:szCs w:val="24"/>
-        </w:rPr>
-        <w:t>ethical dilemmas, including those arising within the context of our membership within various organizations.</w:t>
+        <w:t>One could argue that together, t</w:t>
+      </w:r>
+      <w:r>
+        <w:rPr>
+          <w:rFonts w:ascii="Times New Roman" w:eastAsia="Calibri" w:hAnsi="Times New Roman" w:cs="Times New Roman"/>
+          <w:sz w:val="24"/>
+          <w:szCs w:val="24"/>
+        </w:rPr>
+        <w:t>hese laws essentially provide</w:t>
+      </w:r>
+      <w:r>
+        <w:rPr>
+          <w:rFonts w:ascii="Times New Roman" w:eastAsia="Calibri" w:hAnsi="Times New Roman" w:cs="Times New Roman"/>
+          <w:sz w:val="24"/>
+          <w:szCs w:val="24"/>
+        </w:rPr>
+        <w:t xml:space="preserve"> a framework for evaluating </w:t>
+      </w:r>
+      <w:r>
+        <w:rPr>
+          <w:rFonts w:ascii="Times New Roman" w:eastAsia="Calibri" w:hAnsi="Times New Roman" w:cs="Times New Roman"/>
+          <w:sz w:val="24"/>
+          <w:szCs w:val="24"/>
+        </w:rPr>
+        <w:t>ethical considerations.</w:t>
       </w:r>
     </w:p>
     <w:p>
@@ -2349,95 +2605,423 @@
           <w:sz w:val="24"/>
           <w:szCs w:val="24"/>
         </w:rPr>
-        <w:t xml:space="preserve">One common </w:t>
-      </w:r>
-      <w:r>
-        <w:rPr>
-          <w:rFonts w:ascii="Times New Roman" w:eastAsia="Calibri" w:hAnsi="Times New Roman" w:cs="Times New Roman"/>
-          <w:sz w:val="24"/>
-          <w:szCs w:val="24"/>
-        </w:rPr>
-        <w:t xml:space="preserve">ethical </w:t>
-      </w:r>
-      <w:r>
-        <w:rPr>
-          <w:rFonts w:ascii="Times New Roman" w:eastAsia="Calibri" w:hAnsi="Times New Roman" w:cs="Times New Roman"/>
-          <w:sz w:val="24"/>
-          <w:szCs w:val="24"/>
-        </w:rPr>
-        <w:t xml:space="preserve">dilemma that many people encounter is deciding whether to leave an organization.  </w:t>
-      </w:r>
-      <w:r>
-        <w:rPr>
-          <w:rFonts w:ascii="Times New Roman" w:eastAsia="Calibri" w:hAnsi="Times New Roman" w:cs="Times New Roman"/>
-          <w:sz w:val="24"/>
-          <w:szCs w:val="24"/>
-        </w:rPr>
-        <w:t xml:space="preserve">Many people may believe that the best thing to do when one is unhappy as a member of an organization or disagrees with </w:t>
-      </w:r>
-      <w:r>
-        <w:rPr>
-          <w:rFonts w:ascii="Times New Roman" w:eastAsia="Calibri" w:hAnsi="Times New Roman" w:cs="Times New Roman"/>
-          <w:sz w:val="24"/>
-          <w:szCs w:val="24"/>
-        </w:rPr>
-        <w:t xml:space="preserve">an </w:t>
-      </w:r>
-      <w:r>
-        <w:rPr>
-          <w:rFonts w:ascii="Times New Roman" w:eastAsia="Calibri" w:hAnsi="Times New Roman" w:cs="Times New Roman"/>
-          <w:sz w:val="24"/>
-          <w:szCs w:val="24"/>
-        </w:rPr>
-        <w:t>organization</w:t>
-      </w:r>
-      <w:r>
-        <w:rPr>
-          <w:rFonts w:ascii="Times New Roman" w:eastAsia="Calibri" w:hAnsi="Times New Roman" w:cs="Times New Roman"/>
-          <w:sz w:val="24"/>
-          <w:szCs w:val="24"/>
-        </w:rPr>
-        <w:t>’s</w:t>
-      </w:r>
-      <w:r>
-        <w:rPr>
-          <w:rFonts w:ascii="Times New Roman" w:eastAsia="Calibri" w:hAnsi="Times New Roman" w:cs="Times New Roman"/>
-          <w:sz w:val="24"/>
-          <w:szCs w:val="24"/>
-        </w:rPr>
-        <w:t xml:space="preserve"> actions (or</w:t>
-      </w:r>
-      <w:r>
-        <w:rPr>
-          <w:rFonts w:ascii="Times New Roman" w:eastAsia="Calibri" w:hAnsi="Times New Roman" w:cs="Times New Roman"/>
-          <w:sz w:val="24"/>
-          <w:szCs w:val="24"/>
-        </w:rPr>
-        <w:t xml:space="preserve"> deliberate</w:t>
-      </w:r>
-      <w:r>
-        <w:rPr>
-          <w:rFonts w:ascii="Times New Roman" w:eastAsia="Calibri" w:hAnsi="Times New Roman" w:cs="Times New Roman"/>
-          <w:sz w:val="24"/>
-          <w:szCs w:val="24"/>
-        </w:rPr>
-        <w:t xml:space="preserve"> inactions) is to simply leave the organization.  </w:t>
-      </w:r>
-      <w:r>
-        <w:rPr>
-          <w:rFonts w:ascii="Times New Roman" w:eastAsia="Calibri" w:hAnsi="Times New Roman" w:cs="Times New Roman"/>
-          <w:sz w:val="24"/>
-          <w:szCs w:val="24"/>
-        </w:rPr>
-        <w:t>I have shared this opinion to varying degrees for most of my professional career.  After considering the issue, I’ve come to question whether this approach in some ways viola</w:t>
-      </w:r>
-      <w:r>
-        <w:rPr>
-          <w:rFonts w:ascii="Times New Roman" w:eastAsia="Calibri" w:hAnsi="Times New Roman" w:cs="Times New Roman"/>
-          <w:sz w:val="24"/>
-          <w:szCs w:val="24"/>
-        </w:rPr>
-        <w:t>tes certain ethical obligations as I have outlined above.</w:t>
+        <w:t>I would argue that as humans, our primary ethical obligation is</w:t>
+      </w:r>
+      <w:r>
+        <w:rPr>
+          <w:rFonts w:ascii="Times New Roman" w:eastAsia="Calibri" w:hAnsi="Times New Roman" w:cs="Times New Roman"/>
+          <w:sz w:val="24"/>
+          <w:szCs w:val="24"/>
+        </w:rPr>
+        <w:t xml:space="preserve"> also to </w:t>
+      </w:r>
+      <w:r>
+        <w:rPr>
+          <w:rFonts w:ascii="Times New Roman" w:eastAsia="Calibri" w:hAnsi="Times New Roman" w:cs="Times New Roman"/>
+          <w:sz w:val="24"/>
+          <w:szCs w:val="24"/>
+        </w:rPr>
+        <w:t>humanity.  That is, we should only pursue</w:t>
+      </w:r>
+      <w:r>
+        <w:rPr>
+          <w:rFonts w:ascii="Times New Roman" w:eastAsia="Calibri" w:hAnsi="Times New Roman" w:cs="Times New Roman"/>
+          <w:sz w:val="24"/>
+          <w:szCs w:val="24"/>
+        </w:rPr>
+        <w:t xml:space="preserve"> action</w:t>
+      </w:r>
+      <w:r>
+        <w:rPr>
+          <w:rFonts w:ascii="Times New Roman" w:eastAsia="Calibri" w:hAnsi="Times New Roman" w:cs="Times New Roman"/>
+          <w:sz w:val="24"/>
+          <w:szCs w:val="24"/>
+        </w:rPr>
+        <w:t>s</w:t>
+      </w:r>
+      <w:r>
+        <w:rPr>
+          <w:rFonts w:ascii="Times New Roman" w:eastAsia="Calibri" w:hAnsi="Times New Roman" w:cs="Times New Roman"/>
+          <w:sz w:val="24"/>
+          <w:szCs w:val="24"/>
+        </w:rPr>
+        <w:t xml:space="preserve"> or deliberate inaction</w:t>
+      </w:r>
+      <w:r>
+        <w:rPr>
+          <w:rFonts w:ascii="Times New Roman" w:eastAsia="Calibri" w:hAnsi="Times New Roman" w:cs="Times New Roman"/>
+          <w:sz w:val="24"/>
+          <w:szCs w:val="24"/>
+        </w:rPr>
+        <w:t>s that do not</w:t>
+      </w:r>
+      <w:r>
+        <w:rPr>
+          <w:rFonts w:ascii="Times New Roman" w:eastAsia="Calibri" w:hAnsi="Times New Roman" w:cs="Times New Roman"/>
+          <w:sz w:val="24"/>
+          <w:szCs w:val="24"/>
+        </w:rPr>
+        <w:t xml:space="preserve"> harm </w:t>
+      </w:r>
+      <w:r>
+        <w:rPr>
+          <w:rFonts w:ascii="Times New Roman" w:eastAsia="Calibri" w:hAnsi="Times New Roman" w:cs="Times New Roman"/>
+          <w:sz w:val="24"/>
+          <w:szCs w:val="24"/>
+        </w:rPr>
+        <w:t>humanity.</w:t>
+      </w:r>
+      <w:r>
+        <w:rPr>
+          <w:rFonts w:ascii="Times New Roman" w:eastAsia="Calibri" w:hAnsi="Times New Roman" w:cs="Times New Roman"/>
+          <w:sz w:val="24"/>
+          <w:szCs w:val="24"/>
+        </w:rPr>
+        <w:t xml:space="preserve"> </w:t>
+      </w:r>
+      <w:r>
+        <w:rPr>
+          <w:rFonts w:ascii="Times New Roman" w:eastAsia="Calibri" w:hAnsi="Times New Roman" w:cs="Times New Roman"/>
+          <w:sz w:val="24"/>
+          <w:szCs w:val="24"/>
+        </w:rPr>
+        <w:t xml:space="preserve"> </w:t>
+      </w:r>
+      <w:r>
+        <w:rPr>
+          <w:rFonts w:ascii="Times New Roman" w:eastAsia="Calibri" w:hAnsi="Times New Roman" w:cs="Times New Roman"/>
+          <w:sz w:val="24"/>
+          <w:szCs w:val="24"/>
+        </w:rPr>
+        <w:t xml:space="preserve">The next most important ethical obligation is </w:t>
+      </w:r>
+      <w:r>
+        <w:rPr>
+          <w:rFonts w:ascii="Times New Roman" w:eastAsia="Calibri" w:hAnsi="Times New Roman" w:cs="Times New Roman"/>
+          <w:sz w:val="24"/>
+          <w:szCs w:val="24"/>
+        </w:rPr>
+        <w:t>the survival and well-being of</w:t>
+      </w:r>
+      <w:r>
+        <w:rPr>
+          <w:rFonts w:ascii="Times New Roman" w:eastAsia="Calibri" w:hAnsi="Times New Roman" w:cs="Times New Roman"/>
+          <w:sz w:val="24"/>
+          <w:szCs w:val="24"/>
+        </w:rPr>
+        <w:t xml:space="preserve"> those for </w:t>
+      </w:r>
+      <w:r>
+        <w:rPr>
+          <w:rFonts w:ascii="Times New Roman" w:eastAsia="Calibri" w:hAnsi="Times New Roman" w:cs="Times New Roman"/>
+          <w:sz w:val="24"/>
+          <w:szCs w:val="24"/>
+        </w:rPr>
+        <w:t xml:space="preserve">whom we </w:t>
+      </w:r>
+      <w:r>
+        <w:rPr>
+          <w:rFonts w:ascii="Times New Roman" w:eastAsia="Calibri" w:hAnsi="Times New Roman" w:cs="Times New Roman"/>
+          <w:sz w:val="24"/>
+          <w:szCs w:val="24"/>
+        </w:rPr>
+        <w:t>are bound by laws and social customs</w:t>
+      </w:r>
+      <w:r>
+        <w:rPr>
+          <w:rFonts w:ascii="Times New Roman" w:eastAsia="Calibri" w:hAnsi="Times New Roman" w:cs="Times New Roman"/>
+          <w:sz w:val="24"/>
+          <w:szCs w:val="24"/>
+        </w:rPr>
+        <w:t xml:space="preserve">.  </w:t>
+      </w:r>
+      <w:r>
+        <w:rPr>
+          <w:rFonts w:ascii="Times New Roman" w:eastAsia="Calibri" w:hAnsi="Times New Roman" w:cs="Times New Roman"/>
+          <w:sz w:val="24"/>
+          <w:szCs w:val="24"/>
+        </w:rPr>
+        <w:t>In other words</w:t>
+      </w:r>
+      <w:r>
+        <w:rPr>
+          <w:rFonts w:ascii="Times New Roman" w:eastAsia="Calibri" w:hAnsi="Times New Roman" w:cs="Times New Roman"/>
+          <w:sz w:val="24"/>
+          <w:szCs w:val="24"/>
+        </w:rPr>
+        <w:t xml:space="preserve">, our </w:t>
+      </w:r>
+      <w:r>
+        <w:rPr>
+          <w:rFonts w:ascii="Times New Roman" w:eastAsia="Calibri" w:hAnsi="Times New Roman" w:cs="Times New Roman"/>
+          <w:sz w:val="24"/>
+          <w:szCs w:val="24"/>
+        </w:rPr>
+        <w:t>secondary</w:t>
+      </w:r>
+      <w:r>
+        <w:rPr>
+          <w:rFonts w:ascii="Times New Roman" w:eastAsia="Calibri" w:hAnsi="Times New Roman" w:cs="Times New Roman"/>
+          <w:sz w:val="24"/>
+          <w:szCs w:val="24"/>
+        </w:rPr>
+        <w:t xml:space="preserve"> ethical obligation is to</w:t>
+      </w:r>
+      <w:r>
+        <w:rPr>
+          <w:rFonts w:ascii="Times New Roman" w:eastAsia="Calibri" w:hAnsi="Times New Roman" w:cs="Times New Roman"/>
+          <w:sz w:val="24"/>
+          <w:szCs w:val="24"/>
+        </w:rPr>
+        <w:t xml:space="preserve"> only pursue actions or deliberate inactions that do not result in harm to</w:t>
+      </w:r>
+      <w:r>
+        <w:rPr>
+          <w:rFonts w:ascii="Times New Roman" w:eastAsia="Calibri" w:hAnsi="Times New Roman" w:cs="Times New Roman"/>
+          <w:sz w:val="24"/>
+          <w:szCs w:val="24"/>
+        </w:rPr>
+        <w:t xml:space="preserve"> the members of</w:t>
+      </w:r>
+      <w:r>
+        <w:rPr>
+          <w:rFonts w:ascii="Times New Roman" w:eastAsia="Calibri" w:hAnsi="Times New Roman" w:cs="Times New Roman"/>
+          <w:sz w:val="24"/>
+          <w:szCs w:val="24"/>
+        </w:rPr>
+        <w:t xml:space="preserve"> our nuclear family</w:t>
+      </w:r>
+      <w:r>
+        <w:rPr>
+          <w:rFonts w:ascii="Times New Roman" w:eastAsia="Calibri" w:hAnsi="Times New Roman" w:cs="Times New Roman"/>
+          <w:sz w:val="24"/>
+          <w:szCs w:val="24"/>
+        </w:rPr>
+        <w:t>,</w:t>
+      </w:r>
+      <w:r>
+        <w:rPr>
+          <w:rFonts w:ascii="Times New Roman" w:eastAsia="Calibri" w:hAnsi="Times New Roman" w:cs="Times New Roman"/>
+          <w:sz w:val="24"/>
+          <w:szCs w:val="24"/>
+        </w:rPr>
+        <w:t xml:space="preserve"> which is the basic social unit of society.</w:t>
+      </w:r>
+      <w:r>
+        <w:rPr>
+          <w:rFonts w:ascii="Times New Roman" w:eastAsia="Calibri" w:hAnsi="Times New Roman" w:cs="Times New Roman"/>
+          <w:sz w:val="24"/>
+          <w:szCs w:val="24"/>
+        </w:rPr>
+        <w:t xml:space="preserve">  </w:t>
+      </w:r>
+      <w:r>
+        <w:rPr>
+          <w:rFonts w:ascii="Times New Roman" w:eastAsia="Calibri" w:hAnsi="Times New Roman" w:cs="Times New Roman"/>
+          <w:sz w:val="24"/>
+          <w:szCs w:val="24"/>
+        </w:rPr>
+        <w:t>The</w:t>
+      </w:r>
+      <w:r>
+        <w:rPr>
+          <w:rFonts w:ascii="Times New Roman" w:eastAsia="Calibri" w:hAnsi="Times New Roman" w:cs="Times New Roman"/>
+          <w:sz w:val="24"/>
+          <w:szCs w:val="24"/>
+        </w:rPr>
+        <w:t xml:space="preserve"> third ethical obligation</w:t>
+      </w:r>
+      <w:r>
+        <w:rPr>
+          <w:rFonts w:ascii="Times New Roman" w:eastAsia="Calibri" w:hAnsi="Times New Roman" w:cs="Times New Roman"/>
+          <w:sz w:val="24"/>
+          <w:szCs w:val="24"/>
+        </w:rPr>
+        <w:t xml:space="preserve"> in this hierarchy</w:t>
+      </w:r>
+      <w:r>
+        <w:rPr>
+          <w:rFonts w:ascii="Times New Roman" w:eastAsia="Calibri" w:hAnsi="Times New Roman" w:cs="Times New Roman"/>
+          <w:sz w:val="24"/>
+          <w:szCs w:val="24"/>
+        </w:rPr>
+        <w:t xml:space="preserve"> is to self</w:t>
+      </w:r>
+      <w:r>
+        <w:rPr>
+          <w:rFonts w:ascii="Times New Roman" w:eastAsia="Calibri" w:hAnsi="Times New Roman" w:cs="Times New Roman"/>
+          <w:sz w:val="24"/>
+          <w:szCs w:val="24"/>
+        </w:rPr>
+        <w:t xml:space="preserve"> and </w:t>
+      </w:r>
+      <w:r>
+        <w:rPr>
+          <w:rFonts w:ascii="Times New Roman" w:eastAsia="Calibri" w:hAnsi="Times New Roman" w:cs="Times New Roman"/>
+          <w:sz w:val="24"/>
+          <w:szCs w:val="24"/>
+        </w:rPr>
+        <w:t xml:space="preserve">only pursuing </w:t>
+      </w:r>
+      <w:r>
+        <w:rPr>
+          <w:rFonts w:ascii="Times New Roman" w:eastAsia="Calibri" w:hAnsi="Times New Roman" w:cs="Times New Roman"/>
+          <w:sz w:val="24"/>
+          <w:szCs w:val="24"/>
+        </w:rPr>
+        <w:t xml:space="preserve">actions </w:t>
+      </w:r>
+      <w:r>
+        <w:rPr>
+          <w:rFonts w:ascii="Times New Roman" w:eastAsia="Calibri" w:hAnsi="Times New Roman" w:cs="Times New Roman"/>
+          <w:sz w:val="24"/>
+          <w:szCs w:val="24"/>
+        </w:rPr>
+        <w:t xml:space="preserve">or deliberate inactions </w:t>
+      </w:r>
+      <w:r>
+        <w:rPr>
+          <w:rFonts w:ascii="Times New Roman" w:eastAsia="Calibri" w:hAnsi="Times New Roman" w:cs="Times New Roman"/>
+          <w:sz w:val="24"/>
+          <w:szCs w:val="24"/>
+        </w:rPr>
+        <w:t>that</w:t>
+      </w:r>
+      <w:r>
+        <w:rPr>
+          <w:rFonts w:ascii="Times New Roman" w:eastAsia="Calibri" w:hAnsi="Times New Roman" w:cs="Times New Roman"/>
+          <w:sz w:val="24"/>
+          <w:szCs w:val="24"/>
+        </w:rPr>
+        <w:t xml:space="preserve"> do not</w:t>
+      </w:r>
+      <w:r>
+        <w:rPr>
+          <w:rFonts w:ascii="Times New Roman" w:eastAsia="Calibri" w:hAnsi="Times New Roman" w:cs="Times New Roman"/>
+          <w:sz w:val="24"/>
+          <w:szCs w:val="24"/>
+        </w:rPr>
+        <w:t xml:space="preserve"> </w:t>
+      </w:r>
+      <w:r>
+        <w:rPr>
+          <w:rFonts w:ascii="Times New Roman" w:eastAsia="Calibri" w:hAnsi="Times New Roman" w:cs="Times New Roman"/>
+          <w:sz w:val="24"/>
+          <w:szCs w:val="24"/>
+        </w:rPr>
+        <w:t>unreasonably jeopardize</w:t>
+      </w:r>
+      <w:r>
+        <w:rPr>
+          <w:rFonts w:ascii="Times New Roman" w:eastAsia="Calibri" w:hAnsi="Times New Roman" w:cs="Times New Roman"/>
+          <w:sz w:val="24"/>
+          <w:szCs w:val="24"/>
+        </w:rPr>
+        <w:t xml:space="preserve"> one’s survival</w:t>
+      </w:r>
+      <w:r>
+        <w:rPr>
+          <w:rFonts w:ascii="Times New Roman" w:eastAsia="Calibri" w:hAnsi="Times New Roman" w:cs="Times New Roman"/>
+          <w:sz w:val="24"/>
+          <w:szCs w:val="24"/>
+        </w:rPr>
+        <w:t>, physical well-being, and emotional welfare</w:t>
+      </w:r>
+      <w:r>
+        <w:rPr>
+          <w:rFonts w:ascii="Times New Roman" w:eastAsia="Calibri" w:hAnsi="Times New Roman" w:cs="Times New Roman"/>
+          <w:sz w:val="24"/>
+          <w:szCs w:val="24"/>
+        </w:rPr>
+        <w:t xml:space="preserve"> unless doing so would violate the other principle ethical obligations</w:t>
+      </w:r>
+      <w:r>
+        <w:rPr>
+          <w:rFonts w:ascii="Times New Roman" w:eastAsia="Calibri" w:hAnsi="Times New Roman" w:cs="Times New Roman"/>
+          <w:sz w:val="24"/>
+          <w:szCs w:val="24"/>
+        </w:rPr>
+        <w:t xml:space="preserve">.  </w:t>
+      </w:r>
+      <w:r>
+        <w:rPr>
+          <w:rFonts w:ascii="Times New Roman" w:eastAsia="Calibri" w:hAnsi="Times New Roman" w:cs="Times New Roman"/>
+          <w:sz w:val="24"/>
+          <w:szCs w:val="24"/>
+        </w:rPr>
+        <w:t xml:space="preserve">All other ethical </w:t>
+      </w:r>
+      <w:r>
+        <w:rPr>
+          <w:rFonts w:ascii="Times New Roman" w:eastAsia="Calibri" w:hAnsi="Times New Roman" w:cs="Times New Roman"/>
+          <w:sz w:val="24"/>
+          <w:szCs w:val="24"/>
+        </w:rPr>
+        <w:t xml:space="preserve">obligations </w:t>
+      </w:r>
+      <w:r>
+        <w:rPr>
+          <w:rFonts w:ascii="Times New Roman" w:eastAsia="Calibri" w:hAnsi="Times New Roman" w:cs="Times New Roman"/>
+          <w:sz w:val="24"/>
+          <w:szCs w:val="24"/>
+        </w:rPr>
+        <w:t>are subordinate to these</w:t>
+      </w:r>
+      <w:r>
+        <w:rPr>
+          <w:rFonts w:ascii="Times New Roman" w:eastAsia="Calibri" w:hAnsi="Times New Roman" w:cs="Times New Roman"/>
+          <w:sz w:val="24"/>
+          <w:szCs w:val="24"/>
+        </w:rPr>
+        <w:t xml:space="preserve"> obligation</w:t>
+      </w:r>
+      <w:r>
+        <w:rPr>
+          <w:rFonts w:ascii="Times New Roman" w:eastAsia="Calibri" w:hAnsi="Times New Roman" w:cs="Times New Roman"/>
+          <w:sz w:val="24"/>
+          <w:szCs w:val="24"/>
+        </w:rPr>
+        <w:t xml:space="preserve">s.  </w:t>
+      </w:r>
+      <w:r>
+        <w:rPr>
+          <w:rFonts w:ascii="Times New Roman" w:eastAsia="Calibri" w:hAnsi="Times New Roman" w:cs="Times New Roman"/>
+          <w:sz w:val="24"/>
+          <w:szCs w:val="24"/>
+        </w:rPr>
+        <w:t>As such, t</w:t>
+      </w:r>
+      <w:r>
+        <w:rPr>
+          <w:rFonts w:ascii="Times New Roman" w:eastAsia="Calibri" w:hAnsi="Times New Roman" w:cs="Times New Roman"/>
+          <w:sz w:val="24"/>
+          <w:szCs w:val="24"/>
+        </w:rPr>
+        <w:t>hese obligations</w:t>
+      </w:r>
+      <w:r>
+        <w:rPr>
+          <w:rFonts w:ascii="Times New Roman" w:eastAsia="Calibri" w:hAnsi="Times New Roman" w:cs="Times New Roman"/>
+          <w:sz w:val="24"/>
+          <w:szCs w:val="24"/>
+        </w:rPr>
+        <w:t xml:space="preserve"> should guide all decisions </w:t>
+      </w:r>
+      <w:r>
+        <w:rPr>
+          <w:rFonts w:ascii="Times New Roman" w:eastAsia="Calibri" w:hAnsi="Times New Roman" w:cs="Times New Roman"/>
+          <w:sz w:val="24"/>
+          <w:szCs w:val="24"/>
+        </w:rPr>
+        <w:t xml:space="preserve">involving </w:t>
+      </w:r>
+      <w:r>
+        <w:rPr>
+          <w:rFonts w:ascii="Times New Roman" w:eastAsia="Calibri" w:hAnsi="Times New Roman" w:cs="Times New Roman"/>
+          <w:sz w:val="24"/>
+          <w:szCs w:val="24"/>
+        </w:rPr>
+        <w:t>ethical dilemmas, including those arising within the context of our membership within various organizations.</w:t>
       </w:r>
     </w:p>
     <w:p>
@@ -2456,216 +3040,111 @@
           <w:sz w:val="24"/>
           <w:szCs w:val="24"/>
         </w:rPr>
-        <w:t xml:space="preserve">The position that one should leave an organization, such as their employer, when it acts in ways </w:t>
-      </w:r>
-      <w:r>
-        <w:rPr>
-          <w:rFonts w:ascii="Times New Roman" w:eastAsia="Calibri" w:hAnsi="Times New Roman" w:cs="Times New Roman"/>
-          <w:sz w:val="24"/>
-          <w:szCs w:val="24"/>
-        </w:rPr>
-        <w:t xml:space="preserve">that one finds objectionable </w:t>
-      </w:r>
-      <w:r>
-        <w:rPr>
-          <w:rFonts w:ascii="Times New Roman" w:eastAsia="Calibri" w:hAnsi="Times New Roman" w:cs="Times New Roman"/>
-          <w:sz w:val="24"/>
-          <w:szCs w:val="24"/>
-        </w:rPr>
-        <w:t xml:space="preserve">is </w:t>
-      </w:r>
-      <w:r>
-        <w:rPr>
-          <w:rFonts w:ascii="Times New Roman" w:eastAsia="Calibri" w:hAnsi="Times New Roman" w:cs="Times New Roman"/>
-          <w:sz w:val="24"/>
-          <w:szCs w:val="24"/>
-        </w:rPr>
-        <w:t xml:space="preserve">based on at least two </w:t>
-      </w:r>
-      <w:r>
-        <w:rPr>
-          <w:rFonts w:ascii="Times New Roman" w:eastAsia="Calibri" w:hAnsi="Times New Roman" w:cs="Times New Roman"/>
-          <w:sz w:val="24"/>
-          <w:szCs w:val="24"/>
-        </w:rPr>
-        <w:t>premise</w:t>
-      </w:r>
-      <w:r>
-        <w:rPr>
-          <w:rFonts w:ascii="Times New Roman" w:eastAsia="Calibri" w:hAnsi="Times New Roman" w:cs="Times New Roman"/>
-          <w:sz w:val="24"/>
-          <w:szCs w:val="24"/>
-        </w:rPr>
-        <w:t>s.  The first is the idea</w:t>
-      </w:r>
-      <w:r>
-        <w:rPr>
-          <w:rFonts w:ascii="Times New Roman" w:eastAsia="Calibri" w:hAnsi="Times New Roman" w:cs="Times New Roman"/>
-          <w:sz w:val="24"/>
-          <w:szCs w:val="24"/>
-        </w:rPr>
-        <w:t xml:space="preserve"> that one has </w:t>
-      </w:r>
-      <w:r>
-        <w:rPr>
-          <w:rFonts w:ascii="Times New Roman" w:eastAsia="Calibri" w:hAnsi="Times New Roman" w:cs="Times New Roman"/>
-          <w:sz w:val="24"/>
-          <w:szCs w:val="24"/>
-        </w:rPr>
-        <w:t xml:space="preserve">the </w:t>
-      </w:r>
-      <w:r>
-        <w:rPr>
-          <w:rFonts w:ascii="Times New Roman" w:eastAsia="Calibri" w:hAnsi="Times New Roman" w:cs="Times New Roman"/>
-          <w:sz w:val="24"/>
-          <w:szCs w:val="24"/>
-        </w:rPr>
-        <w:t>option</w:t>
-      </w:r>
-      <w:r>
-        <w:rPr>
-          <w:rFonts w:ascii="Times New Roman" w:eastAsia="Calibri" w:hAnsi="Times New Roman" w:cs="Times New Roman"/>
-          <w:sz w:val="24"/>
-          <w:szCs w:val="24"/>
-        </w:rPr>
-        <w:t xml:space="preserve"> to leave.  Thi</w:t>
-      </w:r>
-      <w:r>
-        <w:rPr>
-          <w:rFonts w:ascii="Times New Roman" w:eastAsia="Calibri" w:hAnsi="Times New Roman" w:cs="Times New Roman"/>
-          <w:sz w:val="24"/>
-          <w:szCs w:val="24"/>
-        </w:rPr>
-        <w:t>s</w:t>
-      </w:r>
-      <w:r>
-        <w:rPr>
-          <w:rFonts w:ascii="Times New Roman" w:eastAsia="Calibri" w:hAnsi="Times New Roman" w:cs="Times New Roman"/>
-          <w:sz w:val="24"/>
-          <w:szCs w:val="24"/>
-        </w:rPr>
-        <w:t xml:space="preserve"> may not be possible for contractual or pragmatic reasons.</w:t>
-      </w:r>
-      <w:r>
-        <w:rPr>
-          <w:rFonts w:ascii="Times New Roman" w:eastAsia="Calibri" w:hAnsi="Times New Roman" w:cs="Times New Roman"/>
-          <w:sz w:val="24"/>
-          <w:szCs w:val="24"/>
-        </w:rPr>
-        <w:t xml:space="preserve"> </w:t>
-      </w:r>
-      <w:r>
-        <w:rPr>
-          <w:rFonts w:ascii="Times New Roman" w:eastAsia="Calibri" w:hAnsi="Times New Roman" w:cs="Times New Roman"/>
-          <w:sz w:val="24"/>
-          <w:szCs w:val="24"/>
-        </w:rPr>
-        <w:t xml:space="preserve"> </w:t>
-      </w:r>
-      <w:r>
-        <w:rPr>
-          <w:rFonts w:ascii="Times New Roman" w:eastAsia="Calibri" w:hAnsi="Times New Roman" w:cs="Times New Roman"/>
-          <w:sz w:val="24"/>
-          <w:szCs w:val="24"/>
-        </w:rPr>
-        <w:t xml:space="preserve">The second is that one is unlikely to encounter the same or similar ethical dilemma in another organization.  Based on anecdotal evidence, this is not likely to be true.  </w:t>
-      </w:r>
-      <w:r>
-        <w:rPr>
-          <w:rFonts w:ascii="Times New Roman" w:eastAsia="Calibri" w:hAnsi="Times New Roman" w:cs="Times New Roman"/>
-          <w:sz w:val="24"/>
-          <w:szCs w:val="24"/>
-        </w:rPr>
-        <w:t>T</w:t>
-      </w:r>
-      <w:r>
-        <w:rPr>
-          <w:rFonts w:ascii="Times New Roman" w:eastAsia="Calibri" w:hAnsi="Times New Roman" w:cs="Times New Roman"/>
-          <w:sz w:val="24"/>
-          <w:szCs w:val="24"/>
-        </w:rPr>
-        <w:t>he grass is not a</w:t>
-      </w:r>
-      <w:r>
-        <w:rPr>
-          <w:rFonts w:ascii="Times New Roman" w:eastAsia="Calibri" w:hAnsi="Times New Roman" w:cs="Times New Roman"/>
-          <w:sz w:val="24"/>
-          <w:szCs w:val="24"/>
-        </w:rPr>
-        <w:t xml:space="preserve">lways greener on the other side; it’s often just a different shade of brown.  </w:t>
-      </w:r>
-      <w:r>
-        <w:rPr>
-          <w:rFonts w:ascii="Times New Roman" w:eastAsia="Calibri" w:hAnsi="Times New Roman" w:cs="Times New Roman"/>
-          <w:sz w:val="24"/>
-          <w:szCs w:val="24"/>
-        </w:rPr>
-        <w:t>Moreover, leaving an</w:t>
-      </w:r>
-      <w:r>
-        <w:rPr>
-          <w:rFonts w:ascii="Times New Roman" w:eastAsia="Calibri" w:hAnsi="Times New Roman" w:cs="Times New Roman"/>
-          <w:sz w:val="24"/>
-          <w:szCs w:val="24"/>
-        </w:rPr>
-        <w:t xml:space="preserve"> organization to join another to reconcile an ethical dilemma entails a certain amount of risk.  </w:t>
-      </w:r>
-      <w:r>
-        <w:rPr>
-          <w:rFonts w:ascii="Times New Roman" w:eastAsia="Calibri" w:hAnsi="Times New Roman" w:cs="Times New Roman"/>
-          <w:sz w:val="24"/>
-          <w:szCs w:val="24"/>
-        </w:rPr>
-        <w:t>Unduly t</w:t>
-      </w:r>
-      <w:r>
-        <w:rPr>
-          <w:rFonts w:ascii="Times New Roman" w:eastAsia="Calibri" w:hAnsi="Times New Roman" w:cs="Times New Roman"/>
-          <w:sz w:val="24"/>
-          <w:szCs w:val="24"/>
-        </w:rPr>
-        <w:t xml:space="preserve">aking such </w:t>
-      </w:r>
-      <w:r>
-        <w:rPr>
-          <w:rFonts w:ascii="Times New Roman" w:eastAsia="Calibri" w:hAnsi="Times New Roman" w:cs="Times New Roman"/>
-          <w:sz w:val="24"/>
-          <w:szCs w:val="24"/>
-        </w:rPr>
-        <w:t>risk</w:t>
-      </w:r>
-      <w:r>
-        <w:rPr>
-          <w:rFonts w:ascii="Times New Roman" w:eastAsia="Calibri" w:hAnsi="Times New Roman" w:cs="Times New Roman"/>
-          <w:sz w:val="24"/>
-          <w:szCs w:val="24"/>
-        </w:rPr>
-        <w:t xml:space="preserve"> may not be in keeping with one’s ethical obligations to providing for the </w:t>
-      </w:r>
-      <w:r>
-        <w:rPr>
-          <w:rFonts w:ascii="Times New Roman" w:eastAsia="Calibri" w:hAnsi="Times New Roman" w:cs="Times New Roman"/>
-          <w:sz w:val="24"/>
-          <w:szCs w:val="24"/>
-        </w:rPr>
-        <w:lastRenderedPageBreak/>
-        <w:t>survival and well-being of one’s</w:t>
-      </w:r>
-      <w:r>
-        <w:rPr>
-          <w:rFonts w:ascii="Times New Roman" w:eastAsia="Calibri" w:hAnsi="Times New Roman" w:cs="Times New Roman"/>
-          <w:sz w:val="24"/>
-          <w:szCs w:val="24"/>
-        </w:rPr>
-        <w:t xml:space="preserve"> nuclear family.</w:t>
-      </w:r>
-      <w:r>
-        <w:rPr>
-          <w:rFonts w:ascii="Times New Roman" w:eastAsia="Calibri" w:hAnsi="Times New Roman" w:cs="Times New Roman"/>
-          <w:sz w:val="24"/>
-          <w:szCs w:val="24"/>
-        </w:rPr>
-        <w:t xml:space="preserve">  Furthermore, it may not be in accordance with one’s primary ethical obligation to humanity.</w:t>
+        <w:t xml:space="preserve">One common </w:t>
+      </w:r>
+      <w:r>
+        <w:rPr>
+          <w:rFonts w:ascii="Times New Roman" w:eastAsia="Calibri" w:hAnsi="Times New Roman" w:cs="Times New Roman"/>
+          <w:sz w:val="24"/>
+          <w:szCs w:val="24"/>
+        </w:rPr>
+        <w:t xml:space="preserve">ethical </w:t>
+      </w:r>
+      <w:r>
+        <w:rPr>
+          <w:rFonts w:ascii="Times New Roman" w:eastAsia="Calibri" w:hAnsi="Times New Roman" w:cs="Times New Roman"/>
+          <w:sz w:val="24"/>
+          <w:szCs w:val="24"/>
+        </w:rPr>
+        <w:t xml:space="preserve">dilemma that many people encounter is deciding whether to leave an organization.  </w:t>
+      </w:r>
+      <w:r>
+        <w:rPr>
+          <w:rFonts w:ascii="Times New Roman" w:eastAsia="Calibri" w:hAnsi="Times New Roman" w:cs="Times New Roman"/>
+          <w:sz w:val="24"/>
+          <w:szCs w:val="24"/>
+        </w:rPr>
+        <w:t xml:space="preserve">Many people may believe that the best thing to do when one is unhappy as a member of an organization or disagrees with </w:t>
+      </w:r>
+      <w:r>
+        <w:rPr>
+          <w:rFonts w:ascii="Times New Roman" w:eastAsia="Calibri" w:hAnsi="Times New Roman" w:cs="Times New Roman"/>
+          <w:sz w:val="24"/>
+          <w:szCs w:val="24"/>
+        </w:rPr>
+        <w:t xml:space="preserve">an </w:t>
+      </w:r>
+      <w:r>
+        <w:rPr>
+          <w:rFonts w:ascii="Times New Roman" w:eastAsia="Calibri" w:hAnsi="Times New Roman" w:cs="Times New Roman"/>
+          <w:sz w:val="24"/>
+          <w:szCs w:val="24"/>
+        </w:rPr>
+        <w:t>organization</w:t>
+      </w:r>
+      <w:r>
+        <w:rPr>
+          <w:rFonts w:ascii="Times New Roman" w:eastAsia="Calibri" w:hAnsi="Times New Roman" w:cs="Times New Roman"/>
+          <w:sz w:val="24"/>
+          <w:szCs w:val="24"/>
+        </w:rPr>
+        <w:t>’s</w:t>
+      </w:r>
+      <w:r>
+        <w:rPr>
+          <w:rFonts w:ascii="Times New Roman" w:eastAsia="Calibri" w:hAnsi="Times New Roman" w:cs="Times New Roman"/>
+          <w:sz w:val="24"/>
+          <w:szCs w:val="24"/>
+        </w:rPr>
+        <w:t xml:space="preserve"> actions (or</w:t>
+      </w:r>
+      <w:r>
+        <w:rPr>
+          <w:rFonts w:ascii="Times New Roman" w:eastAsia="Calibri" w:hAnsi="Times New Roman" w:cs="Times New Roman"/>
+          <w:sz w:val="24"/>
+          <w:szCs w:val="24"/>
+        </w:rPr>
+        <w:t xml:space="preserve"> deliberate</w:t>
+      </w:r>
+      <w:r>
+        <w:rPr>
+          <w:rFonts w:ascii="Times New Roman" w:eastAsia="Calibri" w:hAnsi="Times New Roman" w:cs="Times New Roman"/>
+          <w:sz w:val="24"/>
+          <w:szCs w:val="24"/>
+        </w:rPr>
+        <w:t xml:space="preserve"> inactions) is to simply leave the organization.  </w:t>
+      </w:r>
+      <w:r>
+        <w:rPr>
+          <w:rFonts w:ascii="Times New Roman" w:eastAsia="Calibri" w:hAnsi="Times New Roman" w:cs="Times New Roman"/>
+          <w:sz w:val="24"/>
+          <w:szCs w:val="24"/>
+        </w:rPr>
+        <w:t xml:space="preserve">I have shared this opinion to varying degrees for most of my professional career.  </w:t>
+      </w:r>
+      <w:r>
+        <w:rPr>
+          <w:rFonts w:ascii="Times New Roman" w:eastAsia="Calibri" w:hAnsi="Times New Roman" w:cs="Times New Roman"/>
+          <w:sz w:val="24"/>
+          <w:szCs w:val="24"/>
+        </w:rPr>
+        <w:t>Upon further consideration of</w:t>
+      </w:r>
+      <w:r>
+        <w:rPr>
+          <w:rFonts w:ascii="Times New Roman" w:eastAsia="Calibri" w:hAnsi="Times New Roman" w:cs="Times New Roman"/>
+          <w:sz w:val="24"/>
+          <w:szCs w:val="24"/>
+        </w:rPr>
+        <w:t xml:space="preserve"> the issue, I’ve come to question whether this approach in some ways viola</w:t>
+      </w:r>
+      <w:r>
+        <w:rPr>
+          <w:rFonts w:ascii="Times New Roman" w:eastAsia="Calibri" w:hAnsi="Times New Roman" w:cs="Times New Roman"/>
+          <w:sz w:val="24"/>
+          <w:szCs w:val="24"/>
+        </w:rPr>
+        <w:t>tes certain ethical obligations as I have outlined above.</w:t>
       </w:r>
     </w:p>
     <w:p>
@@ -2684,6 +3163,322 @@
           <w:sz w:val="24"/>
           <w:szCs w:val="24"/>
         </w:rPr>
+        <w:lastRenderedPageBreak/>
+        <w:t xml:space="preserve">The position that one should leave an organization, such as their employer, when it acts in ways </w:t>
+      </w:r>
+      <w:r>
+        <w:rPr>
+          <w:rFonts w:ascii="Times New Roman" w:eastAsia="Calibri" w:hAnsi="Times New Roman" w:cs="Times New Roman"/>
+          <w:sz w:val="24"/>
+          <w:szCs w:val="24"/>
+        </w:rPr>
+        <w:t xml:space="preserve">that one finds objectionable </w:t>
+      </w:r>
+      <w:r>
+        <w:rPr>
+          <w:rFonts w:ascii="Times New Roman" w:eastAsia="Calibri" w:hAnsi="Times New Roman" w:cs="Times New Roman"/>
+          <w:sz w:val="24"/>
+          <w:szCs w:val="24"/>
+        </w:rPr>
+        <w:t xml:space="preserve">is </w:t>
+      </w:r>
+      <w:r>
+        <w:rPr>
+          <w:rFonts w:ascii="Times New Roman" w:eastAsia="Calibri" w:hAnsi="Times New Roman" w:cs="Times New Roman"/>
+          <w:sz w:val="24"/>
+          <w:szCs w:val="24"/>
+        </w:rPr>
+        <w:t xml:space="preserve">based on at least two </w:t>
+      </w:r>
+      <w:r>
+        <w:rPr>
+          <w:rFonts w:ascii="Times New Roman" w:eastAsia="Calibri" w:hAnsi="Times New Roman" w:cs="Times New Roman"/>
+          <w:sz w:val="24"/>
+          <w:szCs w:val="24"/>
+        </w:rPr>
+        <w:t>pre</w:t>
+      </w:r>
+      <w:r>
+        <w:rPr>
+          <w:rFonts w:ascii="Times New Roman" w:eastAsia="Calibri" w:hAnsi="Times New Roman" w:cs="Times New Roman"/>
+          <w:sz w:val="24"/>
+          <w:szCs w:val="24"/>
+        </w:rPr>
+        <w:t>suppositions</w:t>
+      </w:r>
+      <w:r>
+        <w:rPr>
+          <w:rFonts w:ascii="Times New Roman" w:eastAsia="Calibri" w:hAnsi="Times New Roman" w:cs="Times New Roman"/>
+          <w:sz w:val="24"/>
+          <w:szCs w:val="24"/>
+        </w:rPr>
+        <w:t>.  The first is the idea</w:t>
+      </w:r>
+      <w:r>
+        <w:rPr>
+          <w:rFonts w:ascii="Times New Roman" w:eastAsia="Calibri" w:hAnsi="Times New Roman" w:cs="Times New Roman"/>
+          <w:sz w:val="24"/>
+          <w:szCs w:val="24"/>
+        </w:rPr>
+        <w:t xml:space="preserve"> that one has </w:t>
+      </w:r>
+      <w:r>
+        <w:rPr>
+          <w:rFonts w:ascii="Times New Roman" w:eastAsia="Calibri" w:hAnsi="Times New Roman" w:cs="Times New Roman"/>
+          <w:sz w:val="24"/>
+          <w:szCs w:val="24"/>
+        </w:rPr>
+        <w:t xml:space="preserve">the </w:t>
+      </w:r>
+      <w:r>
+        <w:rPr>
+          <w:rFonts w:ascii="Times New Roman" w:eastAsia="Calibri" w:hAnsi="Times New Roman" w:cs="Times New Roman"/>
+          <w:sz w:val="24"/>
+          <w:szCs w:val="24"/>
+        </w:rPr>
+        <w:t>option</w:t>
+      </w:r>
+      <w:r>
+        <w:rPr>
+          <w:rFonts w:ascii="Times New Roman" w:eastAsia="Calibri" w:hAnsi="Times New Roman" w:cs="Times New Roman"/>
+          <w:sz w:val="24"/>
+          <w:szCs w:val="24"/>
+        </w:rPr>
+        <w:t xml:space="preserve"> to leave.  Thi</w:t>
+      </w:r>
+      <w:r>
+        <w:rPr>
+          <w:rFonts w:ascii="Times New Roman" w:eastAsia="Calibri" w:hAnsi="Times New Roman" w:cs="Times New Roman"/>
+          <w:sz w:val="24"/>
+          <w:szCs w:val="24"/>
+        </w:rPr>
+        <w:t>s</w:t>
+      </w:r>
+      <w:r>
+        <w:rPr>
+          <w:rFonts w:ascii="Times New Roman" w:eastAsia="Calibri" w:hAnsi="Times New Roman" w:cs="Times New Roman"/>
+          <w:sz w:val="24"/>
+          <w:szCs w:val="24"/>
+        </w:rPr>
+        <w:t xml:space="preserve"> may not be possible for </w:t>
+      </w:r>
+      <w:r>
+        <w:rPr>
+          <w:rFonts w:ascii="Times New Roman" w:eastAsia="Calibri" w:hAnsi="Times New Roman" w:cs="Times New Roman"/>
+          <w:sz w:val="24"/>
+          <w:szCs w:val="24"/>
+        </w:rPr>
+        <w:t xml:space="preserve">either </w:t>
+      </w:r>
+      <w:r>
+        <w:rPr>
+          <w:rFonts w:ascii="Times New Roman" w:eastAsia="Calibri" w:hAnsi="Times New Roman" w:cs="Times New Roman"/>
+          <w:sz w:val="24"/>
+          <w:szCs w:val="24"/>
+        </w:rPr>
+        <w:t>contractual or pragmatic reasons.</w:t>
+      </w:r>
+      <w:r>
+        <w:rPr>
+          <w:rFonts w:ascii="Times New Roman" w:eastAsia="Calibri" w:hAnsi="Times New Roman" w:cs="Times New Roman"/>
+          <w:sz w:val="24"/>
+          <w:szCs w:val="24"/>
+        </w:rPr>
+        <w:t xml:space="preserve"> </w:t>
+      </w:r>
+      <w:r>
+        <w:rPr>
+          <w:rFonts w:ascii="Times New Roman" w:eastAsia="Calibri" w:hAnsi="Times New Roman" w:cs="Times New Roman"/>
+          <w:sz w:val="24"/>
+          <w:szCs w:val="24"/>
+        </w:rPr>
+        <w:t xml:space="preserve"> </w:t>
+      </w:r>
+      <w:r>
+        <w:rPr>
+          <w:rFonts w:ascii="Times New Roman" w:eastAsia="Calibri" w:hAnsi="Times New Roman" w:cs="Times New Roman"/>
+          <w:sz w:val="24"/>
+          <w:szCs w:val="24"/>
+        </w:rPr>
+        <w:t>The second is that one is unlikely to encounter the same or similar ethical dilemma in another organization.  Based on anecdotal evidence</w:t>
+      </w:r>
+      <w:r>
+        <w:rPr>
+          <w:rFonts w:ascii="Times New Roman" w:eastAsia="Calibri" w:hAnsi="Times New Roman" w:cs="Times New Roman"/>
+          <w:sz w:val="24"/>
+          <w:szCs w:val="24"/>
+        </w:rPr>
+        <w:t xml:space="preserve"> and my personal experience</w:t>
+      </w:r>
+      <w:r>
+        <w:rPr>
+          <w:rFonts w:ascii="Times New Roman" w:eastAsia="Calibri" w:hAnsi="Times New Roman" w:cs="Times New Roman"/>
+          <w:sz w:val="24"/>
+          <w:szCs w:val="24"/>
+        </w:rPr>
+        <w:t xml:space="preserve">, this is not likely to be true.  </w:t>
+      </w:r>
+      <w:r>
+        <w:rPr>
+          <w:rFonts w:ascii="Times New Roman" w:eastAsia="Calibri" w:hAnsi="Times New Roman" w:cs="Times New Roman"/>
+          <w:sz w:val="24"/>
+          <w:szCs w:val="24"/>
+        </w:rPr>
+        <w:t>T</w:t>
+      </w:r>
+      <w:r>
+        <w:rPr>
+          <w:rFonts w:ascii="Times New Roman" w:eastAsia="Calibri" w:hAnsi="Times New Roman" w:cs="Times New Roman"/>
+          <w:sz w:val="24"/>
+          <w:szCs w:val="24"/>
+        </w:rPr>
+        <w:t>he grass is not a</w:t>
+      </w:r>
+      <w:r>
+        <w:rPr>
+          <w:rFonts w:ascii="Times New Roman" w:eastAsia="Calibri" w:hAnsi="Times New Roman" w:cs="Times New Roman"/>
+          <w:sz w:val="24"/>
+          <w:szCs w:val="24"/>
+        </w:rPr>
+        <w:t xml:space="preserve">lways greener on the other side; it’s often just a different shade of brown.  </w:t>
+      </w:r>
+      <w:r>
+        <w:rPr>
+          <w:rFonts w:ascii="Times New Roman" w:eastAsia="Calibri" w:hAnsi="Times New Roman" w:cs="Times New Roman"/>
+          <w:sz w:val="24"/>
+          <w:szCs w:val="24"/>
+        </w:rPr>
+        <w:t>Moreover, leaving an</w:t>
+      </w:r>
+      <w:r>
+        <w:rPr>
+          <w:rFonts w:ascii="Times New Roman" w:eastAsia="Calibri" w:hAnsi="Times New Roman" w:cs="Times New Roman"/>
+          <w:sz w:val="24"/>
+          <w:szCs w:val="24"/>
+        </w:rPr>
+        <w:t xml:space="preserve"> organization to join another to reconcile an ethical dilemma entails a certain amount of risk</w:t>
+      </w:r>
+      <w:r>
+        <w:rPr>
+          <w:rFonts w:ascii="Times New Roman" w:eastAsia="Calibri" w:hAnsi="Times New Roman" w:cs="Times New Roman"/>
+          <w:sz w:val="24"/>
+          <w:szCs w:val="24"/>
+        </w:rPr>
+        <w:t xml:space="preserve"> because one is abandoning much of the social capital accumulated during the time of affiliation with the organization</w:t>
+      </w:r>
+      <w:r>
+        <w:rPr>
+          <w:rFonts w:ascii="Times New Roman" w:eastAsia="Calibri" w:hAnsi="Times New Roman" w:cs="Times New Roman"/>
+          <w:sz w:val="24"/>
+          <w:szCs w:val="24"/>
+        </w:rPr>
+        <w:t xml:space="preserve">.  </w:t>
+      </w:r>
+      <w:r>
+        <w:rPr>
+          <w:rFonts w:ascii="Times New Roman" w:eastAsia="Calibri" w:hAnsi="Times New Roman" w:cs="Times New Roman"/>
+          <w:sz w:val="24"/>
+          <w:szCs w:val="24"/>
+        </w:rPr>
+        <w:t>Unduly t</w:t>
+      </w:r>
+      <w:r>
+        <w:rPr>
+          <w:rFonts w:ascii="Times New Roman" w:eastAsia="Calibri" w:hAnsi="Times New Roman" w:cs="Times New Roman"/>
+          <w:sz w:val="24"/>
+          <w:szCs w:val="24"/>
+        </w:rPr>
+        <w:t xml:space="preserve">aking such </w:t>
+      </w:r>
+      <w:r>
+        <w:rPr>
+          <w:rFonts w:ascii="Times New Roman" w:eastAsia="Calibri" w:hAnsi="Times New Roman" w:cs="Times New Roman"/>
+          <w:sz w:val="24"/>
+          <w:szCs w:val="24"/>
+        </w:rPr>
+        <w:t>risk</w:t>
+      </w:r>
+      <w:r>
+        <w:rPr>
+          <w:rFonts w:ascii="Times New Roman" w:eastAsia="Calibri" w:hAnsi="Times New Roman" w:cs="Times New Roman"/>
+          <w:sz w:val="24"/>
+          <w:szCs w:val="24"/>
+        </w:rPr>
+        <w:t xml:space="preserve"> may not be in keeping with one’s ethi</w:t>
+      </w:r>
+      <w:r>
+        <w:rPr>
+          <w:rFonts w:ascii="Times New Roman" w:eastAsia="Calibri" w:hAnsi="Times New Roman" w:cs="Times New Roman"/>
+          <w:sz w:val="24"/>
+          <w:szCs w:val="24"/>
+        </w:rPr>
+        <w:t>cal obligations to provide</w:t>
+      </w:r>
+      <w:r>
+        <w:rPr>
+          <w:rFonts w:ascii="Times New Roman" w:eastAsia="Calibri" w:hAnsi="Times New Roman" w:cs="Times New Roman"/>
+          <w:sz w:val="24"/>
+          <w:szCs w:val="24"/>
+        </w:rPr>
+        <w:t xml:space="preserve"> for the </w:t>
+      </w:r>
+      <w:r>
+        <w:rPr>
+          <w:rFonts w:ascii="Times New Roman" w:eastAsia="Calibri" w:hAnsi="Times New Roman" w:cs="Times New Roman"/>
+          <w:sz w:val="24"/>
+          <w:szCs w:val="24"/>
+        </w:rPr>
+        <w:t>survival and well-being of one’s</w:t>
+      </w:r>
+      <w:r>
+        <w:rPr>
+          <w:rFonts w:ascii="Times New Roman" w:eastAsia="Calibri" w:hAnsi="Times New Roman" w:cs="Times New Roman"/>
+          <w:sz w:val="24"/>
+          <w:szCs w:val="24"/>
+        </w:rPr>
+        <w:t xml:space="preserve"> nuclear family.</w:t>
+      </w:r>
+      <w:r>
+        <w:rPr>
+          <w:rFonts w:ascii="Times New Roman" w:eastAsia="Calibri" w:hAnsi="Times New Roman" w:cs="Times New Roman"/>
+          <w:sz w:val="24"/>
+          <w:szCs w:val="24"/>
+        </w:rPr>
+        <w:t xml:space="preserve">  Furthermore, </w:t>
+      </w:r>
+      <w:r>
+        <w:rPr>
+          <w:rFonts w:ascii="Times New Roman" w:eastAsia="Calibri" w:hAnsi="Times New Roman" w:cs="Times New Roman"/>
+          <w:sz w:val="24"/>
+          <w:szCs w:val="24"/>
+        </w:rPr>
+        <w:t xml:space="preserve">in certain situations </w:t>
+      </w:r>
+      <w:r>
+        <w:rPr>
+          <w:rFonts w:ascii="Times New Roman" w:eastAsia="Calibri" w:hAnsi="Times New Roman" w:cs="Times New Roman"/>
+          <w:sz w:val="24"/>
+          <w:szCs w:val="24"/>
+        </w:rPr>
+        <w:t>it may not be in accordance with one’s primary ethical obligation to humanity.</w:t>
+      </w:r>
+    </w:p>
+    <w:p>
+      <w:pPr>
+        <w:spacing w:line="480" w:lineRule="auto"/>
+        <w:ind w:firstLine="720"/>
+        <w:rPr>
+          <w:rFonts w:ascii="Times New Roman" w:eastAsia="Calibri" w:hAnsi="Times New Roman" w:cs="Times New Roman"/>
+          <w:sz w:val="24"/>
+          <w:szCs w:val="24"/>
+        </w:rPr>
+      </w:pPr>
+      <w:r>
+        <w:rPr>
+          <w:rFonts w:ascii="Times New Roman" w:eastAsia="Calibri" w:hAnsi="Times New Roman" w:cs="Times New Roman"/>
+          <w:sz w:val="24"/>
+          <w:szCs w:val="24"/>
+        </w:rPr>
         <w:t xml:space="preserve">Based on my study of organizational theory and behavior, I’ve also reassessed my thoughts </w:t>
       </w:r>
       <w:r>
@@ -2760,7 +3555,23 @@
           <w:sz w:val="24"/>
           <w:szCs w:val="24"/>
         </w:rPr>
-        <w:t>o organizations more broadly and characterize g</w:t>
+        <w:t xml:space="preserve">o </w:t>
+      </w:r>
+      <w:r>
+        <w:rPr>
+          <w:rFonts w:ascii="Times New Roman" w:eastAsia="Calibri" w:hAnsi="Times New Roman" w:cs="Times New Roman"/>
+          <w:sz w:val="24"/>
+          <w:szCs w:val="24"/>
+        </w:rPr>
+        <w:t xml:space="preserve">apply to </w:t>
+      </w:r>
+      <w:r>
+        <w:rPr>
+          <w:rFonts w:ascii="Times New Roman" w:eastAsia="Calibri" w:hAnsi="Times New Roman" w:cs="Times New Roman"/>
+          <w:sz w:val="24"/>
+          <w:szCs w:val="24"/>
+        </w:rPr>
+        <w:t>organizations more broadly and characterize g</w:t>
       </w:r>
       <w:r>
         <w:rPr>
@@ -2864,7 +3675,23 @@
           <w:sz w:val="24"/>
           <w:szCs w:val="24"/>
         </w:rPr>
-        <w:t>believed such activity was never proper.  I have subsequently concluded that there are times when guerrilla activity is not only proper but necessary and that one can be ethically obligated to pursue</w:t>
+        <w:t xml:space="preserve">believed such activity was never proper.  I have subsequently concluded that there are times when guerrilla activity is not only proper but necessary and that one can </w:t>
+      </w:r>
+      <w:r>
+        <w:rPr>
+          <w:rFonts w:ascii="Times New Roman" w:eastAsia="Calibri" w:hAnsi="Times New Roman" w:cs="Times New Roman"/>
+          <w:sz w:val="24"/>
+          <w:szCs w:val="24"/>
+        </w:rPr>
+        <w:t xml:space="preserve">even </w:t>
+      </w:r>
+      <w:r>
+        <w:rPr>
+          <w:rFonts w:ascii="Times New Roman" w:eastAsia="Calibri" w:hAnsi="Times New Roman" w:cs="Times New Roman"/>
+          <w:sz w:val="24"/>
+          <w:szCs w:val="24"/>
+        </w:rPr>
+        <w:t>be ethically obligated to pursue</w:t>
       </w:r>
       <w:r>
         <w:rPr>
@@ -2920,6 +3747,7 @@
           <w:sz w:val="24"/>
           <w:szCs w:val="24"/>
         </w:rPr>
+        <w:lastRenderedPageBreak/>
         <w:t xml:space="preserve">These </w:t>
       </w:r>
       <w:r>
@@ -2960,31 +3788,39 @@
           <w:sz w:val="24"/>
           <w:szCs w:val="24"/>
         </w:rPr>
-        <w:t>organizational life; and organizational life</w:t>
-      </w:r>
-      <w:r>
-        <w:rPr>
-          <w:rFonts w:ascii="Times New Roman" w:eastAsia="Calibri" w:hAnsi="Times New Roman" w:cs="Times New Roman"/>
-          <w:sz w:val="24"/>
-          <w:szCs w:val="24"/>
-        </w:rPr>
-        <w:t xml:space="preserve"> outcomes</w:t>
-      </w:r>
-      <w:r>
-        <w:rPr>
-          <w:rFonts w:ascii="Times New Roman" w:eastAsia="Calibri" w:hAnsi="Times New Roman" w:cs="Times New Roman"/>
-          <w:sz w:val="24"/>
-          <w:szCs w:val="24"/>
-        </w:rPr>
-        <w:t xml:space="preserve"> </w:t>
-      </w:r>
-      <w:r>
-        <w:rPr>
-          <w:rFonts w:ascii="Times New Roman" w:eastAsia="Calibri" w:hAnsi="Times New Roman" w:cs="Times New Roman"/>
-          <w:sz w:val="24"/>
-          <w:szCs w:val="24"/>
-        </w:rPr>
-        <w:t>are a function of</w:t>
+        <w:t xml:space="preserve">organizational life; and </w:t>
+      </w:r>
+      <w:r>
+        <w:rPr>
+          <w:rFonts w:ascii="Times New Roman" w:eastAsia="Calibri" w:hAnsi="Times New Roman" w:cs="Times New Roman"/>
+          <w:sz w:val="24"/>
+          <w:szCs w:val="24"/>
+        </w:rPr>
+        <w:t>outcomes</w:t>
+      </w:r>
+      <w:r>
+        <w:rPr>
+          <w:rFonts w:ascii="Times New Roman" w:eastAsia="Calibri" w:hAnsi="Times New Roman" w:cs="Times New Roman"/>
+          <w:sz w:val="24"/>
+          <w:szCs w:val="24"/>
+        </w:rPr>
+        <w:t xml:space="preserve"> in </w:t>
+      </w:r>
+      <w:r>
+        <w:rPr>
+          <w:rFonts w:ascii="Times New Roman" w:eastAsia="Calibri" w:hAnsi="Times New Roman" w:cs="Times New Roman"/>
+          <w:sz w:val="24"/>
+          <w:szCs w:val="24"/>
+        </w:rPr>
+        <w:t>organizational life</w:t>
+      </w:r>
+      <w:r>
+        <w:rPr>
+          <w:rFonts w:ascii="Times New Roman" w:eastAsia="Calibri" w:hAnsi="Times New Roman" w:cs="Times New Roman"/>
+          <w:sz w:val="24"/>
+          <w:szCs w:val="24"/>
+        </w:rPr>
+        <w:t xml:space="preserve"> are a function of</w:t>
       </w:r>
       <w:r>
         <w:rPr>
@@ -3107,6 +3943,14 @@
           <w:sz w:val="24"/>
           <w:szCs w:val="24"/>
         </w:rPr>
+        <w:t xml:space="preserve">can be </w:t>
+      </w:r>
+      <w:r>
+        <w:rPr>
+          <w:rFonts w:ascii="Times New Roman" w:eastAsia="Calibri" w:hAnsi="Times New Roman" w:cs="Times New Roman"/>
+          <w:sz w:val="24"/>
+          <w:szCs w:val="24"/>
+        </w:rPr>
         <w:t xml:space="preserve">generally </w:t>
       </w:r>
       <w:r>
@@ -3115,15 +3959,15 @@
           <w:sz w:val="24"/>
           <w:szCs w:val="24"/>
         </w:rPr>
-        <w:t xml:space="preserve">is </w:t>
-      </w:r>
-      <w:r>
-        <w:rPr>
-          <w:rFonts w:ascii="Times New Roman" w:eastAsia="Calibri" w:hAnsi="Times New Roman" w:cs="Times New Roman"/>
-          <w:sz w:val="24"/>
-          <w:szCs w:val="24"/>
-        </w:rPr>
-        <w:t xml:space="preserve">considered </w:t>
+        <w:t>defined as</w:t>
+      </w:r>
+      <w:r>
+        <w:rPr>
+          <w:rFonts w:ascii="Times New Roman" w:eastAsia="Calibri" w:hAnsi="Times New Roman" w:cs="Times New Roman"/>
+          <w:sz w:val="24"/>
+          <w:szCs w:val="24"/>
+        </w:rPr>
+        <w:t xml:space="preserve"> </w:t>
       </w:r>
       <w:r>
         <w:rPr>
@@ -3150,40 +3994,31 @@
           <w:sz w:val="24"/>
           <w:szCs w:val="24"/>
         </w:rPr>
-        <w:t xml:space="preserve">If we accept as axiomatic that as human beings we all have agency, the question becomes how do we exercise agency, particularly in the context of organizations since they are such a </w:t>
-      </w:r>
-      <w:r>
-        <w:rPr>
-          <w:rFonts w:ascii="Times New Roman" w:eastAsia="Calibri" w:hAnsi="Times New Roman" w:cs="Times New Roman"/>
-          <w:sz w:val="24"/>
-          <w:szCs w:val="24"/>
-        </w:rPr>
-        <w:lastRenderedPageBreak/>
-        <w:t xml:space="preserve">significant component of our social existence?  </w:t>
-      </w:r>
-      <w:r>
-        <w:rPr>
-          <w:rFonts w:ascii="Times New Roman" w:eastAsia="Calibri" w:hAnsi="Times New Roman" w:cs="Times New Roman"/>
-          <w:sz w:val="24"/>
-          <w:szCs w:val="24"/>
-        </w:rPr>
-        <w:t>In some sense dominating, cooperating, and subordinating are modes of exercising agency.</w:t>
-      </w:r>
-      <w:r>
-        <w:rPr>
-          <w:rFonts w:ascii="Times New Roman" w:eastAsia="Calibri" w:hAnsi="Times New Roman" w:cs="Times New Roman"/>
-          <w:sz w:val="24"/>
-          <w:szCs w:val="24"/>
-        </w:rPr>
-        <w:t xml:space="preserve"> </w:t>
-      </w:r>
-      <w:r>
-        <w:rPr>
-          <w:rFonts w:ascii="Times New Roman" w:eastAsia="Calibri" w:hAnsi="Times New Roman" w:cs="Times New Roman"/>
-          <w:sz w:val="24"/>
-          <w:szCs w:val="24"/>
-        </w:rPr>
-        <w:t xml:space="preserve"> </w:t>
+        <w:t xml:space="preserve">If we accept as axiomatic that all </w:t>
+      </w:r>
+      <w:r>
+        <w:rPr>
+          <w:rFonts w:ascii="Times New Roman" w:eastAsia="Calibri" w:hAnsi="Times New Roman" w:cs="Times New Roman"/>
+          <w:sz w:val="24"/>
+          <w:szCs w:val="24"/>
+        </w:rPr>
+        <w:t xml:space="preserve">human beings </w:t>
+      </w:r>
+      <w:r>
+        <w:rPr>
+          <w:rFonts w:ascii="Times New Roman" w:eastAsia="Calibri" w:hAnsi="Times New Roman" w:cs="Times New Roman"/>
+          <w:sz w:val="24"/>
+          <w:szCs w:val="24"/>
+        </w:rPr>
+        <w:t xml:space="preserve">have agency, the question becomes how do we exercise agency, particularly in the context of organizations since they are such a significant component of our social existence?  </w:t>
+      </w:r>
+      <w:r>
+        <w:rPr>
+          <w:rFonts w:ascii="Times New Roman" w:eastAsia="Calibri" w:hAnsi="Times New Roman" w:cs="Times New Roman"/>
+          <w:sz w:val="24"/>
+          <w:szCs w:val="24"/>
+        </w:rPr>
+        <w:t xml:space="preserve">Modeling human activity in the organizational context as either dominating, collaborating, or subordinating provides a useful framework.  </w:t>
       </w:r>
     </w:p>
     <w:p>
@@ -3202,6 +4037,81 @@
           <w:sz w:val="24"/>
           <w:szCs w:val="24"/>
         </w:rPr>
+        <w:t xml:space="preserve">In some sense dominating, </w:t>
+      </w:r>
+      <w:r>
+        <w:rPr>
+          <w:rFonts w:ascii="Times New Roman" w:eastAsia="Calibri" w:hAnsi="Times New Roman" w:cs="Times New Roman"/>
+          <w:sz w:val="24"/>
+          <w:szCs w:val="24"/>
+        </w:rPr>
+        <w:t>collaborating</w:t>
+      </w:r>
+      <w:r>
+        <w:rPr>
+          <w:rFonts w:ascii="Times New Roman" w:eastAsia="Calibri" w:hAnsi="Times New Roman" w:cs="Times New Roman"/>
+          <w:sz w:val="24"/>
+          <w:szCs w:val="24"/>
+        </w:rPr>
+        <w:t>, and subordinating are modes of exercising agency.</w:t>
+      </w:r>
+      <w:r>
+        <w:rPr>
+          <w:rFonts w:ascii="Times New Roman" w:eastAsia="Calibri" w:hAnsi="Times New Roman" w:cs="Times New Roman"/>
+          <w:sz w:val="24"/>
+          <w:szCs w:val="24"/>
+        </w:rPr>
+        <w:t xml:space="preserve">  I</w:t>
+      </w:r>
+      <w:r>
+        <w:rPr>
+          <w:rFonts w:ascii="Times New Roman" w:eastAsia="Calibri" w:hAnsi="Times New Roman" w:cs="Times New Roman"/>
+          <w:sz w:val="24"/>
+          <w:szCs w:val="24"/>
+        </w:rPr>
+        <w:t>n every new situation</w:t>
+      </w:r>
+      <w:r>
+        <w:rPr>
+          <w:rFonts w:ascii="Times New Roman" w:eastAsia="Calibri" w:hAnsi="Times New Roman" w:cs="Times New Roman"/>
+          <w:sz w:val="24"/>
+          <w:szCs w:val="24"/>
+        </w:rPr>
+        <w:t>,</w:t>
+      </w:r>
+      <w:r>
+        <w:rPr>
+          <w:rFonts w:ascii="Times New Roman" w:eastAsia="Calibri" w:hAnsi="Times New Roman" w:cs="Times New Roman"/>
+          <w:sz w:val="24"/>
+          <w:szCs w:val="24"/>
+        </w:rPr>
+        <w:t xml:space="preserve"> </w:t>
+      </w:r>
+      <w:r>
+        <w:rPr>
+          <w:rFonts w:ascii="Times New Roman" w:eastAsia="Calibri" w:hAnsi="Times New Roman" w:cs="Times New Roman"/>
+          <w:sz w:val="24"/>
+          <w:szCs w:val="24"/>
+        </w:rPr>
+        <w:t>they are initially conscious choices that take on the mask of behavior with repetition and conditioning.  At any point, we can reclaim agency and contentiously decide which mode to pursue.  I intend to do just that going forward.  However, once I’ve decided in which mode to exercise agency, the question becomes how to proceed?</w:t>
+      </w:r>
+    </w:p>
+    <w:p>
+      <w:pPr>
+        <w:spacing w:line="480" w:lineRule="auto"/>
+        <w:ind w:firstLine="720"/>
+        <w:rPr>
+          <w:rFonts w:ascii="Times New Roman" w:eastAsia="Calibri" w:hAnsi="Times New Roman" w:cs="Times New Roman"/>
+          <w:sz w:val="24"/>
+          <w:szCs w:val="24"/>
+        </w:rPr>
+      </w:pPr>
+      <w:r>
+        <w:rPr>
+          <w:rFonts w:ascii="Times New Roman" w:eastAsia="Calibri" w:hAnsi="Times New Roman" w:cs="Times New Roman"/>
+          <w:sz w:val="24"/>
+          <w:szCs w:val="24"/>
+        </w:rPr>
         <w:t xml:space="preserve">Within each mode of exercising agency there are various methods that can be employed.  Organizational culture greatly influences the choice of methods employed when exercising agency.  </w:t>
       </w:r>
       <w:r>
@@ -3210,16 +4120,550 @@
           <w:sz w:val="24"/>
           <w:szCs w:val="24"/>
         </w:rPr>
-        <w:t xml:space="preserve">Frederick </w:t>
-      </w:r>
-      <w:r>
-        <w:rPr>
-          <w:rFonts w:ascii="Times New Roman" w:eastAsia="Calibri" w:hAnsi="Times New Roman" w:cs="Times New Roman"/>
-          <w:sz w:val="24"/>
-          <w:szCs w:val="24"/>
-        </w:rPr>
-        <w:t xml:space="preserve">Herzberg’s two factor theory provides a useful framework for aligning methods with organizational culture in such a way that enables me to fulfill my ethical obligations. </w:t>
-      </w:r>
+        <w:t>Subordinating is perhaps the easiest mode.  Once one has decided to subordinate, it simply becomes a matter of following the prescribed process and protocols of the organization.  The real challenge is</w:t>
+      </w:r>
+      <w:r>
+        <w:rPr>
+          <w:rFonts w:ascii="Times New Roman" w:eastAsia="Calibri" w:hAnsi="Times New Roman" w:cs="Times New Roman"/>
+          <w:sz w:val="24"/>
+          <w:szCs w:val="24"/>
+        </w:rPr>
+        <w:t xml:space="preserve"> to not letting subordination</w:t>
+      </w:r>
+      <w:r>
+        <w:rPr>
+          <w:rFonts w:ascii="Times New Roman" w:eastAsia="Calibri" w:hAnsi="Times New Roman" w:cs="Times New Roman"/>
+          <w:sz w:val="24"/>
+          <w:szCs w:val="24"/>
+        </w:rPr>
+        <w:t xml:space="preserve"> become the default mode because in doing so one is relinquishing agency.  </w:t>
+      </w:r>
+      <w:r>
+        <w:rPr>
+          <w:rFonts w:ascii="Times New Roman" w:eastAsia="Calibri" w:hAnsi="Times New Roman" w:cs="Times New Roman"/>
+          <w:sz w:val="24"/>
+          <w:szCs w:val="24"/>
+        </w:rPr>
+        <w:t xml:space="preserve">However, a default mode of exercising agency seems necessary </w:t>
+      </w:r>
+      <w:r>
+        <w:rPr>
+          <w:rFonts w:ascii="Times New Roman" w:eastAsia="Calibri" w:hAnsi="Times New Roman" w:cs="Times New Roman"/>
+          <w:sz w:val="24"/>
+          <w:szCs w:val="24"/>
+        </w:rPr>
+        <w:lastRenderedPageBreak/>
+        <w:t>because it is probably not feasible to consciously decide how to exercise agency every time such opportunity presents itself during the day.  As such, t</w:t>
+      </w:r>
+      <w:r>
+        <w:rPr>
+          <w:rFonts w:ascii="Times New Roman" w:eastAsia="Calibri" w:hAnsi="Times New Roman" w:cs="Times New Roman"/>
+          <w:sz w:val="24"/>
+          <w:szCs w:val="24"/>
+        </w:rPr>
+        <w:t>he approa</w:t>
+      </w:r>
+      <w:r>
+        <w:rPr>
+          <w:rFonts w:ascii="Times New Roman" w:eastAsia="Calibri" w:hAnsi="Times New Roman" w:cs="Times New Roman"/>
+          <w:sz w:val="24"/>
+          <w:szCs w:val="24"/>
+        </w:rPr>
+        <w:t>ch I intend to try</w:t>
+      </w:r>
+      <w:r>
+        <w:rPr>
+          <w:rFonts w:ascii="Times New Roman" w:eastAsia="Calibri" w:hAnsi="Times New Roman" w:cs="Times New Roman"/>
+          <w:sz w:val="24"/>
+          <w:szCs w:val="24"/>
+        </w:rPr>
+        <w:t xml:space="preserve"> is to make one of the other modes the </w:t>
+      </w:r>
+      <w:r>
+        <w:rPr>
+          <w:rFonts w:ascii="Times New Roman" w:eastAsia="Calibri" w:hAnsi="Times New Roman" w:cs="Times New Roman"/>
+          <w:sz w:val="24"/>
+          <w:szCs w:val="24"/>
+        </w:rPr>
+        <w:t>default</w:t>
+      </w:r>
+      <w:r>
+        <w:rPr>
+          <w:rFonts w:ascii="Times New Roman" w:eastAsia="Calibri" w:hAnsi="Times New Roman" w:cs="Times New Roman"/>
+          <w:sz w:val="24"/>
+          <w:szCs w:val="24"/>
+        </w:rPr>
+        <w:t>.  This will likely require cognitive training over time but I suspect it’s doable.</w:t>
+      </w:r>
+    </w:p>
+    <w:p>
+      <w:pPr>
+        <w:spacing w:line="480" w:lineRule="auto"/>
+        <w:ind w:firstLine="720"/>
+        <w:rPr>
+          <w:rFonts w:ascii="Times New Roman" w:eastAsia="Calibri" w:hAnsi="Times New Roman" w:cs="Times New Roman"/>
+          <w:sz w:val="24"/>
+          <w:szCs w:val="24"/>
+        </w:rPr>
+      </w:pPr>
+      <w:r>
+        <w:rPr>
+          <w:rFonts w:ascii="Times New Roman" w:eastAsia="Calibri" w:hAnsi="Times New Roman" w:cs="Times New Roman"/>
+          <w:sz w:val="24"/>
+          <w:szCs w:val="24"/>
+        </w:rPr>
+        <w:t xml:space="preserve">I believe collaboration is probably the best option for </w:t>
+      </w:r>
+      <w:r>
+        <w:rPr>
+          <w:rFonts w:ascii="Times New Roman" w:eastAsia="Calibri" w:hAnsi="Times New Roman" w:cs="Times New Roman"/>
+          <w:sz w:val="24"/>
+          <w:szCs w:val="24"/>
+        </w:rPr>
+        <w:t xml:space="preserve">a </w:t>
+      </w:r>
+      <w:r>
+        <w:rPr>
+          <w:rFonts w:ascii="Times New Roman" w:eastAsia="Calibri" w:hAnsi="Times New Roman" w:cs="Times New Roman"/>
+          <w:sz w:val="24"/>
+          <w:szCs w:val="24"/>
+        </w:rPr>
+        <w:t>default mode</w:t>
+      </w:r>
+      <w:r>
+        <w:rPr>
+          <w:rFonts w:ascii="Times New Roman" w:eastAsia="Calibri" w:hAnsi="Times New Roman" w:cs="Times New Roman"/>
+          <w:sz w:val="24"/>
+          <w:szCs w:val="24"/>
+        </w:rPr>
+        <w:t xml:space="preserve"> that enable’s one to function within the organization </w:t>
+      </w:r>
+      <w:proofErr w:type="gramStart"/>
+      <w:r>
+        <w:rPr>
+          <w:rFonts w:ascii="Times New Roman" w:eastAsia="Calibri" w:hAnsi="Times New Roman" w:cs="Times New Roman"/>
+          <w:sz w:val="24"/>
+          <w:szCs w:val="24"/>
+        </w:rPr>
+        <w:t>on a daily basis</w:t>
+      </w:r>
+      <w:proofErr w:type="gramEnd"/>
+      <w:r>
+        <w:rPr>
+          <w:rFonts w:ascii="Times New Roman" w:eastAsia="Calibri" w:hAnsi="Times New Roman" w:cs="Times New Roman"/>
+          <w:sz w:val="24"/>
+          <w:szCs w:val="24"/>
+        </w:rPr>
+        <w:t xml:space="preserve"> without unintentionally relinquishing agency.  By pursuing collaboration, one can efficiently engage </w:t>
+      </w:r>
+      <w:r>
+        <w:rPr>
+          <w:rFonts w:ascii="Times New Roman" w:eastAsia="Calibri" w:hAnsi="Times New Roman" w:cs="Times New Roman"/>
+          <w:sz w:val="24"/>
+          <w:szCs w:val="24"/>
+        </w:rPr>
+        <w:t xml:space="preserve">in </w:t>
+      </w:r>
+      <w:r>
+        <w:rPr>
+          <w:rFonts w:ascii="Times New Roman" w:eastAsia="Calibri" w:hAnsi="Times New Roman" w:cs="Times New Roman"/>
+          <w:sz w:val="24"/>
+          <w:szCs w:val="24"/>
+        </w:rPr>
+        <w:t>organizational life and maintain agency without appearing difficult, obstinate, or disobedient.</w:t>
+      </w:r>
+      <w:r>
+        <w:rPr>
+          <w:rFonts w:ascii="Times New Roman" w:eastAsia="Calibri" w:hAnsi="Times New Roman" w:cs="Times New Roman"/>
+          <w:sz w:val="24"/>
+          <w:szCs w:val="24"/>
+        </w:rPr>
+        <w:t xml:space="preserve">  Moreover, I believe that collaboration may provide clarity and insight to potential ethical dilemmas that may not be </w:t>
+      </w:r>
+      <w:proofErr w:type="gramStart"/>
+      <w:r>
+        <w:rPr>
+          <w:rFonts w:ascii="Times New Roman" w:eastAsia="Calibri" w:hAnsi="Times New Roman" w:cs="Times New Roman"/>
+          <w:sz w:val="24"/>
+          <w:szCs w:val="24"/>
+        </w:rPr>
+        <w:t>readily apparent</w:t>
+      </w:r>
+      <w:proofErr w:type="gramEnd"/>
+      <w:r>
+        <w:rPr>
+          <w:rFonts w:ascii="Times New Roman" w:eastAsia="Calibri" w:hAnsi="Times New Roman" w:cs="Times New Roman"/>
+          <w:sz w:val="24"/>
+          <w:szCs w:val="24"/>
+        </w:rPr>
+        <w:t xml:space="preserve"> when exercising agency through domination or subordination.</w:t>
+      </w:r>
+      <w:r>
+        <w:rPr>
+          <w:rFonts w:ascii="Times New Roman" w:eastAsia="Calibri" w:hAnsi="Times New Roman" w:cs="Times New Roman"/>
+          <w:sz w:val="24"/>
+          <w:szCs w:val="24"/>
+        </w:rPr>
+        <w:t xml:space="preserve">  As such, pursuing collaboration as the default mode of exercising agency may also act as a warning system for me to help detect potential ethical dilemmas that may have previously gone unnoticed.</w:t>
+      </w:r>
+    </w:p>
+    <w:p>
+      <w:pPr>
+        <w:spacing w:line="480" w:lineRule="auto"/>
+        <w:ind w:firstLine="720"/>
+        <w:rPr>
+          <w:rFonts w:ascii="Times New Roman" w:eastAsia="Calibri" w:hAnsi="Times New Roman" w:cs="Times New Roman"/>
+          <w:sz w:val="24"/>
+          <w:szCs w:val="24"/>
+        </w:rPr>
+      </w:pPr>
+      <w:r>
+        <w:rPr>
+          <w:rFonts w:ascii="Times New Roman" w:eastAsia="Calibri" w:hAnsi="Times New Roman" w:cs="Times New Roman"/>
+          <w:sz w:val="24"/>
+          <w:szCs w:val="24"/>
+        </w:rPr>
+        <w:t xml:space="preserve">Domination is perhaps the most challenging mode in which to exercise agency.  Of the three modes for exercising agency that I’ve described, domination is probably the most sensitive to organizational culture.  Taking as axiomatic that all humans have agency has another implication.  It suggests that humans, in general, are resistant to domination to varying degrees.  </w:t>
+      </w:r>
+      <w:r>
+        <w:rPr>
+          <w:rFonts w:ascii="Times New Roman" w:eastAsia="Calibri" w:hAnsi="Times New Roman" w:cs="Times New Roman"/>
+          <w:sz w:val="24"/>
+          <w:szCs w:val="24"/>
+        </w:rPr>
+        <w:t xml:space="preserve">Consequently, the improper use of domination as a mode of exercising agency is likely to problematic. </w:t>
+      </w:r>
+      <w:r>
+        <w:rPr>
+          <w:rFonts w:ascii="Times New Roman" w:eastAsia="Calibri" w:hAnsi="Times New Roman" w:cs="Times New Roman"/>
+          <w:sz w:val="24"/>
+          <w:szCs w:val="24"/>
+        </w:rPr>
+        <w:t xml:space="preserve"> Moreover, how resistance to domination manifests itself is likely dependent not only on the personality of individual organization members engaged in social interaction but also the culture of the organization.</w:t>
+      </w:r>
+      <w:r>
+        <w:rPr>
+          <w:rFonts w:ascii="Times New Roman" w:eastAsia="Calibri" w:hAnsi="Times New Roman" w:cs="Times New Roman"/>
+          <w:sz w:val="24"/>
+          <w:szCs w:val="24"/>
+        </w:rPr>
+        <w:t xml:space="preserve">  As such, exercising agency through domination in an organization without causing negative personal consequences depends on aligning methods with the organizational culture.</w:t>
+      </w:r>
+    </w:p>
+    <w:p>
+      <w:pPr>
+        <w:spacing w:line="480" w:lineRule="auto"/>
+        <w:ind w:firstLine="720"/>
+        <w:rPr>
+          <w:rFonts w:ascii="Times New Roman" w:eastAsia="Calibri" w:hAnsi="Times New Roman" w:cs="Times New Roman"/>
+          <w:sz w:val="24"/>
+          <w:szCs w:val="24"/>
+        </w:rPr>
+      </w:pPr>
+      <w:r>
+        <w:rPr>
+          <w:rFonts w:ascii="Times New Roman" w:eastAsia="Calibri" w:hAnsi="Times New Roman" w:cs="Times New Roman"/>
+          <w:sz w:val="24"/>
+          <w:szCs w:val="24"/>
+        </w:rPr>
+        <w:lastRenderedPageBreak/>
+        <w:t xml:space="preserve">With organizational culture, we once again bump into one of those constructs that we employ in daily conversation without giving it much thought and therefore struggle to articulate </w:t>
+      </w:r>
+      <w:r>
+        <w:rPr>
+          <w:rFonts w:ascii="Times New Roman" w:eastAsia="Calibri" w:hAnsi="Times New Roman" w:cs="Times New Roman"/>
+          <w:sz w:val="24"/>
+          <w:szCs w:val="24"/>
+        </w:rPr>
+        <w:t xml:space="preserve">its meaning </w:t>
+      </w:r>
+      <w:r>
+        <w:rPr>
+          <w:rFonts w:ascii="Times New Roman" w:eastAsia="Calibri" w:hAnsi="Times New Roman" w:cs="Times New Roman"/>
+          <w:sz w:val="24"/>
+          <w:szCs w:val="24"/>
+        </w:rPr>
+        <w:t>when pressed to do so.</w:t>
+      </w:r>
+      <w:r>
+        <w:rPr>
+          <w:rFonts w:ascii="Times New Roman" w:eastAsia="Calibri" w:hAnsi="Times New Roman" w:cs="Times New Roman"/>
+          <w:sz w:val="24"/>
+          <w:szCs w:val="24"/>
+        </w:rPr>
+        <w:t xml:space="preserve">  </w:t>
+      </w:r>
+      <w:r>
+        <w:rPr>
+          <w:rFonts w:ascii="Times New Roman" w:eastAsia="Calibri" w:hAnsi="Times New Roman" w:cs="Times New Roman"/>
+          <w:sz w:val="24"/>
+          <w:szCs w:val="24"/>
+        </w:rPr>
+        <w:t>I have come to think of culture as shared beliefs among human beings</w:t>
+      </w:r>
+      <w:r>
+        <w:rPr>
+          <w:rFonts w:ascii="Times New Roman" w:eastAsia="Calibri" w:hAnsi="Times New Roman" w:cs="Times New Roman"/>
+          <w:sz w:val="24"/>
+          <w:szCs w:val="24"/>
+        </w:rPr>
+        <w:t xml:space="preserve"> </w:t>
+      </w:r>
+      <w:r>
+        <w:rPr>
+          <w:rFonts w:ascii="Times New Roman" w:eastAsia="Calibri" w:hAnsi="Times New Roman" w:cs="Times New Roman"/>
+          <w:sz w:val="24"/>
+          <w:szCs w:val="24"/>
+        </w:rPr>
+        <w:t>which manifest in</w:t>
+      </w:r>
+      <w:r>
+        <w:rPr>
+          <w:rFonts w:ascii="Times New Roman" w:eastAsia="Calibri" w:hAnsi="Times New Roman" w:cs="Times New Roman"/>
+          <w:sz w:val="24"/>
+          <w:szCs w:val="24"/>
+        </w:rPr>
+        <w:t xml:space="preserve"> behaviors,</w:t>
+      </w:r>
+      <w:r>
+        <w:rPr>
+          <w:rFonts w:ascii="Times New Roman" w:eastAsia="Calibri" w:hAnsi="Times New Roman" w:cs="Times New Roman"/>
+          <w:sz w:val="24"/>
+          <w:szCs w:val="24"/>
+        </w:rPr>
+        <w:t xml:space="preserve"> customs</w:t>
+      </w:r>
+      <w:r>
+        <w:rPr>
+          <w:rFonts w:ascii="Times New Roman" w:eastAsia="Calibri" w:hAnsi="Times New Roman" w:cs="Times New Roman"/>
+          <w:sz w:val="24"/>
+          <w:szCs w:val="24"/>
+        </w:rPr>
+        <w:t>,</w:t>
+      </w:r>
+      <w:r>
+        <w:rPr>
+          <w:rFonts w:ascii="Times New Roman" w:eastAsia="Calibri" w:hAnsi="Times New Roman" w:cs="Times New Roman"/>
+          <w:sz w:val="24"/>
+          <w:szCs w:val="24"/>
+        </w:rPr>
+        <w:t xml:space="preserve"> and </w:t>
+      </w:r>
+      <w:r>
+        <w:rPr>
+          <w:rFonts w:ascii="Times New Roman" w:eastAsia="Calibri" w:hAnsi="Times New Roman" w:cs="Times New Roman"/>
+          <w:sz w:val="24"/>
+          <w:szCs w:val="24"/>
+        </w:rPr>
+        <w:t>artifacts to</w:t>
+      </w:r>
+      <w:r>
+        <w:rPr>
+          <w:rFonts w:ascii="Times New Roman" w:eastAsia="Calibri" w:hAnsi="Times New Roman" w:cs="Times New Roman"/>
+          <w:sz w:val="24"/>
+          <w:szCs w:val="24"/>
+        </w:rPr>
+        <w:t xml:space="preserve"> produce a common set of values and a sense of unity.</w:t>
+      </w:r>
+      <w:r>
+        <w:rPr>
+          <w:rFonts w:ascii="Times New Roman" w:eastAsia="Calibri" w:hAnsi="Times New Roman" w:cs="Times New Roman"/>
+          <w:sz w:val="24"/>
+          <w:szCs w:val="24"/>
+        </w:rPr>
+        <w:t xml:space="preserve"> </w:t>
+      </w:r>
+      <w:r>
+        <w:rPr>
+          <w:rFonts w:ascii="Times New Roman" w:eastAsia="Calibri" w:hAnsi="Times New Roman" w:cs="Times New Roman"/>
+          <w:sz w:val="24"/>
+          <w:szCs w:val="24"/>
+        </w:rPr>
+        <w:t xml:space="preserve"> It </w:t>
+      </w:r>
+      <w:r>
+        <w:rPr>
+          <w:rFonts w:ascii="Times New Roman" w:eastAsia="Calibri" w:hAnsi="Times New Roman" w:cs="Times New Roman"/>
+          <w:sz w:val="24"/>
+          <w:szCs w:val="24"/>
+        </w:rPr>
+        <w:t>prescribes how human beings engage in shared meaning-making.</w:t>
+      </w:r>
+      <w:r>
+        <w:rPr>
+          <w:rFonts w:ascii="Times New Roman" w:eastAsia="Calibri" w:hAnsi="Times New Roman" w:cs="Times New Roman"/>
+          <w:sz w:val="24"/>
+          <w:szCs w:val="24"/>
+        </w:rPr>
+        <w:t xml:space="preserve">  An implication of this definition is that culture cannot exist in the absence of social interaction.</w:t>
+      </w:r>
+      <w:r>
+        <w:rPr>
+          <w:rFonts w:ascii="Times New Roman" w:eastAsia="Calibri" w:hAnsi="Times New Roman" w:cs="Times New Roman"/>
+          <w:sz w:val="24"/>
+          <w:szCs w:val="24"/>
+        </w:rPr>
+        <w:t xml:space="preserve">  </w:t>
+      </w:r>
+    </w:p>
+    <w:p>
+      <w:pPr>
+        <w:spacing w:line="480" w:lineRule="auto"/>
+        <w:ind w:firstLine="720"/>
+        <w:rPr>
+          <w:rFonts w:ascii="Times New Roman" w:eastAsia="Calibri" w:hAnsi="Times New Roman" w:cs="Times New Roman"/>
+          <w:sz w:val="24"/>
+          <w:szCs w:val="24"/>
+        </w:rPr>
+      </w:pPr>
+      <w:r>
+        <w:rPr>
+          <w:rFonts w:ascii="Times New Roman" w:eastAsia="Calibri" w:hAnsi="Times New Roman" w:cs="Times New Roman"/>
+          <w:sz w:val="24"/>
+          <w:szCs w:val="24"/>
+        </w:rPr>
+        <w:t xml:space="preserve">I believe that I can use </w:t>
+      </w:r>
+      <w:r>
+        <w:rPr>
+          <w:rFonts w:ascii="Times New Roman" w:eastAsia="Calibri" w:hAnsi="Times New Roman" w:cs="Times New Roman"/>
+          <w:sz w:val="24"/>
+          <w:szCs w:val="24"/>
+        </w:rPr>
+        <w:t>two-</w:t>
+      </w:r>
+      <w:r>
+        <w:rPr>
+          <w:rFonts w:ascii="Times New Roman" w:eastAsia="Calibri" w:hAnsi="Times New Roman" w:cs="Times New Roman"/>
+          <w:sz w:val="24"/>
+          <w:szCs w:val="24"/>
+        </w:rPr>
+        <w:t xml:space="preserve">factor theory </w:t>
+      </w:r>
+      <w:r>
+        <w:rPr>
+          <w:rFonts w:ascii="Times New Roman" w:eastAsia="Calibri" w:hAnsi="Times New Roman" w:cs="Times New Roman"/>
+          <w:sz w:val="24"/>
+          <w:szCs w:val="24"/>
+        </w:rPr>
+        <w:t>as</w:t>
+      </w:r>
+      <w:r>
+        <w:rPr>
+          <w:rFonts w:ascii="Times New Roman" w:eastAsia="Calibri" w:hAnsi="Times New Roman" w:cs="Times New Roman"/>
+          <w:sz w:val="24"/>
+          <w:szCs w:val="24"/>
+        </w:rPr>
+        <w:t xml:space="preserve"> a useful framework for aligning methods </w:t>
+      </w:r>
+      <w:r>
+        <w:rPr>
+          <w:rFonts w:ascii="Times New Roman" w:eastAsia="Calibri" w:hAnsi="Times New Roman" w:cs="Times New Roman"/>
+          <w:sz w:val="24"/>
+          <w:szCs w:val="24"/>
+        </w:rPr>
+        <w:t xml:space="preserve">for exercising agency through domination </w:t>
+      </w:r>
+      <w:r>
+        <w:rPr>
+          <w:rFonts w:ascii="Times New Roman" w:eastAsia="Calibri" w:hAnsi="Times New Roman" w:cs="Times New Roman"/>
+          <w:sz w:val="24"/>
+          <w:szCs w:val="24"/>
+        </w:rPr>
+        <w:t xml:space="preserve">with </w:t>
+      </w:r>
+      <w:r>
+        <w:rPr>
+          <w:rFonts w:ascii="Times New Roman" w:eastAsia="Calibri" w:hAnsi="Times New Roman" w:cs="Times New Roman"/>
+          <w:sz w:val="24"/>
+          <w:szCs w:val="24"/>
+        </w:rPr>
+        <w:t xml:space="preserve">an </w:t>
+      </w:r>
+      <w:r>
+        <w:rPr>
+          <w:rFonts w:ascii="Times New Roman" w:eastAsia="Calibri" w:hAnsi="Times New Roman" w:cs="Times New Roman"/>
+          <w:sz w:val="24"/>
+          <w:szCs w:val="24"/>
+        </w:rPr>
+        <w:t>organization</w:t>
+      </w:r>
+      <w:r>
+        <w:rPr>
+          <w:rFonts w:ascii="Times New Roman" w:eastAsia="Calibri" w:hAnsi="Times New Roman" w:cs="Times New Roman"/>
+          <w:sz w:val="24"/>
+          <w:szCs w:val="24"/>
+        </w:rPr>
+        <w:t xml:space="preserve">’s </w:t>
+      </w:r>
+      <w:r>
+        <w:rPr>
+          <w:rFonts w:ascii="Times New Roman" w:eastAsia="Calibri" w:hAnsi="Times New Roman" w:cs="Times New Roman"/>
+          <w:sz w:val="24"/>
+          <w:szCs w:val="24"/>
+        </w:rPr>
+        <w:t xml:space="preserve">culture in such a way </w:t>
+      </w:r>
+      <w:r>
+        <w:rPr>
+          <w:rFonts w:ascii="Times New Roman" w:eastAsia="Calibri" w:hAnsi="Times New Roman" w:cs="Times New Roman"/>
+          <w:sz w:val="24"/>
+          <w:szCs w:val="24"/>
+        </w:rPr>
+        <w:t>to fulfill</w:t>
+      </w:r>
+      <w:r>
+        <w:rPr>
+          <w:rFonts w:ascii="Times New Roman" w:eastAsia="Calibri" w:hAnsi="Times New Roman" w:cs="Times New Roman"/>
+          <w:sz w:val="24"/>
+          <w:szCs w:val="24"/>
+        </w:rPr>
+        <w:t xml:space="preserve"> ethical obligations</w:t>
+      </w:r>
+      <w:r>
+        <w:rPr>
+          <w:rFonts w:ascii="Times New Roman" w:eastAsia="Calibri" w:hAnsi="Times New Roman" w:cs="Times New Roman"/>
+          <w:sz w:val="24"/>
+          <w:szCs w:val="24"/>
+        </w:rPr>
+        <w:t xml:space="preserve"> without causing negative personal consequences</w:t>
+      </w:r>
+      <w:r>
+        <w:rPr>
+          <w:rFonts w:ascii="Times New Roman" w:eastAsia="Calibri" w:hAnsi="Times New Roman" w:cs="Times New Roman"/>
+          <w:sz w:val="24"/>
+          <w:szCs w:val="24"/>
+        </w:rPr>
+        <w:t>.</w:t>
+      </w:r>
+      <w:r>
+        <w:rPr>
+          <w:rFonts w:ascii="Times New Roman" w:eastAsia="Calibri" w:hAnsi="Times New Roman" w:cs="Times New Roman"/>
+          <w:sz w:val="24"/>
+          <w:szCs w:val="24"/>
+        </w:rPr>
+        <w:t xml:space="preserve">  As described by Herzberg, </w:t>
+      </w:r>
+      <w:proofErr w:type="spellStart"/>
+      <w:r>
+        <w:rPr>
+          <w:rFonts w:ascii="Times New Roman" w:eastAsia="Calibri" w:hAnsi="Times New Roman" w:cs="Times New Roman"/>
+          <w:sz w:val="24"/>
+          <w:szCs w:val="24"/>
+        </w:rPr>
+        <w:t>Mausner</w:t>
+      </w:r>
+      <w:proofErr w:type="spellEnd"/>
+      <w:r>
+        <w:rPr>
+          <w:rFonts w:ascii="Times New Roman" w:eastAsia="Calibri" w:hAnsi="Times New Roman" w:cs="Times New Roman"/>
+          <w:sz w:val="24"/>
+          <w:szCs w:val="24"/>
+        </w:rPr>
+        <w:t>, and Snyderman (1959), two-factor theory states that the performance of employees is influenced by motivation factors whose presence provide satisfaction and hygiene factors whose absence cause dissatisfaction.</w:t>
+      </w:r>
+      <w:bookmarkStart w:id="0" w:name="_GoBack"/>
+      <w:bookmarkEnd w:id="0"/>
     </w:p>
     <w:p>
       <w:pPr>
@@ -3346,7 +4790,63 @@
           <w:sz w:val="24"/>
           <w:szCs w:val="24"/>
         </w:rPr>
-        <w:t xml:space="preserve">change no matter their position in an organization.  </w:t>
+        <w:t>change no matter their position in an organization.</w:t>
+      </w:r>
+      <w:r>
+        <w:rPr>
+          <w:rFonts w:ascii="Times New Roman" w:eastAsia="Calibri" w:hAnsi="Times New Roman" w:cs="Times New Roman"/>
+          <w:sz w:val="24"/>
+          <w:szCs w:val="24"/>
+        </w:rPr>
+        <w:t xml:space="preserve">  </w:t>
+      </w:r>
+      <w:r>
+        <w:rPr>
+          <w:rFonts w:ascii="Times New Roman" w:eastAsia="Calibri" w:hAnsi="Times New Roman" w:cs="Times New Roman"/>
+          <w:sz w:val="24"/>
+          <w:szCs w:val="24"/>
+        </w:rPr>
+        <w:t xml:space="preserve">This is essentially </w:t>
+      </w:r>
+      <w:r>
+        <w:rPr>
+          <w:rFonts w:ascii="Times New Roman" w:eastAsia="Calibri" w:hAnsi="Times New Roman" w:cs="Times New Roman"/>
+          <w:sz w:val="24"/>
+          <w:szCs w:val="24"/>
+        </w:rPr>
+        <w:t xml:space="preserve">Follett’s </w:t>
+      </w:r>
+      <w:r>
+        <w:rPr>
+          <w:rFonts w:ascii="Times New Roman" w:eastAsia="Calibri" w:hAnsi="Times New Roman" w:cs="Times New Roman"/>
+          <w:sz w:val="24"/>
+          <w:szCs w:val="24"/>
+        </w:rPr>
+        <w:t xml:space="preserve">concept of </w:t>
+      </w:r>
+      <w:r>
+        <w:rPr>
+          <w:rFonts w:ascii="Times New Roman" w:eastAsia="Calibri" w:hAnsi="Times New Roman" w:cs="Times New Roman"/>
+          <w:sz w:val="24"/>
+          <w:szCs w:val="24"/>
+        </w:rPr>
+        <w:t>situational leadership.</w:t>
+      </w:r>
+      <w:r>
+        <w:rPr>
+          <w:rFonts w:ascii="Times New Roman" w:eastAsia="Calibri" w:hAnsi="Times New Roman" w:cs="Times New Roman"/>
+          <w:sz w:val="24"/>
+          <w:szCs w:val="24"/>
+        </w:rPr>
+        <w:t xml:space="preserve">  </w:t>
+      </w:r>
+      <w:r>
+        <w:rPr>
+          <w:rFonts w:ascii="Times New Roman" w:eastAsia="Calibri" w:hAnsi="Times New Roman" w:cs="Times New Roman"/>
+          <w:sz w:val="24"/>
+          <w:szCs w:val="24"/>
+        </w:rPr>
+        <w:t xml:space="preserve">  </w:t>
       </w:r>
     </w:p>
     <w:p>
@@ -3365,17 +4865,150 @@
           <w:sz w:val="24"/>
           <w:szCs w:val="24"/>
         </w:rPr>
-        <w:t>Based on my newfoun</w:t>
-      </w:r>
-      <w:bookmarkStart w:id="0" w:name="_GoBack"/>
-      <w:bookmarkEnd w:id="0"/>
-      <w:r>
-        <w:rPr>
-          <w:rFonts w:ascii="Times New Roman" w:eastAsia="Calibri" w:hAnsi="Times New Roman" w:cs="Times New Roman"/>
-          <w:sz w:val="24"/>
-          <w:szCs w:val="24"/>
-        </w:rPr>
-        <w:t xml:space="preserve">d understanding of </w:t>
+        <w:t>B</w:t>
+      </w:r>
+      <w:r>
+        <w:rPr>
+          <w:rFonts w:ascii="Times New Roman" w:eastAsia="Calibri" w:hAnsi="Times New Roman" w:cs="Times New Roman"/>
+          <w:sz w:val="24"/>
+          <w:szCs w:val="24"/>
+        </w:rPr>
+        <w:t xml:space="preserve">efore one pursues organizational change one must decide that change is necessary.  </w:t>
+      </w:r>
+      <w:r>
+        <w:rPr>
+          <w:rFonts w:ascii="Times New Roman" w:eastAsia="Calibri" w:hAnsi="Times New Roman" w:cs="Times New Roman"/>
+          <w:sz w:val="24"/>
+          <w:szCs w:val="24"/>
+        </w:rPr>
+        <w:t>However</w:t>
+      </w:r>
+      <w:r>
+        <w:rPr>
+          <w:rFonts w:ascii="Times New Roman" w:eastAsia="Calibri" w:hAnsi="Times New Roman" w:cs="Times New Roman"/>
+          <w:sz w:val="24"/>
+          <w:szCs w:val="24"/>
+        </w:rPr>
+        <w:t>, we are neither omniscient gods nor misguided slaves to ethical relativism.</w:t>
+      </w:r>
+      <w:r>
+        <w:rPr>
+          <w:rFonts w:ascii="Times New Roman" w:eastAsia="Calibri" w:hAnsi="Times New Roman" w:cs="Times New Roman"/>
+          <w:sz w:val="24"/>
+          <w:szCs w:val="24"/>
+        </w:rPr>
+        <w:t xml:space="preserve"> Therefore, b</w:t>
+      </w:r>
+      <w:r>
+        <w:rPr>
+          <w:rFonts w:ascii="Times New Roman" w:eastAsia="Calibri" w:hAnsi="Times New Roman" w:cs="Times New Roman"/>
+          <w:sz w:val="24"/>
+          <w:szCs w:val="24"/>
+        </w:rPr>
+        <w:t>asing this decision</w:t>
+      </w:r>
+      <w:r>
+        <w:rPr>
+          <w:rFonts w:ascii="Times New Roman" w:eastAsia="Calibri" w:hAnsi="Times New Roman" w:cs="Times New Roman"/>
+          <w:sz w:val="24"/>
+          <w:szCs w:val="24"/>
+        </w:rPr>
+        <w:t xml:space="preserve"> on</w:t>
+      </w:r>
+      <w:r>
+        <w:rPr>
+          <w:rFonts w:ascii="Times New Roman" w:eastAsia="Calibri" w:hAnsi="Times New Roman" w:cs="Times New Roman"/>
+          <w:sz w:val="24"/>
+          <w:szCs w:val="24"/>
+        </w:rPr>
+        <w:t xml:space="preserve"> evidence </w:t>
+      </w:r>
+      <w:r>
+        <w:rPr>
+          <w:rFonts w:ascii="Times New Roman" w:eastAsia="Calibri" w:hAnsi="Times New Roman" w:cs="Times New Roman"/>
+          <w:sz w:val="24"/>
+          <w:szCs w:val="24"/>
+        </w:rPr>
+        <w:t xml:space="preserve">evaluated within an ethical framework </w:t>
+      </w:r>
+      <w:r>
+        <w:rPr>
+          <w:rFonts w:ascii="Times New Roman" w:eastAsia="Calibri" w:hAnsi="Times New Roman" w:cs="Times New Roman"/>
+          <w:sz w:val="24"/>
+          <w:szCs w:val="24"/>
+        </w:rPr>
+        <w:t xml:space="preserve">rather than visceral response </w:t>
+      </w:r>
+      <w:r>
+        <w:rPr>
+          <w:rFonts w:ascii="Times New Roman" w:eastAsia="Calibri" w:hAnsi="Times New Roman" w:cs="Times New Roman"/>
+          <w:sz w:val="24"/>
+          <w:szCs w:val="24"/>
+        </w:rPr>
+        <w:t xml:space="preserve">to actions and situations </w:t>
+      </w:r>
+      <w:r>
+        <w:rPr>
+          <w:rFonts w:ascii="Times New Roman" w:eastAsia="Calibri" w:hAnsi="Times New Roman" w:cs="Times New Roman"/>
+          <w:sz w:val="24"/>
+          <w:szCs w:val="24"/>
+        </w:rPr>
+        <w:t xml:space="preserve">is likely to minimize the chance of an errant </w:t>
+      </w:r>
+      <w:r>
+        <w:rPr>
+          <w:rFonts w:ascii="Times New Roman" w:eastAsia="Calibri" w:hAnsi="Times New Roman" w:cs="Times New Roman"/>
+          <w:sz w:val="24"/>
+          <w:szCs w:val="24"/>
+        </w:rPr>
+        <w:t>endeavor</w:t>
+      </w:r>
+      <w:r>
+        <w:rPr>
+          <w:rFonts w:ascii="Times New Roman" w:eastAsia="Calibri" w:hAnsi="Times New Roman" w:cs="Times New Roman"/>
+          <w:sz w:val="24"/>
+          <w:szCs w:val="24"/>
+        </w:rPr>
+        <w:t>.</w:t>
+      </w:r>
+    </w:p>
+    <w:p>
+      <w:pPr>
+        <w:spacing w:line="480" w:lineRule="auto"/>
+        <w:ind w:firstLine="720"/>
+        <w:rPr>
+          <w:rFonts w:ascii="Times New Roman" w:eastAsia="Calibri" w:hAnsi="Times New Roman" w:cs="Times New Roman"/>
+          <w:sz w:val="24"/>
+          <w:szCs w:val="24"/>
+        </w:rPr>
+      </w:pPr>
+      <w:r>
+        <w:rPr>
+          <w:rFonts w:ascii="Times New Roman" w:eastAsia="Calibri" w:hAnsi="Times New Roman" w:cs="Times New Roman"/>
+          <w:sz w:val="24"/>
+          <w:szCs w:val="24"/>
+        </w:rPr>
+        <w:lastRenderedPageBreak/>
+        <w:t xml:space="preserve">At the core, a decision to effectuate change in an organization is a decision to employ either domination or collaboration as the mode of exercising agency.  </w:t>
+      </w:r>
+    </w:p>
+    <w:p>
+      <w:pPr>
+        <w:spacing w:line="480" w:lineRule="auto"/>
+        <w:ind w:firstLine="720"/>
+        <w:rPr>
+          <w:rFonts w:ascii="Times New Roman" w:eastAsia="Calibri" w:hAnsi="Times New Roman" w:cs="Times New Roman"/>
+          <w:sz w:val="24"/>
+          <w:szCs w:val="24"/>
+        </w:rPr>
+      </w:pPr>
+      <w:r>
+        <w:rPr>
+          <w:rFonts w:ascii="Times New Roman" w:eastAsia="Calibri" w:hAnsi="Times New Roman" w:cs="Times New Roman"/>
+          <w:sz w:val="24"/>
+          <w:szCs w:val="24"/>
+        </w:rPr>
+        <w:t xml:space="preserve">Based on my newfound understanding of </w:t>
       </w:r>
       <w:r>
         <w:rPr>
@@ -3415,7 +5048,7 @@
           <w:sz w:val="24"/>
           <w:szCs w:val="24"/>
         </w:rPr>
-        <w:t xml:space="preserve">  The concepts described above provide a framework for doing so.</w:t>
+        <w:t xml:space="preserve">  </w:t>
       </w:r>
     </w:p>
     <w:p>
@@ -4186,7 +5819,7 @@
         <w:noProof/>
         <w:sz w:val="24"/>
       </w:rPr>
-      <w:t>9</w:t>
+      <w:t>11</w:t>
     </w:r>
     <w:r>
       <w:rPr>
@@ -4596,6 +6229,7 @@
   <w:style w:type="character" w:default="1" w:styleId="DefaultParagraphFont">
     <w:name w:val="Default Paragraph Font"/>
     <w:uiPriority w:val="1"/>
+    <w:semiHidden/>
     <w:unhideWhenUsed/>
   </w:style>
   <w:style w:type="table" w:default="1" w:styleId="TableNormal">

</xml_diff>